<commit_message>
Añadido el comentario sobre el análisis de robots.txt
</commit_message>
<xml_diff>
--- a/Documentos/Documentación - Expedia - PRAC - Beñat Aranburu y Jon Ander Díez.docx
+++ b/Documentos/Documentación - Expedia - PRAC - Beñat Aranburu y Jon Ander Díez.docx
@@ -1,6 +1,6 @@
 
 <file path=word/document.xml><?xml version="1.0" encoding="utf-8"?>
-<w:document xmlns:wpc="http://schemas.microsoft.com/office/word/2010/wordprocessingCanvas" xmlns:cx="http://schemas.microsoft.com/office/drawing/2014/chartex" xmlns:mc="http://schemas.openxmlformats.org/markup-compatibility/2006" xmlns:o="urn:schemas-microsoft-com:office:office" xmlns:r="http://schemas.openxmlformats.org/officeDocument/2006/relationships" xmlns:m="http://schemas.openxmlformats.org/officeDocument/2006/math" xmlns:v="urn:schemas-microsoft-com:vml" xmlns:wp14="http://schemas.microsoft.com/office/word/2010/wordprocessingDrawing" xmlns:wp="http://schemas.openxmlformats.org/drawingml/2006/wordprocessingDrawing" xmlns:w10="urn:schemas-microsoft-com:office:word" xmlns:w="http://schemas.openxmlformats.org/wordprocessingml/2006/main" xmlns:w14="http://schemas.microsoft.com/office/word/2010/wordml" xmlns:w15="http://schemas.microsoft.com/office/word/2012/wordml" xmlns:w16se="http://schemas.microsoft.com/office/word/2015/wordml/symex" xmlns:wpg="http://schemas.microsoft.com/office/word/2010/wordprocessingGroup" xmlns:wpi="http://schemas.microsoft.com/office/word/2010/wordprocessingInk" xmlns:wne="http://schemas.microsoft.com/office/word/2006/wordml" xmlns:wps="http://schemas.microsoft.com/office/word/2010/wordprocessingShape" mc:Ignorable="w14 w15 w16se wp14">
+<w:document xmlns:wpc="http://schemas.microsoft.com/office/word/2010/wordprocessingCanvas" xmlns:cx="http://schemas.microsoft.com/office/drawing/2014/chartex" xmlns:cx1="http://schemas.microsoft.com/office/drawing/2015/9/8/chartex" xmlns:cx2="http://schemas.microsoft.com/office/drawing/2015/10/21/chartex" xmlns:cx3="http://schemas.microsoft.com/office/drawing/2016/5/9/chartex" xmlns:cx4="http://schemas.microsoft.com/office/drawing/2016/5/10/chartex" xmlns:cx5="http://schemas.microsoft.com/office/drawing/2016/5/11/chartex" xmlns:cx6="http://schemas.microsoft.com/office/drawing/2016/5/12/chartex" xmlns:cx7="http://schemas.microsoft.com/office/drawing/2016/5/13/chartex" xmlns:cx8="http://schemas.microsoft.com/office/drawing/2016/5/14/chartex" xmlns:mc="http://schemas.openxmlformats.org/markup-compatibility/2006" xmlns:aink="http://schemas.microsoft.com/office/drawing/2016/ink" xmlns:am3d="http://schemas.microsoft.com/office/drawing/2017/model3d" xmlns:o="urn:schemas-microsoft-com:office:office" xmlns:r="http://schemas.openxmlformats.org/officeDocument/2006/relationships" xmlns:m="http://schemas.openxmlformats.org/officeDocument/2006/math" xmlns:v="urn:schemas-microsoft-com:vml" xmlns:wp14="http://schemas.microsoft.com/office/word/2010/wordprocessingDrawing" xmlns:wp="http://schemas.openxmlformats.org/drawingml/2006/wordprocessingDrawing" xmlns:w10="urn:schemas-microsoft-com:office:word" xmlns:w="http://schemas.openxmlformats.org/wordprocessingml/2006/main" xmlns:w14="http://schemas.microsoft.com/office/word/2010/wordml" xmlns:w15="http://schemas.microsoft.com/office/word/2012/wordml" xmlns:w16cid="http://schemas.microsoft.com/office/word/2016/wordml/cid" xmlns:w16se="http://schemas.microsoft.com/office/word/2015/wordml/symex" xmlns:wpg="http://schemas.microsoft.com/office/word/2010/wordprocessingGroup" xmlns:wpi="http://schemas.microsoft.com/office/word/2010/wordprocessingInk" xmlns:wne="http://schemas.microsoft.com/office/word/2006/wordml" xmlns:wps="http://schemas.microsoft.com/office/word/2010/wordprocessingShape" mc:Ignorable="w14 w15 w16se w16cid wp14">
   <w:body>
     <w:p/>
     <w:p>
@@ -106,6 +106,221 @@
         <w:spacing w:after="0"/>
       </w:pPr>
       <w:r>
+        <w:t xml:space="preserve">Esta elección estaba supeditada al análisis de las restricciones y características del sitio web para evaluar la legalidad y complejidad de </w:t>
+      </w:r>
+      <w:proofErr w:type="gramStart"/>
+      <w:r>
+        <w:t>la misma</w:t>
+      </w:r>
+      <w:proofErr w:type="gramEnd"/>
+      <w:r>
+        <w:t xml:space="preserve">. En este análisis, el primer paso fue acceder al fichero robots.txt del dominio </w:t>
+      </w:r>
+      <w:hyperlink r:id="rId9" w:history="1">
+        <w:r>
+          <w:rPr>
+            <w:rStyle w:val="Hipervnculo"/>
+          </w:rPr>
+          <w:t>www.expedia.es</w:t>
+        </w:r>
+      </w:hyperlink>
+      <w:r>
+        <w:t xml:space="preserve"> y este fue el resultado: </w:t>
+      </w:r>
+    </w:p>
+    <w:p>
+      <w:pPr>
+        <w:spacing w:after="0"/>
+      </w:pPr>
+    </w:p>
+    <w:p>
+      <w:pPr>
+        <w:spacing w:after="0"/>
+      </w:pPr>
+      <w:r>
+        <w:rPr>
+          <w:noProof/>
+        </w:rPr>
+        <w:drawing>
+          <wp:inline distT="0" distB="0" distL="0" distR="0" wp14:anchorId="312602D9" wp14:editId="5CFAC739">
+            <wp:extent cx="7267399" cy="1714500"/>
+            <wp:effectExtent l="0" t="0" r="0" b="0"/>
+            <wp:docPr id="1" name="Imagen 1"/>
+            <wp:cNvGraphicFramePr>
+              <a:graphicFrameLocks xmlns:a="http://schemas.openxmlformats.org/drawingml/2006/main" noChangeAspect="1"/>
+            </wp:cNvGraphicFramePr>
+            <a:graphic xmlns:a="http://schemas.openxmlformats.org/drawingml/2006/main">
+              <a:graphicData uri="http://schemas.openxmlformats.org/drawingml/2006/picture">
+                <pic:pic xmlns:pic="http://schemas.openxmlformats.org/drawingml/2006/picture">
+                  <pic:nvPicPr>
+                    <pic:cNvPr id="1" name=""/>
+                    <pic:cNvPicPr/>
+                  </pic:nvPicPr>
+                  <pic:blipFill>
+                    <a:blip r:embed="rId10"/>
+                    <a:stretch>
+                      <a:fillRect/>
+                    </a:stretch>
+                  </pic:blipFill>
+                  <pic:spPr>
+                    <a:xfrm>
+                      <a:off x="0" y="0"/>
+                      <a:ext cx="7277580" cy="1716902"/>
+                    </a:xfrm>
+                    <a:prstGeom prst="rect">
+                      <a:avLst/>
+                    </a:prstGeom>
+                  </pic:spPr>
+                </pic:pic>
+              </a:graphicData>
+            </a:graphic>
+          </wp:inline>
+        </w:drawing>
+      </w:r>
+    </w:p>
+    <w:p>
+      <w:pPr>
+        <w:spacing w:after="0"/>
+      </w:pPr>
+    </w:p>
+    <w:p>
+      <w:pPr>
+        <w:spacing w:after="0"/>
+      </w:pPr>
+      <w:r>
+        <w:t xml:space="preserve">Comprobamos que la ruta </w:t>
+      </w:r>
+      <w:hyperlink r:id="rId11" w:history="1">
+        <w:r>
+          <w:rPr>
+            <w:rStyle w:val="Hipervnculo"/>
+          </w:rPr>
+          <w:t>www.expedia.es/flights-search</w:t>
+        </w:r>
+      </w:hyperlink>
+      <w:r>
+        <w:t xml:space="preserve"> no estaba restringida. </w:t>
+      </w:r>
+    </w:p>
+    <w:p>
+      <w:pPr>
+        <w:spacing w:after="0"/>
+      </w:pPr>
+    </w:p>
+    <w:p>
+      <w:pPr>
+        <w:spacing w:after="0"/>
+      </w:pPr>
+      <w:r>
+        <w:t xml:space="preserve">Curiosamente, el fichero robots.txt de la versión internacional de Expedia es muy diferente. En el mismo, se establece una regla de </w:t>
+      </w:r>
+      <w:proofErr w:type="spellStart"/>
+      <w:r>
+        <w:t>Disallow</w:t>
+      </w:r>
+      <w:proofErr w:type="spellEnd"/>
+      <w:r>
+        <w:t xml:space="preserve"> para la ruta /</w:t>
+      </w:r>
+      <w:proofErr w:type="spellStart"/>
+      <w:r>
+        <w:t>Flights-Search</w:t>
+      </w:r>
+      <w:proofErr w:type="spellEnd"/>
+      <w:r>
+        <w:t>:</w:t>
+      </w:r>
+    </w:p>
+    <w:p>
+      <w:pPr>
+        <w:spacing w:after="0"/>
+      </w:pPr>
+    </w:p>
+    <w:p>
+      <w:pPr>
+        <w:spacing w:after="0"/>
+      </w:pPr>
+      <w:r>
+        <w:rPr>
+          <w:noProof/>
+        </w:rPr>
+        <w:lastRenderedPageBreak/>
+        <w:drawing>
+          <wp:inline distT="0" distB="0" distL="0" distR="0" wp14:anchorId="49749674" wp14:editId="18BCC0E0">
+            <wp:extent cx="4857750" cy="5581650"/>
+            <wp:effectExtent l="0" t="0" r="0" b="0"/>
+            <wp:docPr id="2" name="Imagen 2"/>
+            <wp:cNvGraphicFramePr>
+              <a:graphicFrameLocks xmlns:a="http://schemas.openxmlformats.org/drawingml/2006/main" noChangeAspect="1"/>
+            </wp:cNvGraphicFramePr>
+            <a:graphic xmlns:a="http://schemas.openxmlformats.org/drawingml/2006/main">
+              <a:graphicData uri="http://schemas.openxmlformats.org/drawingml/2006/picture">
+                <pic:pic xmlns:pic="http://schemas.openxmlformats.org/drawingml/2006/picture">
+                  <pic:nvPicPr>
+                    <pic:cNvPr id="1" name=""/>
+                    <pic:cNvPicPr/>
+                  </pic:nvPicPr>
+                  <pic:blipFill>
+                    <a:blip r:embed="rId12"/>
+                    <a:stretch>
+                      <a:fillRect/>
+                    </a:stretch>
+                  </pic:blipFill>
+                  <pic:spPr>
+                    <a:xfrm>
+                      <a:off x="0" y="0"/>
+                      <a:ext cx="4857750" cy="5581650"/>
+                    </a:xfrm>
+                    <a:prstGeom prst="rect">
+                      <a:avLst/>
+                    </a:prstGeom>
+                  </pic:spPr>
+                </pic:pic>
+              </a:graphicData>
+            </a:graphic>
+          </wp:inline>
+        </w:drawing>
+      </w:r>
+    </w:p>
+    <w:p>
+      <w:pPr>
+        <w:spacing w:after="0"/>
+      </w:pPr>
+      <w:r>
+        <w:t xml:space="preserve">Por lo tanto, decidimos realizar el </w:t>
+      </w:r>
+      <w:proofErr w:type="spellStart"/>
+      <w:r>
+        <w:t>scraping</w:t>
+      </w:r>
+      <w:proofErr w:type="spellEnd"/>
+      <w:r>
+        <w:t xml:space="preserve"> sobre la versión española (</w:t>
+      </w:r>
+      <w:hyperlink r:id="rId13" w:history="1">
+        <w:r>
+          <w:rPr>
+            <w:rStyle w:val="Hipervnculo"/>
+          </w:rPr>
+          <w:t>www.expedia.es</w:t>
+        </w:r>
+      </w:hyperlink>
+      <w:r>
+        <w:t xml:space="preserve">). </w:t>
+      </w:r>
+    </w:p>
+    <w:p>
+      <w:pPr>
+        <w:spacing w:after="0"/>
+      </w:pPr>
+    </w:p>
+    <w:p>
+      <w:pPr>
+        <w:spacing w:after="0"/>
+      </w:pPr>
+      <w:bookmarkStart w:id="0" w:name="_GoBack"/>
+      <w:bookmarkEnd w:id="0"/>
+      <w:r>
         <w:t xml:space="preserve">En éste proyecto nos vamos a centrar en trabajar en los </w:t>
       </w:r>
       <w:r>
@@ -131,25 +346,21 @@
         <w:spacing w:after="0"/>
       </w:pPr>
       <w:r>
-        <w:t>El objetivo de ésta extracción iría enfocado a poder aplicar un modelo en el que se pueda predecir el mejor momento del año para poder comprar un cierto billete de avión. Para ello es necesario automatizar la extracción de ésta web que combina ofertas de diferentes compañías aéreas, y con dicha información almacenada entrenar un modelo que aprenda de cómo se han comportado los precios en el pasado para poder predecir los del futuro.</w:t>
+        <w:t xml:space="preserve">El objetivo de ésta extracción iría enfocado a poder aplicar un modelo en el que se pueda predecir el mejor momento del año para poder comprar un cierto billete de avión. Para ello es necesario automatizar la extracción de </w:t>
+      </w:r>
+      <w:proofErr w:type="gramStart"/>
+      <w:r>
+        <w:t>ésta</w:t>
+      </w:r>
+      <w:proofErr w:type="gramEnd"/>
+      <w:r>
+        <w:t xml:space="preserve"> web que combina ofertas de diferentes compañías aéreas, y con dicha información almacenada entrenar un modelo que aprenda de cómo se han comportado los precios en el pasado para poder predecir los del futuro.</w:t>
       </w:r>
     </w:p>
     <w:p>
       <w:pPr>
         <w:spacing w:after="0"/>
       </w:pPr>
-    </w:p>
-    <w:p>
-      <w:pPr>
-        <w:pStyle w:val="Subttulo"/>
-        <w:jc w:val="left"/>
-      </w:pPr>
-      <w:r>
-        <w:t>PONER LO DE ROBOTS.TXT</w:t>
-      </w:r>
-      <w:r>
-        <w:t>, LA DIFERENCIA CON EXPEDIA.ES/ROBOTS.TXT Y EXPEDIA.COM/ROBOTS.TXT (ADJUNTAR CAPTURA DE PANTALLA O COPIAR TEXTO + PONER LINKS)</w:t>
-      </w:r>
     </w:p>
     <w:p>
       <w:pPr>
@@ -227,6 +438,7 @@
         <w:spacing w:after="0"/>
       </w:pPr>
       <w:r>
+        <w:lastRenderedPageBreak/>
         <w:t xml:space="preserve">Título de los archivos: </w:t>
       </w:r>
       <w:r>
@@ -350,25 +562,13 @@
         <w:spacing w:after="0"/>
       </w:pPr>
       <w:r>
-        <w:lastRenderedPageBreak/>
-        <w:t xml:space="preserve">En </w:t>
-      </w:r>
-      <w:proofErr w:type="gramStart"/>
-      <w:r>
-        <w:t xml:space="preserve">nuestro </w:t>
+        <w:t xml:space="preserve">En nuestro </w:t>
       </w:r>
       <w:r>
         <w:rPr>
           <w:i/>
         </w:rPr>
-        <w:t>data</w:t>
-      </w:r>
-      <w:proofErr w:type="gramEnd"/>
-      <w:r>
-        <w:rPr>
-          <w:i/>
-        </w:rPr>
-        <w:t xml:space="preserve"> set</w:t>
+        <w:t>data set</w:t>
       </w:r>
       <w:r>
         <w:t>, por acotar la información almacenada, vamos a fijar la siguiente lista de países por visitar, y lista de aeropuertos cercanos:</w:t>
@@ -426,13 +626,8 @@
         <w:t>Aeropuerto de Londres (</w:t>
       </w:r>
       <w:r>
-        <w:t>LHR-</w:t>
-      </w:r>
-      <w:proofErr w:type="spellStart"/>
-      <w:r>
-        <w:t>Heathrow</w:t>
-      </w:r>
-      <w:proofErr w:type="spellEnd"/>
+        <w:t>LHR-Heathrow</w:t>
+      </w:r>
       <w:r>
         <w:t>)</w:t>
       </w:r>
@@ -607,8 +802,6 @@
       <w:r>
         <w:t>M</w:t>
       </w:r>
-      <w:bookmarkStart w:id="0" w:name="_GoBack"/>
-      <w:bookmarkEnd w:id="0"/>
       <w:r>
         <w:t>PERECEDEROS?</w:t>
       </w:r>
@@ -657,15 +850,7 @@
     </w:p>
     <w:p>
       <w:r>
-        <w:t xml:space="preserve">En la siguiente tabla se exponen los diferentes atributos que vamos a extraer o añadir a </w:t>
-      </w:r>
-      <w:proofErr w:type="gramStart"/>
-      <w:r>
-        <w:t>nuestro data</w:t>
-      </w:r>
-      <w:proofErr w:type="gramEnd"/>
-      <w:r>
-        <w:t xml:space="preserve"> set:</w:t>
+        <w:t>En la siguiente tabla se exponen los diferentes atributos que vamos a extraer o añadir a nuestro data set:</w:t>
       </w:r>
     </w:p>
     <w:tbl>
@@ -1681,6 +1866,7 @@
                 <w:i w:val="0"/>
                 <w:sz w:val="20"/>
               </w:rPr>
+              <w:lastRenderedPageBreak/>
               <w:t>time_departure</w:t>
             </w:r>
             <w:proofErr w:type="spellEnd"/>
@@ -2485,7 +2671,6 @@
         <w:pStyle w:val="Subttulo"/>
       </w:pPr>
       <w:r>
-        <w:lastRenderedPageBreak/>
         <w:t>PENDIENTE DE SEGUIR COMPLETANDO LA TABLA</w:t>
       </w:r>
     </w:p>
@@ -2636,6 +2821,7 @@
         <w:spacing w:before="0"/>
       </w:pPr>
       <w:r>
+        <w:lastRenderedPageBreak/>
         <w:t>CONTRIBUCIONES DE INTEGRANTES</w:t>
       </w:r>
     </w:p>
@@ -2804,7 +2990,6 @@
         </w:tabs>
       </w:pPr>
       <w:r>
-        <w:lastRenderedPageBreak/>
         <w:t>COPIA DE SEGURIDAD DE ROBOTS.TXT</w:t>
       </w:r>
     </w:p>
@@ -2814,7 +2999,7 @@
           <w:tab w:val="left" w:pos="2306"/>
         </w:tabs>
       </w:pPr>
-      <w:hyperlink r:id="rId9" w:history="1">
+      <w:hyperlink r:id="rId14" w:history="1">
         <w:r>
           <w:rPr>
             <w:rStyle w:val="Hipervnculo"/>
@@ -2829,7 +3014,7 @@
           <w:tab w:val="left" w:pos="2306"/>
         </w:tabs>
       </w:pPr>
-      <w:hyperlink r:id="rId10" w:history="1">
+      <w:hyperlink r:id="rId15" w:history="1">
         <w:r>
           <w:rPr>
             <w:rStyle w:val="Hipervnculo"/>
@@ -2979,9 +3164,9 @@
           <w:szCs w:val="20"/>
           <w:lang w:val="en-US" w:eastAsia="es-ES"/>
         </w:rPr>
-        <w:t xml:space="preserve">Disallow: </w:t>
-      </w:r>
-      <w:proofErr w:type="gramStart"/>
+        <w:t>Disallow: /pub/</w:t>
+      </w:r>
+      <w:proofErr w:type="spellStart"/>
       <w:r>
         <w:rPr>
           <w:rFonts w:ascii="Courier New" w:eastAsia="Times New Roman" w:hAnsi="Courier New" w:cs="Courier New"/>
@@ -2989,20 +3174,9 @@
           <w:szCs w:val="20"/>
           <w:lang w:val="en-US" w:eastAsia="es-ES"/>
         </w:rPr>
-        <w:t>/pub/</w:t>
-      </w:r>
-      <w:proofErr w:type="spellStart"/>
-      <w:r>
-        <w:rPr>
-          <w:rFonts w:ascii="Courier New" w:eastAsia="Times New Roman" w:hAnsi="Courier New" w:cs="Courier New"/>
-          <w:sz w:val="20"/>
-          <w:szCs w:val="20"/>
-          <w:lang w:val="en-US" w:eastAsia="es-ES"/>
-        </w:rPr>
         <w:t>agent.dll?qscr</w:t>
       </w:r>
       <w:proofErr w:type="spellEnd"/>
-      <w:proofErr w:type="gramEnd"/>
       <w:r>
         <w:rPr>
           <w:rFonts w:ascii="Courier New" w:eastAsia="Times New Roman" w:hAnsi="Courier New" w:cs="Courier New"/>
@@ -3060,9 +3234,9 @@
           <w:szCs w:val="20"/>
           <w:lang w:val="en-US" w:eastAsia="es-ES"/>
         </w:rPr>
-        <w:t xml:space="preserve">Disallow: </w:t>
-      </w:r>
-      <w:proofErr w:type="gramStart"/>
+        <w:t>Disallow: /pub/</w:t>
+      </w:r>
+      <w:proofErr w:type="spellStart"/>
       <w:r>
         <w:rPr>
           <w:rFonts w:ascii="Courier New" w:eastAsia="Times New Roman" w:hAnsi="Courier New" w:cs="Courier New"/>
@@ -3070,20 +3244,9 @@
           <w:szCs w:val="20"/>
           <w:lang w:val="en-US" w:eastAsia="es-ES"/>
         </w:rPr>
-        <w:t>/pub/</w:t>
-      </w:r>
-      <w:proofErr w:type="spellStart"/>
-      <w:r>
-        <w:rPr>
-          <w:rFonts w:ascii="Courier New" w:eastAsia="Times New Roman" w:hAnsi="Courier New" w:cs="Courier New"/>
-          <w:sz w:val="20"/>
-          <w:szCs w:val="20"/>
-          <w:lang w:val="en-US" w:eastAsia="es-ES"/>
-        </w:rPr>
         <w:t>agent.dll?qscr</w:t>
       </w:r>
       <w:proofErr w:type="spellEnd"/>
-      <w:proofErr w:type="gramEnd"/>
       <w:r>
         <w:rPr>
           <w:rFonts w:ascii="Courier New" w:eastAsia="Times New Roman" w:hAnsi="Courier New" w:cs="Courier New"/>
@@ -3150,9 +3313,9 @@
           <w:szCs w:val="20"/>
           <w:lang w:val="en-US" w:eastAsia="es-ES"/>
         </w:rPr>
-        <w:t xml:space="preserve">Disallow: </w:t>
-      </w:r>
-      <w:proofErr w:type="gramStart"/>
+        <w:t>Disallow: /pub/</w:t>
+      </w:r>
+      <w:proofErr w:type="spellStart"/>
       <w:r>
         <w:rPr>
           <w:rFonts w:ascii="Courier New" w:eastAsia="Times New Roman" w:hAnsi="Courier New" w:cs="Courier New"/>
@@ -3160,20 +3323,9 @@
           <w:szCs w:val="20"/>
           <w:lang w:val="en-US" w:eastAsia="es-ES"/>
         </w:rPr>
-        <w:t>/pub/</w:t>
-      </w:r>
-      <w:proofErr w:type="spellStart"/>
-      <w:r>
-        <w:rPr>
-          <w:rFonts w:ascii="Courier New" w:eastAsia="Times New Roman" w:hAnsi="Courier New" w:cs="Courier New"/>
-          <w:sz w:val="20"/>
-          <w:szCs w:val="20"/>
-          <w:lang w:val="en-US" w:eastAsia="es-ES"/>
-        </w:rPr>
         <w:t>agent.dll?qscr</w:t>
       </w:r>
       <w:proofErr w:type="spellEnd"/>
-      <w:proofErr w:type="gramEnd"/>
       <w:r>
         <w:rPr>
           <w:rFonts w:ascii="Courier New" w:eastAsia="Times New Roman" w:hAnsi="Courier New" w:cs="Courier New"/>
@@ -3270,9 +3422,9 @@
           <w:szCs w:val="20"/>
           <w:lang w:val="en-US" w:eastAsia="es-ES"/>
         </w:rPr>
-        <w:t xml:space="preserve">Disallow: </w:t>
-      </w:r>
-      <w:proofErr w:type="gramStart"/>
+        <w:t>Disallow: /pub/</w:t>
+      </w:r>
+      <w:proofErr w:type="spellStart"/>
       <w:r>
         <w:rPr>
           <w:rFonts w:ascii="Courier New" w:eastAsia="Times New Roman" w:hAnsi="Courier New" w:cs="Courier New"/>
@@ -3280,20 +3432,9 @@
           <w:szCs w:val="20"/>
           <w:lang w:val="en-US" w:eastAsia="es-ES"/>
         </w:rPr>
-        <w:t>/pub/</w:t>
-      </w:r>
-      <w:proofErr w:type="spellStart"/>
-      <w:r>
-        <w:rPr>
-          <w:rFonts w:ascii="Courier New" w:eastAsia="Times New Roman" w:hAnsi="Courier New" w:cs="Courier New"/>
-          <w:sz w:val="20"/>
-          <w:szCs w:val="20"/>
-          <w:lang w:val="en-US" w:eastAsia="es-ES"/>
-        </w:rPr>
         <w:t>agent.dll?qscr</w:t>
       </w:r>
       <w:proofErr w:type="spellEnd"/>
-      <w:proofErr w:type="gramEnd"/>
       <w:r>
         <w:rPr>
           <w:rFonts w:ascii="Courier New" w:eastAsia="Times New Roman" w:hAnsi="Courier New" w:cs="Courier New"/>
@@ -3855,7 +3996,7 @@
           <w:lang w:val="en-US"/>
         </w:rPr>
       </w:pPr>
-      <w:hyperlink r:id="rId11" w:history="1">
+      <w:hyperlink r:id="rId16" w:history="1">
         <w:r>
           <w:rPr>
             <w:rStyle w:val="Hipervnculo"/>
@@ -3960,14 +4101,8 @@
         <w:rPr>
           <w:lang w:val="en-US"/>
         </w:rPr>
-        <w:t xml:space="preserve">Disallow: </w:t>
-      </w:r>
-      <w:proofErr w:type="gramStart"/>
-      <w:r>
-        <w:rPr>
-          <w:lang w:val="en-US"/>
-        </w:rPr>
-        <w:t>/pub/</w:t>
+        <w:lastRenderedPageBreak/>
+        <w:t>Disallow: /pub/</w:t>
       </w:r>
       <w:proofErr w:type="spellStart"/>
       <w:r>
@@ -3977,7 +4112,6 @@
         <w:t>agent.dll?qscr</w:t>
       </w:r>
       <w:proofErr w:type="spellEnd"/>
-      <w:proofErr w:type="gramEnd"/>
       <w:r>
         <w:rPr>
           <w:lang w:val="en-US"/>
@@ -4010,14 +4144,7 @@
         <w:rPr>
           <w:lang w:val="en-US"/>
         </w:rPr>
-        <w:t xml:space="preserve">Disallow: </w:t>
-      </w:r>
-      <w:proofErr w:type="gramStart"/>
-      <w:r>
-        <w:rPr>
-          <w:lang w:val="en-US"/>
-        </w:rPr>
-        <w:t>/pub/</w:t>
+        <w:t>Disallow: /pub/</w:t>
       </w:r>
       <w:proofErr w:type="spellStart"/>
       <w:r>
@@ -4027,7 +4154,6 @@
         <w:t>agent.dll?qscr</w:t>
       </w:r>
       <w:proofErr w:type="spellEnd"/>
-      <w:proofErr w:type="gramEnd"/>
       <w:r>
         <w:rPr>
           <w:lang w:val="en-US"/>
@@ -4060,20 +4186,252 @@
         <w:rPr>
           <w:lang w:val="en-US"/>
         </w:rPr>
-        <w:t>Disallow: /daily/vacations/</w:t>
+        <w:t xml:space="preserve">Disallow: /daily/vacations/merch/ </w:t>
+      </w:r>
+    </w:p>
+    <w:p>
+      <w:pPr>
+        <w:pStyle w:val="HTMLconformatoprevio"/>
+        <w:rPr>
+          <w:lang w:val="en-US"/>
+        </w:rPr>
+      </w:pPr>
+      <w:r>
+        <w:rPr>
+          <w:lang w:val="en-US"/>
+        </w:rPr>
+        <w:t xml:space="preserve">Disallow: /daily/hotels/all-inclusive.asp </w:t>
+      </w:r>
+    </w:p>
+    <w:p>
+      <w:pPr>
+        <w:pStyle w:val="HTMLconformatoprevio"/>
+        <w:rPr>
+          <w:lang w:val="en-US"/>
+        </w:rPr>
+      </w:pPr>
+      <w:r>
+        <w:rPr>
+          <w:lang w:val="en-US"/>
+        </w:rPr>
+        <w:t xml:space="preserve">Disallow: /daily/hotels/all_inclusive.asp </w:t>
+      </w:r>
+    </w:p>
+    <w:p>
+      <w:pPr>
+        <w:pStyle w:val="HTMLconformatoprevio"/>
+        <w:rPr>
+          <w:lang w:val="en-US"/>
+        </w:rPr>
+      </w:pPr>
+      <w:r>
+        <w:rPr>
+          <w:lang w:val="en-US"/>
+        </w:rPr>
+        <w:t>Disallow: /</w:t>
       </w:r>
       <w:proofErr w:type="spellStart"/>
       <w:r>
         <w:rPr>
           <w:lang w:val="en-US"/>
         </w:rPr>
-        <w:t>merch</w:t>
+        <w:t>pubspec</w:t>
       </w:r>
       <w:proofErr w:type="spellEnd"/>
       <w:r>
         <w:rPr>
           <w:lang w:val="en-US"/>
         </w:rPr>
+        <w:t>/scripts/</w:t>
+      </w:r>
+    </w:p>
+    <w:p>
+      <w:pPr>
+        <w:pStyle w:val="HTMLconformatoprevio"/>
+        <w:rPr>
+          <w:lang w:val="en-US"/>
+        </w:rPr>
+      </w:pPr>
+      <w:r>
+        <w:rPr>
+          <w:lang w:val="en-US"/>
+        </w:rPr>
+        <w:t>Disallow: /</w:t>
+      </w:r>
+      <w:proofErr w:type="spellStart"/>
+      <w:r>
+        <w:rPr>
+          <w:lang w:val="en-US"/>
+        </w:rPr>
+        <w:t>ReviewSubmission</w:t>
+      </w:r>
+      <w:proofErr w:type="spellEnd"/>
+    </w:p>
+    <w:p>
+      <w:pPr>
+        <w:pStyle w:val="HTMLconformatoprevio"/>
+        <w:rPr>
+          <w:lang w:val="en-US"/>
+        </w:rPr>
+      </w:pPr>
+      <w:r>
+        <w:rPr>
+          <w:lang w:val="en-US"/>
+        </w:rPr>
+        <w:t>Disallow: /review-inhouse-submission</w:t>
+      </w:r>
+    </w:p>
+    <w:p>
+      <w:pPr>
+        <w:pStyle w:val="HTMLconformatoprevio"/>
+        <w:rPr>
+          <w:lang w:val="en-US"/>
+        </w:rPr>
+      </w:pPr>
+      <w:r>
+        <w:rPr>
+          <w:lang w:val="en-US"/>
+        </w:rPr>
+        <w:t>Disallow: /Hotels/</w:t>
+      </w:r>
+      <w:proofErr w:type="spellStart"/>
+      <w:r>
+        <w:rPr>
+          <w:lang w:val="en-US"/>
+        </w:rPr>
+        <w:t>Offers?action</w:t>
+      </w:r>
+      <w:proofErr w:type="spellEnd"/>
+      <w:r>
+        <w:rPr>
+          <w:lang w:val="en-US"/>
+        </w:rPr>
+        <w:t>=</w:t>
+      </w:r>
+    </w:p>
+    <w:p>
+      <w:pPr>
+        <w:pStyle w:val="HTMLconformatoprevio"/>
+        <w:rPr>
+          <w:lang w:val="en-US"/>
+        </w:rPr>
+      </w:pPr>
+      <w:r>
+        <w:rPr>
+          <w:lang w:val="en-US"/>
+        </w:rPr>
+        <w:t>Disallow: /ads/container</w:t>
+      </w:r>
+    </w:p>
+    <w:p>
+      <w:pPr>
+        <w:pStyle w:val="HTMLconformatoprevio"/>
+        <w:rPr>
+          <w:lang w:val="en-US"/>
+        </w:rPr>
+      </w:pPr>
+      <w:r>
+        <w:rPr>
+          <w:lang w:val="en-US"/>
+        </w:rPr>
+        <w:t xml:space="preserve">Disallow: /event.ng/ </w:t>
+      </w:r>
+    </w:p>
+    <w:p>
+      <w:pPr>
+        <w:pStyle w:val="HTMLconformatoprevio"/>
+        <w:rPr>
+          <w:lang w:val="en-US"/>
+        </w:rPr>
+      </w:pPr>
+      <w:r>
+        <w:rPr>
+          <w:lang w:val="en-US"/>
+        </w:rPr>
+        <w:t xml:space="preserve">Disallow: /html.ng/ </w:t>
+      </w:r>
+    </w:p>
+    <w:p>
+      <w:pPr>
+        <w:pStyle w:val="HTMLconformatoprevio"/>
+        <w:rPr>
+          <w:lang w:val="en-US"/>
+        </w:rPr>
+      </w:pPr>
+      <w:r>
+        <w:rPr>
+          <w:lang w:val="en-US"/>
+        </w:rPr>
+        <w:t xml:space="preserve">Disallow: /js.ng/ </w:t>
+      </w:r>
+    </w:p>
+    <w:p>
+      <w:pPr>
+        <w:pStyle w:val="HTMLconformatoprevio"/>
+        <w:rPr>
+          <w:lang w:val="en-US"/>
+        </w:rPr>
+      </w:pPr>
+      <w:r>
+        <w:rPr>
+          <w:lang w:val="en-US"/>
+        </w:rPr>
+        <w:t xml:space="preserve">Disallow: /click.ng/ </w:t>
+      </w:r>
+    </w:p>
+    <w:p>
+      <w:pPr>
+        <w:pStyle w:val="HTMLconformatoprevio"/>
+        <w:rPr>
+          <w:lang w:val="en-US"/>
+        </w:rPr>
+      </w:pPr>
+      <w:r>
+        <w:rPr>
+          <w:lang w:val="en-US"/>
+        </w:rPr>
+        <w:t xml:space="preserve">Disallow: /image.ng/ </w:t>
+      </w:r>
+    </w:p>
+    <w:p>
+      <w:pPr>
+        <w:pStyle w:val="HTMLconformatoprevio"/>
+        <w:rPr>
+          <w:lang w:val="en-US"/>
+        </w:rPr>
+      </w:pPr>
+      <w:r>
+        <w:rPr>
+          <w:lang w:val="en-US"/>
+        </w:rPr>
+        <w:t xml:space="preserve">Disallow: /ping.ng/ </w:t>
+      </w:r>
+    </w:p>
+    <w:p>
+      <w:pPr>
+        <w:pStyle w:val="HTMLconformatoprevio"/>
+        <w:rPr>
+          <w:lang w:val="en-US"/>
+        </w:rPr>
+      </w:pPr>
+      <w:r>
+        <w:rPr>
+          <w:lang w:val="en-US"/>
+        </w:rPr>
+        <w:t>Disallow: /</w:t>
+      </w:r>
+      <w:proofErr w:type="spellStart"/>
+      <w:r>
+        <w:rPr>
+          <w:lang w:val="en-US"/>
+        </w:rPr>
+        <w:t>event.cms</w:t>
+      </w:r>
+      <w:proofErr w:type="spellEnd"/>
+      <w:r>
+        <w:rPr>
+          <w:lang w:val="en-US"/>
+        </w:rPr>
         <w:t xml:space="preserve">/ </w:t>
       </w:r>
     </w:p>
@@ -4088,34 +4446,6 @@
         <w:rPr>
           <w:lang w:val="en-US"/>
         </w:rPr>
-        <w:t xml:space="preserve">Disallow: /daily/hotels/all-inclusive.asp </w:t>
-      </w:r>
-    </w:p>
-    <w:p>
-      <w:pPr>
-        <w:pStyle w:val="HTMLconformatoprevio"/>
-        <w:rPr>
-          <w:lang w:val="en-US"/>
-        </w:rPr>
-      </w:pPr>
-      <w:r>
-        <w:rPr>
-          <w:lang w:val="en-US"/>
-        </w:rPr>
-        <w:t xml:space="preserve">Disallow: /daily/hotels/all_inclusive.asp </w:t>
-      </w:r>
-    </w:p>
-    <w:p>
-      <w:pPr>
-        <w:pStyle w:val="HTMLconformatoprevio"/>
-        <w:rPr>
-          <w:lang w:val="en-US"/>
-        </w:rPr>
-      </w:pPr>
-      <w:r>
-        <w:rPr>
-          <w:lang w:val="en-US"/>
-        </w:rPr>
         <w:t>Disallow: /</w:t>
       </w:r>
       <w:proofErr w:type="spellStart"/>
@@ -4123,14 +4453,14 @@
         <w:rPr>
           <w:lang w:val="en-US"/>
         </w:rPr>
-        <w:t>pubspec</w:t>
+        <w:t>html.cms</w:t>
       </w:r>
       <w:proofErr w:type="spellEnd"/>
       <w:r>
         <w:rPr>
           <w:lang w:val="en-US"/>
         </w:rPr>
-        <w:t>/scripts/</w:t>
+        <w:t xml:space="preserve">/ </w:t>
       </w:r>
     </w:p>
     <w:p>
@@ -4151,164 +4481,70 @@
         <w:rPr>
           <w:lang w:val="en-US"/>
         </w:rPr>
-        <w:t>ReviewSubmission</w:t>
+        <w:t>js.cms</w:t>
       </w:r>
       <w:proofErr w:type="spellEnd"/>
-    </w:p>
-    <w:p>
-      <w:pPr>
-        <w:pStyle w:val="HTMLconformatoprevio"/>
-        <w:rPr>
-          <w:lang w:val="en-US"/>
-        </w:rPr>
-      </w:pPr>
-      <w:r>
-        <w:rPr>
-          <w:lang w:val="en-US"/>
-        </w:rPr>
-        <w:t>Disallow: /review-</w:t>
+      <w:r>
+        <w:rPr>
+          <w:lang w:val="en-US"/>
+        </w:rPr>
+        <w:t xml:space="preserve">/ </w:t>
+      </w:r>
+    </w:p>
+    <w:p>
+      <w:pPr>
+        <w:pStyle w:val="HTMLconformatoprevio"/>
+        <w:rPr>
+          <w:lang w:val="en-US"/>
+        </w:rPr>
+      </w:pPr>
+      <w:r>
+        <w:rPr>
+          <w:lang w:val="en-US"/>
+        </w:rPr>
+        <w:t>Disallow: /</w:t>
       </w:r>
       <w:proofErr w:type="spellStart"/>
       <w:r>
         <w:rPr>
           <w:lang w:val="en-US"/>
         </w:rPr>
-        <w:t>inhouse</w:t>
+        <w:t>click.cms</w:t>
       </w:r>
       <w:proofErr w:type="spellEnd"/>
       <w:r>
         <w:rPr>
           <w:lang w:val="en-US"/>
         </w:rPr>
-        <w:t>-submission</w:t>
-      </w:r>
-    </w:p>
-    <w:p>
-      <w:pPr>
-        <w:pStyle w:val="HTMLconformatoprevio"/>
-        <w:rPr>
-          <w:lang w:val="en-US"/>
-        </w:rPr>
-      </w:pPr>
-      <w:r>
-        <w:rPr>
-          <w:lang w:val="en-US"/>
-        </w:rPr>
-        <w:t>Disallow: /Hotels/</w:t>
+        <w:t xml:space="preserve">/ </w:t>
+      </w:r>
+    </w:p>
+    <w:p>
+      <w:pPr>
+        <w:pStyle w:val="HTMLconformatoprevio"/>
+        <w:rPr>
+          <w:lang w:val="en-US"/>
+        </w:rPr>
+      </w:pPr>
+      <w:r>
+        <w:rPr>
+          <w:lang w:val="en-US"/>
+        </w:rPr>
+        <w:t>Disallow: /</w:t>
       </w:r>
       <w:proofErr w:type="spellStart"/>
-      <w:proofErr w:type="gramStart"/>
-      <w:r>
-        <w:rPr>
-          <w:lang w:val="en-US"/>
-        </w:rPr>
-        <w:t>Offers?action</w:t>
+      <w:r>
+        <w:rPr>
+          <w:lang w:val="en-US"/>
+        </w:rPr>
+        <w:t>image.cms</w:t>
       </w:r>
       <w:proofErr w:type="spellEnd"/>
-      <w:proofErr w:type="gramEnd"/>
-      <w:r>
-        <w:rPr>
-          <w:lang w:val="en-US"/>
-        </w:rPr>
-        <w:t>=</w:t>
-      </w:r>
-    </w:p>
-    <w:p>
-      <w:pPr>
-        <w:pStyle w:val="HTMLconformatoprevio"/>
-        <w:rPr>
-          <w:lang w:val="en-US"/>
-        </w:rPr>
-      </w:pPr>
-      <w:r>
-        <w:rPr>
-          <w:lang w:val="en-US"/>
-        </w:rPr>
-        <w:t>Disallow: /ads/container</w:t>
-      </w:r>
-    </w:p>
-    <w:p>
-      <w:pPr>
-        <w:pStyle w:val="HTMLconformatoprevio"/>
-        <w:rPr>
-          <w:lang w:val="en-US"/>
-        </w:rPr>
-      </w:pPr>
-      <w:r>
-        <w:rPr>
-          <w:lang w:val="en-US"/>
-        </w:rPr>
-        <w:t xml:space="preserve">Disallow: /event.ng/ </w:t>
-      </w:r>
-    </w:p>
-    <w:p>
-      <w:pPr>
-        <w:pStyle w:val="HTMLconformatoprevio"/>
-        <w:rPr>
-          <w:lang w:val="en-US"/>
-        </w:rPr>
-      </w:pPr>
-      <w:r>
-        <w:rPr>
-          <w:lang w:val="en-US"/>
-        </w:rPr>
-        <w:t xml:space="preserve">Disallow: /html.ng/ </w:t>
-      </w:r>
-    </w:p>
-    <w:p>
-      <w:pPr>
-        <w:pStyle w:val="HTMLconformatoprevio"/>
-        <w:rPr>
-          <w:lang w:val="en-US"/>
-        </w:rPr>
-      </w:pPr>
-      <w:r>
-        <w:rPr>
-          <w:lang w:val="en-US"/>
-        </w:rPr>
-        <w:t xml:space="preserve">Disallow: /js.ng/ </w:t>
-      </w:r>
-    </w:p>
-    <w:p>
-      <w:pPr>
-        <w:pStyle w:val="HTMLconformatoprevio"/>
-        <w:rPr>
-          <w:lang w:val="en-US"/>
-        </w:rPr>
-      </w:pPr>
-      <w:r>
-        <w:rPr>
-          <w:lang w:val="en-US"/>
-        </w:rPr>
-        <w:t xml:space="preserve">Disallow: /click.ng/ </w:t>
-      </w:r>
-    </w:p>
-    <w:p>
-      <w:pPr>
-        <w:pStyle w:val="HTMLconformatoprevio"/>
-        <w:rPr>
-          <w:lang w:val="en-US"/>
-        </w:rPr>
-      </w:pPr>
-      <w:r>
-        <w:rPr>
-          <w:lang w:val="en-US"/>
-        </w:rPr>
-        <w:t xml:space="preserve">Disallow: /image.ng/ </w:t>
-      </w:r>
-    </w:p>
-    <w:p>
-      <w:pPr>
-        <w:pStyle w:val="HTMLconformatoprevio"/>
-        <w:rPr>
-          <w:lang w:val="en-US"/>
-        </w:rPr>
-      </w:pPr>
-      <w:r>
-        <w:rPr>
-          <w:lang w:val="en-US"/>
-        </w:rPr>
-        <w:t xml:space="preserve">Disallow: /ping.ng/ </w:t>
+      <w:r>
+        <w:rPr>
+          <w:lang w:val="en-US"/>
+        </w:rPr>
+        <w:t xml:space="preserve">/ </w:t>
       </w:r>
     </w:p>
     <w:p>
@@ -4329,186 +4565,37 @@
         <w:rPr>
           <w:lang w:val="en-US"/>
         </w:rPr>
-        <w:t>event.cms</w:t>
+        <w:t>ping.cms</w:t>
       </w:r>
       <w:proofErr w:type="spellEnd"/>
       <w:r>
         <w:rPr>
           <w:lang w:val="en-US"/>
         </w:rPr>
-        <w:t xml:space="preserve">/ </w:t>
-      </w:r>
-    </w:p>
-    <w:p>
-      <w:pPr>
-        <w:pStyle w:val="HTMLconformatoprevio"/>
-        <w:rPr>
-          <w:lang w:val="en-US"/>
-        </w:rPr>
-      </w:pPr>
-      <w:r>
-        <w:rPr>
-          <w:lang w:val="en-US"/>
-        </w:rPr>
-        <w:t>Disallow: /</w:t>
+        <w:t>/</w:t>
+      </w:r>
+    </w:p>
+    <w:p>
+      <w:pPr>
+        <w:pStyle w:val="HTMLconformatoprevio"/>
+        <w:rPr>
+          <w:lang w:val="en-US"/>
+        </w:rPr>
+      </w:pPr>
+      <w:r>
+        <w:rPr>
+          <w:lang w:val="en-US"/>
+        </w:rPr>
+        <w:t>Disallow: /pub/</w:t>
       </w:r>
       <w:proofErr w:type="spellStart"/>
       <w:r>
         <w:rPr>
           <w:lang w:val="en-US"/>
         </w:rPr>
-        <w:t>html.cms</w:t>
+        <w:t>agent.dll?qscr</w:t>
       </w:r>
       <w:proofErr w:type="spellEnd"/>
-      <w:r>
-        <w:rPr>
-          <w:lang w:val="en-US"/>
-        </w:rPr>
-        <w:t xml:space="preserve">/ </w:t>
-      </w:r>
-    </w:p>
-    <w:p>
-      <w:pPr>
-        <w:pStyle w:val="HTMLconformatoprevio"/>
-        <w:rPr>
-          <w:lang w:val="en-US"/>
-        </w:rPr>
-      </w:pPr>
-      <w:r>
-        <w:rPr>
-          <w:lang w:val="en-US"/>
-        </w:rPr>
-        <w:t>Disallow: /</w:t>
-      </w:r>
-      <w:proofErr w:type="spellStart"/>
-      <w:r>
-        <w:rPr>
-          <w:lang w:val="en-US"/>
-        </w:rPr>
-        <w:t>js.cms</w:t>
-      </w:r>
-      <w:proofErr w:type="spellEnd"/>
-      <w:r>
-        <w:rPr>
-          <w:lang w:val="en-US"/>
-        </w:rPr>
-        <w:t xml:space="preserve">/ </w:t>
-      </w:r>
-    </w:p>
-    <w:p>
-      <w:pPr>
-        <w:pStyle w:val="HTMLconformatoprevio"/>
-        <w:rPr>
-          <w:lang w:val="en-US"/>
-        </w:rPr>
-      </w:pPr>
-      <w:r>
-        <w:rPr>
-          <w:lang w:val="en-US"/>
-        </w:rPr>
-        <w:t>Disallow: /</w:t>
-      </w:r>
-      <w:proofErr w:type="spellStart"/>
-      <w:r>
-        <w:rPr>
-          <w:lang w:val="en-US"/>
-        </w:rPr>
-        <w:t>click.cms</w:t>
-      </w:r>
-      <w:proofErr w:type="spellEnd"/>
-      <w:r>
-        <w:rPr>
-          <w:lang w:val="en-US"/>
-        </w:rPr>
-        <w:t xml:space="preserve">/ </w:t>
-      </w:r>
-    </w:p>
-    <w:p>
-      <w:pPr>
-        <w:pStyle w:val="HTMLconformatoprevio"/>
-        <w:rPr>
-          <w:lang w:val="en-US"/>
-        </w:rPr>
-      </w:pPr>
-      <w:r>
-        <w:rPr>
-          <w:lang w:val="en-US"/>
-        </w:rPr>
-        <w:lastRenderedPageBreak/>
-        <w:t>Disallow: /</w:t>
-      </w:r>
-      <w:proofErr w:type="spellStart"/>
-      <w:r>
-        <w:rPr>
-          <w:lang w:val="en-US"/>
-        </w:rPr>
-        <w:t>image.cms</w:t>
-      </w:r>
-      <w:proofErr w:type="spellEnd"/>
-      <w:r>
-        <w:rPr>
-          <w:lang w:val="en-US"/>
-        </w:rPr>
-        <w:t xml:space="preserve">/ </w:t>
-      </w:r>
-    </w:p>
-    <w:p>
-      <w:pPr>
-        <w:pStyle w:val="HTMLconformatoprevio"/>
-        <w:rPr>
-          <w:lang w:val="en-US"/>
-        </w:rPr>
-      </w:pPr>
-      <w:r>
-        <w:rPr>
-          <w:lang w:val="en-US"/>
-        </w:rPr>
-        <w:t>Disallow: /</w:t>
-      </w:r>
-      <w:proofErr w:type="spellStart"/>
-      <w:r>
-        <w:rPr>
-          <w:lang w:val="en-US"/>
-        </w:rPr>
-        <w:t>ping.cms</w:t>
-      </w:r>
-      <w:proofErr w:type="spellEnd"/>
-      <w:r>
-        <w:rPr>
-          <w:lang w:val="en-US"/>
-        </w:rPr>
-        <w:t>/</w:t>
-      </w:r>
-    </w:p>
-    <w:p>
-      <w:pPr>
-        <w:pStyle w:val="HTMLconformatoprevio"/>
-        <w:rPr>
-          <w:lang w:val="en-US"/>
-        </w:rPr>
-      </w:pPr>
-      <w:r>
-        <w:rPr>
-          <w:lang w:val="en-US"/>
-        </w:rPr>
-        <w:t xml:space="preserve">Disallow: </w:t>
-      </w:r>
-      <w:proofErr w:type="gramStart"/>
-      <w:r>
-        <w:rPr>
-          <w:lang w:val="en-US"/>
-        </w:rPr>
-        <w:t>/pub/</w:t>
-      </w:r>
-      <w:proofErr w:type="spellStart"/>
-      <w:r>
-        <w:rPr>
-          <w:lang w:val="en-US"/>
-        </w:rPr>
-        <w:t>agent.dll?qscr</w:t>
-      </w:r>
-      <w:proofErr w:type="spellEnd"/>
-      <w:proofErr w:type="gramEnd"/>
       <w:r>
         <w:rPr>
           <w:lang w:val="en-US"/>
@@ -5383,6 +5470,7 @@
         <w:rPr>
           <w:lang w:val="en-US"/>
         </w:rPr>
+        <w:lastRenderedPageBreak/>
         <w:t>Disallow: /*-Hotels-*.0-n*-t*-*b</w:t>
       </w:r>
       <w:proofErr w:type="gramStart"/>
@@ -5815,7 +5903,6 @@
         <w:rPr>
           <w:lang w:val="en-US"/>
         </w:rPr>
-        <w:lastRenderedPageBreak/>
         <w:t>Disallow: /3Star-*-Hotels-</w:t>
       </w:r>
       <w:proofErr w:type="gramStart"/>
@@ -6173,8 +6260,8 @@
       </w:pPr>
     </w:p>
     <w:sectPr>
-      <w:headerReference w:type="default" r:id="rId12"/>
-      <w:footerReference w:type="default" r:id="rId13"/>
+      <w:headerReference w:type="default" r:id="rId17"/>
+      <w:footerReference w:type="default" r:id="rId18"/>
       <w:pgSz w:w="11906" w:h="16838"/>
       <w:pgMar w:top="1417" w:right="1133" w:bottom="851" w:left="1134" w:header="426" w:footer="82" w:gutter="0"/>
       <w:cols w:space="708"/>
@@ -6185,7 +6272,7 @@
 </file>
 
 <file path=word/endnotes.xml><?xml version="1.0" encoding="utf-8"?>
-<w:endnotes xmlns:wpc="http://schemas.microsoft.com/office/word/2010/wordprocessingCanvas" xmlns:cx="http://schemas.microsoft.com/office/drawing/2014/chartex" xmlns:mc="http://schemas.openxmlformats.org/markup-compatibility/2006" xmlns:o="urn:schemas-microsoft-com:office:office" xmlns:r="http://schemas.openxmlformats.org/officeDocument/2006/relationships" xmlns:m="http://schemas.openxmlformats.org/officeDocument/2006/math" xmlns:v="urn:schemas-microsoft-com:vml" xmlns:wp14="http://schemas.microsoft.com/office/word/2010/wordprocessingDrawing" xmlns:wp="http://schemas.openxmlformats.org/drawingml/2006/wordprocessingDrawing" xmlns:w10="urn:schemas-microsoft-com:office:word" xmlns:w="http://schemas.openxmlformats.org/wordprocessingml/2006/main" xmlns:w14="http://schemas.microsoft.com/office/word/2010/wordml" xmlns:w15="http://schemas.microsoft.com/office/word/2012/wordml" xmlns:w16se="http://schemas.microsoft.com/office/word/2015/wordml/symex" xmlns:wpg="http://schemas.microsoft.com/office/word/2010/wordprocessingGroup" xmlns:wpi="http://schemas.microsoft.com/office/word/2010/wordprocessingInk" xmlns:wne="http://schemas.microsoft.com/office/word/2006/wordml" xmlns:wps="http://schemas.microsoft.com/office/word/2010/wordprocessingShape" mc:Ignorable="w14 w15 w16se wp14">
+<w:endnotes xmlns:wpc="http://schemas.microsoft.com/office/word/2010/wordprocessingCanvas" xmlns:cx="http://schemas.microsoft.com/office/drawing/2014/chartex" xmlns:cx1="http://schemas.microsoft.com/office/drawing/2015/9/8/chartex" xmlns:cx2="http://schemas.microsoft.com/office/drawing/2015/10/21/chartex" xmlns:cx3="http://schemas.microsoft.com/office/drawing/2016/5/9/chartex" xmlns:cx4="http://schemas.microsoft.com/office/drawing/2016/5/10/chartex" xmlns:cx5="http://schemas.microsoft.com/office/drawing/2016/5/11/chartex" xmlns:cx6="http://schemas.microsoft.com/office/drawing/2016/5/12/chartex" xmlns:cx7="http://schemas.microsoft.com/office/drawing/2016/5/13/chartex" xmlns:cx8="http://schemas.microsoft.com/office/drawing/2016/5/14/chartex" xmlns:mc="http://schemas.openxmlformats.org/markup-compatibility/2006" xmlns:aink="http://schemas.microsoft.com/office/drawing/2016/ink" xmlns:am3d="http://schemas.microsoft.com/office/drawing/2017/model3d" xmlns:o="urn:schemas-microsoft-com:office:office" xmlns:r="http://schemas.openxmlformats.org/officeDocument/2006/relationships" xmlns:m="http://schemas.openxmlformats.org/officeDocument/2006/math" xmlns:v="urn:schemas-microsoft-com:vml" xmlns:wp14="http://schemas.microsoft.com/office/word/2010/wordprocessingDrawing" xmlns:wp="http://schemas.openxmlformats.org/drawingml/2006/wordprocessingDrawing" xmlns:w10="urn:schemas-microsoft-com:office:word" xmlns:w="http://schemas.openxmlformats.org/wordprocessingml/2006/main" xmlns:w14="http://schemas.microsoft.com/office/word/2010/wordml" xmlns:w15="http://schemas.microsoft.com/office/word/2012/wordml" xmlns:w16cid="http://schemas.microsoft.com/office/word/2016/wordml/cid" xmlns:w16se="http://schemas.microsoft.com/office/word/2015/wordml/symex" xmlns:wpg="http://schemas.microsoft.com/office/word/2010/wordprocessingGroup" xmlns:wpi="http://schemas.microsoft.com/office/word/2010/wordprocessingInk" xmlns:wne="http://schemas.microsoft.com/office/word/2006/wordml" xmlns:wps="http://schemas.microsoft.com/office/word/2010/wordprocessingShape" mc:Ignorable="w14 w15 w16se w16cid wp14">
   <w:endnote w:type="separator" w:id="-1">
     <w:p>
       <w:pPr>
@@ -6210,7 +6297,7 @@
 </file>
 
 <file path=word/footer1.xml><?xml version="1.0" encoding="utf-8"?>
-<w:ftr xmlns:wpc="http://schemas.microsoft.com/office/word/2010/wordprocessingCanvas" xmlns:cx="http://schemas.microsoft.com/office/drawing/2014/chartex" xmlns:mc="http://schemas.openxmlformats.org/markup-compatibility/2006" xmlns:o="urn:schemas-microsoft-com:office:office" xmlns:r="http://schemas.openxmlformats.org/officeDocument/2006/relationships" xmlns:m="http://schemas.openxmlformats.org/officeDocument/2006/math" xmlns:v="urn:schemas-microsoft-com:vml" xmlns:wp14="http://schemas.microsoft.com/office/word/2010/wordprocessingDrawing" xmlns:wp="http://schemas.openxmlformats.org/drawingml/2006/wordprocessingDrawing" xmlns:w10="urn:schemas-microsoft-com:office:word" xmlns:w="http://schemas.openxmlformats.org/wordprocessingml/2006/main" xmlns:w14="http://schemas.microsoft.com/office/word/2010/wordml" xmlns:w15="http://schemas.microsoft.com/office/word/2012/wordml" xmlns:w16se="http://schemas.microsoft.com/office/word/2015/wordml/symex" xmlns:wpg="http://schemas.microsoft.com/office/word/2010/wordprocessingGroup" xmlns:wpi="http://schemas.microsoft.com/office/word/2010/wordprocessingInk" xmlns:wne="http://schemas.microsoft.com/office/word/2006/wordml" xmlns:wps="http://schemas.microsoft.com/office/word/2010/wordprocessingShape" mc:Ignorable="w14 w15 w16se wp14">
+<w:ftr xmlns:wpc="http://schemas.microsoft.com/office/word/2010/wordprocessingCanvas" xmlns:cx="http://schemas.microsoft.com/office/drawing/2014/chartex" xmlns:cx1="http://schemas.microsoft.com/office/drawing/2015/9/8/chartex" xmlns:cx2="http://schemas.microsoft.com/office/drawing/2015/10/21/chartex" xmlns:cx3="http://schemas.microsoft.com/office/drawing/2016/5/9/chartex" xmlns:cx4="http://schemas.microsoft.com/office/drawing/2016/5/10/chartex" xmlns:cx5="http://schemas.microsoft.com/office/drawing/2016/5/11/chartex" xmlns:cx6="http://schemas.microsoft.com/office/drawing/2016/5/12/chartex" xmlns:cx7="http://schemas.microsoft.com/office/drawing/2016/5/13/chartex" xmlns:cx8="http://schemas.microsoft.com/office/drawing/2016/5/14/chartex" xmlns:mc="http://schemas.openxmlformats.org/markup-compatibility/2006" xmlns:aink="http://schemas.microsoft.com/office/drawing/2016/ink" xmlns:am3d="http://schemas.microsoft.com/office/drawing/2017/model3d" xmlns:o="urn:schemas-microsoft-com:office:office" xmlns:r="http://schemas.openxmlformats.org/officeDocument/2006/relationships" xmlns:m="http://schemas.openxmlformats.org/officeDocument/2006/math" xmlns:v="urn:schemas-microsoft-com:vml" xmlns:wp14="http://schemas.microsoft.com/office/word/2010/wordprocessingDrawing" xmlns:wp="http://schemas.openxmlformats.org/drawingml/2006/wordprocessingDrawing" xmlns:w10="urn:schemas-microsoft-com:office:word" xmlns:w="http://schemas.openxmlformats.org/wordprocessingml/2006/main" xmlns:w14="http://schemas.microsoft.com/office/word/2010/wordml" xmlns:w15="http://schemas.microsoft.com/office/word/2012/wordml" xmlns:w16cid="http://schemas.microsoft.com/office/word/2016/wordml/cid" xmlns:w16se="http://schemas.microsoft.com/office/word/2015/wordml/symex" xmlns:wpg="http://schemas.microsoft.com/office/word/2010/wordprocessingGroup" xmlns:wpi="http://schemas.microsoft.com/office/word/2010/wordprocessingInk" xmlns:wne="http://schemas.microsoft.com/office/word/2006/wordml" xmlns:wps="http://schemas.microsoft.com/office/word/2010/wordprocessingShape" mc:Ignorable="w14 w15 w16se w16cid wp14">
   <w:p>
     <w:pPr>
       <w:tabs>
@@ -6333,7 +6420,7 @@
 </file>
 
 <file path=word/footnotes.xml><?xml version="1.0" encoding="utf-8"?>
-<w:footnotes xmlns:wpc="http://schemas.microsoft.com/office/word/2010/wordprocessingCanvas" xmlns:cx="http://schemas.microsoft.com/office/drawing/2014/chartex" xmlns:mc="http://schemas.openxmlformats.org/markup-compatibility/2006" xmlns:o="urn:schemas-microsoft-com:office:office" xmlns:r="http://schemas.openxmlformats.org/officeDocument/2006/relationships" xmlns:m="http://schemas.openxmlformats.org/officeDocument/2006/math" xmlns:v="urn:schemas-microsoft-com:vml" xmlns:wp14="http://schemas.microsoft.com/office/word/2010/wordprocessingDrawing" xmlns:wp="http://schemas.openxmlformats.org/drawingml/2006/wordprocessingDrawing" xmlns:w10="urn:schemas-microsoft-com:office:word" xmlns:w="http://schemas.openxmlformats.org/wordprocessingml/2006/main" xmlns:w14="http://schemas.microsoft.com/office/word/2010/wordml" xmlns:w15="http://schemas.microsoft.com/office/word/2012/wordml" xmlns:w16se="http://schemas.microsoft.com/office/word/2015/wordml/symex" xmlns:wpg="http://schemas.microsoft.com/office/word/2010/wordprocessingGroup" xmlns:wpi="http://schemas.microsoft.com/office/word/2010/wordprocessingInk" xmlns:wne="http://schemas.microsoft.com/office/word/2006/wordml" xmlns:wps="http://schemas.microsoft.com/office/word/2010/wordprocessingShape" mc:Ignorable="w14 w15 w16se wp14">
+<w:footnotes xmlns:wpc="http://schemas.microsoft.com/office/word/2010/wordprocessingCanvas" xmlns:cx="http://schemas.microsoft.com/office/drawing/2014/chartex" xmlns:cx1="http://schemas.microsoft.com/office/drawing/2015/9/8/chartex" xmlns:cx2="http://schemas.microsoft.com/office/drawing/2015/10/21/chartex" xmlns:cx3="http://schemas.microsoft.com/office/drawing/2016/5/9/chartex" xmlns:cx4="http://schemas.microsoft.com/office/drawing/2016/5/10/chartex" xmlns:cx5="http://schemas.microsoft.com/office/drawing/2016/5/11/chartex" xmlns:cx6="http://schemas.microsoft.com/office/drawing/2016/5/12/chartex" xmlns:cx7="http://schemas.microsoft.com/office/drawing/2016/5/13/chartex" xmlns:cx8="http://schemas.microsoft.com/office/drawing/2016/5/14/chartex" xmlns:mc="http://schemas.openxmlformats.org/markup-compatibility/2006" xmlns:aink="http://schemas.microsoft.com/office/drawing/2016/ink" xmlns:am3d="http://schemas.microsoft.com/office/drawing/2017/model3d" xmlns:o="urn:schemas-microsoft-com:office:office" xmlns:r="http://schemas.openxmlformats.org/officeDocument/2006/relationships" xmlns:m="http://schemas.openxmlformats.org/officeDocument/2006/math" xmlns:v="urn:schemas-microsoft-com:vml" xmlns:wp14="http://schemas.microsoft.com/office/word/2010/wordprocessingDrawing" xmlns:wp="http://schemas.openxmlformats.org/drawingml/2006/wordprocessingDrawing" xmlns:w10="urn:schemas-microsoft-com:office:word" xmlns:w="http://schemas.openxmlformats.org/wordprocessingml/2006/main" xmlns:w14="http://schemas.microsoft.com/office/word/2010/wordml" xmlns:w15="http://schemas.microsoft.com/office/word/2012/wordml" xmlns:w16cid="http://schemas.microsoft.com/office/word/2016/wordml/cid" xmlns:w16se="http://schemas.microsoft.com/office/word/2015/wordml/symex" xmlns:wpg="http://schemas.microsoft.com/office/word/2010/wordprocessingGroup" xmlns:wpi="http://schemas.microsoft.com/office/word/2010/wordprocessingInk" xmlns:wne="http://schemas.microsoft.com/office/word/2006/wordml" xmlns:wps="http://schemas.microsoft.com/office/word/2010/wordprocessingShape" mc:Ignorable="w14 w15 w16se w16cid wp14">
   <w:footnote w:type="separator" w:id="-1">
     <w:p>
       <w:pPr>
@@ -6358,7 +6445,7 @@
 </file>
 
 <file path=word/header1.xml><?xml version="1.0" encoding="utf-8"?>
-<w:hdr xmlns:wpc="http://schemas.microsoft.com/office/word/2010/wordprocessingCanvas" xmlns:cx="http://schemas.microsoft.com/office/drawing/2014/chartex" xmlns:mc="http://schemas.openxmlformats.org/markup-compatibility/2006" xmlns:o="urn:schemas-microsoft-com:office:office" xmlns:r="http://schemas.openxmlformats.org/officeDocument/2006/relationships" xmlns:m="http://schemas.openxmlformats.org/officeDocument/2006/math" xmlns:v="urn:schemas-microsoft-com:vml" xmlns:wp14="http://schemas.microsoft.com/office/word/2010/wordprocessingDrawing" xmlns:wp="http://schemas.openxmlformats.org/drawingml/2006/wordprocessingDrawing" xmlns:w10="urn:schemas-microsoft-com:office:word" xmlns:w="http://schemas.openxmlformats.org/wordprocessingml/2006/main" xmlns:w14="http://schemas.microsoft.com/office/word/2010/wordml" xmlns:w15="http://schemas.microsoft.com/office/word/2012/wordml" xmlns:w16se="http://schemas.microsoft.com/office/word/2015/wordml/symex" xmlns:wpg="http://schemas.microsoft.com/office/word/2010/wordprocessingGroup" xmlns:wpi="http://schemas.microsoft.com/office/word/2010/wordprocessingInk" xmlns:wne="http://schemas.microsoft.com/office/word/2006/wordml" xmlns:wps="http://schemas.microsoft.com/office/word/2010/wordprocessingShape" mc:Ignorable="w14 w15 w16se wp14">
+<w:hdr xmlns:wpc="http://schemas.microsoft.com/office/word/2010/wordprocessingCanvas" xmlns:cx="http://schemas.microsoft.com/office/drawing/2014/chartex" xmlns:cx1="http://schemas.microsoft.com/office/drawing/2015/9/8/chartex" xmlns:cx2="http://schemas.microsoft.com/office/drawing/2015/10/21/chartex" xmlns:cx3="http://schemas.microsoft.com/office/drawing/2016/5/9/chartex" xmlns:cx4="http://schemas.microsoft.com/office/drawing/2016/5/10/chartex" xmlns:cx5="http://schemas.microsoft.com/office/drawing/2016/5/11/chartex" xmlns:cx6="http://schemas.microsoft.com/office/drawing/2016/5/12/chartex" xmlns:cx7="http://schemas.microsoft.com/office/drawing/2016/5/13/chartex" xmlns:cx8="http://schemas.microsoft.com/office/drawing/2016/5/14/chartex" xmlns:mc="http://schemas.openxmlformats.org/markup-compatibility/2006" xmlns:aink="http://schemas.microsoft.com/office/drawing/2016/ink" xmlns:am3d="http://schemas.microsoft.com/office/drawing/2017/model3d" xmlns:o="urn:schemas-microsoft-com:office:office" xmlns:r="http://schemas.openxmlformats.org/officeDocument/2006/relationships" xmlns:m="http://schemas.openxmlformats.org/officeDocument/2006/math" xmlns:v="urn:schemas-microsoft-com:vml" xmlns:wp14="http://schemas.microsoft.com/office/word/2010/wordprocessingDrawing" xmlns:wp="http://schemas.openxmlformats.org/drawingml/2006/wordprocessingDrawing" xmlns:w10="urn:schemas-microsoft-com:office:word" xmlns:w="http://schemas.openxmlformats.org/wordprocessingml/2006/main" xmlns:w14="http://schemas.microsoft.com/office/word/2010/wordml" xmlns:w15="http://schemas.microsoft.com/office/word/2012/wordml" xmlns:w16cid="http://schemas.microsoft.com/office/word/2016/wordml/cid" xmlns:w16se="http://schemas.microsoft.com/office/word/2015/wordml/symex" xmlns:wpg="http://schemas.microsoft.com/office/word/2010/wordprocessingGroup" xmlns:wpi="http://schemas.microsoft.com/office/word/2010/wordprocessingInk" xmlns:wne="http://schemas.microsoft.com/office/word/2006/wordml" xmlns:wps="http://schemas.microsoft.com/office/word/2010/wordprocessingShape" mc:Ignorable="w14 w15 w16se w16cid wp14">
   <w:p>
     <w:pPr>
       <w:pStyle w:val="Encabezado"/>
@@ -6371,7 +6458,7 @@
       <mc:AlternateContent>
         <mc:Choice Requires="wps">
           <w:drawing>
-            <wp:anchor distT="0" distB="0" distL="114300" distR="114300" simplePos="0" relativeHeight="251659264" behindDoc="0" locked="0" layoutInCell="1" allowOverlap="1" wp14:anchorId="4D075AD7" wp14:editId="2E34D75A">
+            <wp:anchor distT="0" distB="0" distL="114300" distR="114300" simplePos="0" relativeHeight="251659264" behindDoc="0" locked="0" layoutInCell="1" allowOverlap="1" wp14:anchorId="5B366AF8" wp14:editId="51B2888E">
               <wp:simplePos x="0" y="0"/>
               <wp:positionH relativeFrom="margin">
                 <wp:posOffset>4282440</wp:posOffset>
@@ -6412,31 +6499,13 @@
                               <w:color w:val="1C1C98"/>
                             </w:rPr>
                           </w:pPr>
-                          <w:proofErr w:type="spellStart"/>
                           <w:r>
                             <w:rPr>
                               <w:b/>
                               <w:color w:val="1C1C98"/>
                             </w:rPr>
-                            <w:t>Beñat</w:t>
+                            <w:t>Beñat Aranburu</w:t>
                           </w:r>
-                          <w:proofErr w:type="spellEnd"/>
-                          <w:r>
-                            <w:rPr>
-                              <w:b/>
-                              <w:color w:val="1C1C98"/>
-                            </w:rPr>
-                            <w:t xml:space="preserve"> </w:t>
-                          </w:r>
-                          <w:proofErr w:type="spellStart"/>
-                          <w:r>
-                            <w:rPr>
-                              <w:b/>
-                              <w:color w:val="1C1C98"/>
-                            </w:rPr>
-                            <w:t>Aranburu</w:t>
-                          </w:r>
-                          <w:proofErr w:type="spellEnd"/>
                         </w:p>
                         <w:p>
                           <w:pPr>
@@ -6452,23 +6521,7 @@
                               <w:b/>
                               <w:color w:val="1C1C98"/>
                             </w:rPr>
-                            <w:t xml:space="preserve">Jon </w:t>
-                          </w:r>
-                          <w:proofErr w:type="spellStart"/>
-                          <w:r>
-                            <w:rPr>
-                              <w:b/>
-                              <w:color w:val="1C1C98"/>
-                            </w:rPr>
-                            <w:t>Ander</w:t>
-                          </w:r>
-                          <w:proofErr w:type="spellEnd"/>
-                          <w:r>
-                            <w:rPr>
-                              <w:b/>
-                              <w:color w:val="1C1C98"/>
-                            </w:rPr>
-                            <w:t xml:space="preserve"> Díez</w:t>
+                            <w:t>Jon Ander Díez</w:t>
                           </w:r>
                         </w:p>
                       </w:txbxContent>
@@ -6490,7 +6543,7 @@
         </mc:Choice>
         <mc:Fallback>
           <w:pict>
-            <v:shapetype w14:anchorId="4D075AD7" id="_x0000_t202" coordsize="21600,21600" o:spt="202" path="m,l,21600r21600,l21600,xe">
+            <v:shapetype w14:anchorId="5B366AF8" id="_x0000_t202" coordsize="21600,21600" o:spt="202" path="m,l,21600r21600,l21600,xe">
               <v:stroke joinstyle="miter"/>
               <v:path gradientshapeok="t" o:connecttype="rect"/>
             </v:shapetype>
@@ -6506,31 +6559,13 @@
                         <w:color w:val="1C1C98"/>
                       </w:rPr>
                     </w:pPr>
-                    <w:proofErr w:type="spellStart"/>
                     <w:r>
                       <w:rPr>
                         <w:b/>
                         <w:color w:val="1C1C98"/>
                       </w:rPr>
-                      <w:t>Beñat</w:t>
+                      <w:t>Beñat Aranburu</w:t>
                     </w:r>
-                    <w:proofErr w:type="spellEnd"/>
-                    <w:r>
-                      <w:rPr>
-                        <w:b/>
-                        <w:color w:val="1C1C98"/>
-                      </w:rPr>
-                      <w:t xml:space="preserve"> </w:t>
-                    </w:r>
-                    <w:proofErr w:type="spellStart"/>
-                    <w:r>
-                      <w:rPr>
-                        <w:b/>
-                        <w:color w:val="1C1C98"/>
-                      </w:rPr>
-                      <w:t>Aranburu</w:t>
-                    </w:r>
-                    <w:proofErr w:type="spellEnd"/>
                   </w:p>
                   <w:p>
                     <w:pPr>
@@ -6546,23 +6581,7 @@
                         <w:b/>
                         <w:color w:val="1C1C98"/>
                       </w:rPr>
-                      <w:t xml:space="preserve">Jon </w:t>
-                    </w:r>
-                    <w:proofErr w:type="spellStart"/>
-                    <w:r>
-                      <w:rPr>
-                        <w:b/>
-                        <w:color w:val="1C1C98"/>
-                      </w:rPr>
-                      <w:t>Ander</w:t>
-                    </w:r>
-                    <w:proofErr w:type="spellEnd"/>
-                    <w:r>
-                      <w:rPr>
-                        <w:b/>
-                        <w:color w:val="1C1C98"/>
-                      </w:rPr>
-                      <w:t xml:space="preserve"> Díez</w:t>
+                      <w:t>Jon Ander Díez</w:t>
                     </w:r>
                   </w:p>
                 </w:txbxContent>
@@ -6579,7 +6598,7 @@
         <w:lang w:val="es-ES" w:eastAsia="es-ES"/>
       </w:rPr>
       <w:drawing>
-        <wp:inline distT="0" distB="0" distL="0" distR="0" wp14:anchorId="5ECA091B" wp14:editId="42B774CA">
+        <wp:inline distT="0" distB="0" distL="0" distR="0" wp14:anchorId="492D8EF8" wp14:editId="73D2A2B2">
           <wp:extent cx="6105525" cy="580829"/>
           <wp:effectExtent l="0" t="0" r="0" b="0"/>
           <wp:docPr id="27" name="Imagen 27"/>
@@ -6619,7 +6638,7 @@
 </file>
 
 <file path=word/numbering.xml><?xml version="1.0" encoding="utf-8"?>
-<w:numbering xmlns:wpc="http://schemas.microsoft.com/office/word/2010/wordprocessingCanvas" xmlns:cx="http://schemas.microsoft.com/office/drawing/2014/chartex" xmlns:mc="http://schemas.openxmlformats.org/markup-compatibility/2006" xmlns:o="urn:schemas-microsoft-com:office:office" xmlns:r="http://schemas.openxmlformats.org/officeDocument/2006/relationships" xmlns:m="http://schemas.openxmlformats.org/officeDocument/2006/math" xmlns:v="urn:schemas-microsoft-com:vml" xmlns:wp14="http://schemas.microsoft.com/office/word/2010/wordprocessingDrawing" xmlns:wp="http://schemas.openxmlformats.org/drawingml/2006/wordprocessingDrawing" xmlns:w10="urn:schemas-microsoft-com:office:word" xmlns:w="http://schemas.openxmlformats.org/wordprocessingml/2006/main" xmlns:w14="http://schemas.microsoft.com/office/word/2010/wordml" xmlns:w15="http://schemas.microsoft.com/office/word/2012/wordml" xmlns:w16se="http://schemas.microsoft.com/office/word/2015/wordml/symex" xmlns:wpg="http://schemas.microsoft.com/office/word/2010/wordprocessingGroup" xmlns:wpi="http://schemas.microsoft.com/office/word/2010/wordprocessingInk" xmlns:wne="http://schemas.microsoft.com/office/word/2006/wordml" xmlns:wps="http://schemas.microsoft.com/office/word/2010/wordprocessingShape" mc:Ignorable="w14 w15 w16se wp14">
+<w:numbering xmlns:wpc="http://schemas.microsoft.com/office/word/2010/wordprocessingCanvas" xmlns:cx="http://schemas.microsoft.com/office/drawing/2014/chartex" xmlns:cx1="http://schemas.microsoft.com/office/drawing/2015/9/8/chartex" xmlns:cx2="http://schemas.microsoft.com/office/drawing/2015/10/21/chartex" xmlns:cx3="http://schemas.microsoft.com/office/drawing/2016/5/9/chartex" xmlns:cx4="http://schemas.microsoft.com/office/drawing/2016/5/10/chartex" xmlns:cx5="http://schemas.microsoft.com/office/drawing/2016/5/11/chartex" xmlns:cx6="http://schemas.microsoft.com/office/drawing/2016/5/12/chartex" xmlns:cx7="http://schemas.microsoft.com/office/drawing/2016/5/13/chartex" xmlns:cx8="http://schemas.microsoft.com/office/drawing/2016/5/14/chartex" xmlns:mc="http://schemas.openxmlformats.org/markup-compatibility/2006" xmlns:aink="http://schemas.microsoft.com/office/drawing/2016/ink" xmlns:am3d="http://schemas.microsoft.com/office/drawing/2017/model3d" xmlns:o="urn:schemas-microsoft-com:office:office" xmlns:r="http://schemas.openxmlformats.org/officeDocument/2006/relationships" xmlns:m="http://schemas.openxmlformats.org/officeDocument/2006/math" xmlns:v="urn:schemas-microsoft-com:vml" xmlns:wp14="http://schemas.microsoft.com/office/word/2010/wordprocessingDrawing" xmlns:wp="http://schemas.openxmlformats.org/drawingml/2006/wordprocessingDrawing" xmlns:w10="urn:schemas-microsoft-com:office:word" xmlns:w="http://schemas.openxmlformats.org/wordprocessingml/2006/main" xmlns:w14="http://schemas.microsoft.com/office/word/2010/wordml" xmlns:w15="http://schemas.microsoft.com/office/word/2012/wordml" xmlns:w16cid="http://schemas.microsoft.com/office/word/2016/wordml/cid" xmlns:w16se="http://schemas.microsoft.com/office/word/2015/wordml/symex" xmlns:wpg="http://schemas.microsoft.com/office/word/2010/wordprocessingGroup" xmlns:wpi="http://schemas.microsoft.com/office/word/2010/wordprocessingInk" xmlns:wne="http://schemas.microsoft.com/office/word/2006/wordml" xmlns:wps="http://schemas.microsoft.com/office/word/2010/wordprocessingShape" mc:Ignorable="w14 w15 w16se w16cid wp14">
   <w:abstractNum w:abstractNumId="0" w15:restartNumberingAfterBreak="0">
     <w:nsid w:val="0D7A301E"/>
     <w:multiLevelType w:val="hybridMultilevel"/>
@@ -6739,7 +6758,7 @@
 </file>
 
 <file path=word/styles.xml><?xml version="1.0" encoding="utf-8"?>
-<w:styles xmlns:mc="http://schemas.openxmlformats.org/markup-compatibility/2006" xmlns:r="http://schemas.openxmlformats.org/officeDocument/2006/relationships" xmlns:w="http://schemas.openxmlformats.org/wordprocessingml/2006/main" xmlns:w14="http://schemas.microsoft.com/office/word/2010/wordml" xmlns:w15="http://schemas.microsoft.com/office/word/2012/wordml" xmlns:w16se="http://schemas.microsoft.com/office/word/2015/wordml/symex" mc:Ignorable="w14 w15 w16se">
+<w:styles xmlns:mc="http://schemas.openxmlformats.org/markup-compatibility/2006" xmlns:r="http://schemas.openxmlformats.org/officeDocument/2006/relationships" xmlns:w="http://schemas.openxmlformats.org/wordprocessingml/2006/main" xmlns:w14="http://schemas.microsoft.com/office/word/2010/wordml" xmlns:w15="http://schemas.microsoft.com/office/word/2012/wordml" xmlns:w16cid="http://schemas.microsoft.com/office/word/2016/wordml/cid" xmlns:w16se="http://schemas.microsoft.com/office/word/2015/wordml/symex" mc:Ignorable="w14 w15 w16se w16cid">
   <w:docDefaults>
     <w:rPrDefault>
       <w:rPr>
@@ -6755,7 +6774,7 @@
       </w:pPr>
     </w:pPrDefault>
   </w:docDefaults>
-  <w:latentStyles w:defLockedState="0" w:defUIPriority="99" w:defSemiHidden="0" w:defUnhideWhenUsed="0" w:defQFormat="0" w:count="371">
+  <w:latentStyles w:defLockedState="0" w:defUIPriority="99" w:defSemiHidden="0" w:defUnhideWhenUsed="0" w:defQFormat="0" w:count="376">
     <w:lsdException w:name="Normal" w:uiPriority="0" w:qFormat="1"/>
     <w:lsdException w:name="heading 1" w:uiPriority="9" w:qFormat="1"/>
     <w:lsdException w:name="heading 2" w:semiHidden="1" w:uiPriority="9" w:unhideWhenUsed="1" w:qFormat="1"/>
@@ -6861,7 +6880,6 @@
     <w:lsdException w:name="HTML Sample" w:semiHidden="1" w:unhideWhenUsed="1"/>
     <w:lsdException w:name="HTML Typewriter" w:semiHidden="1" w:unhideWhenUsed="1"/>
     <w:lsdException w:name="HTML Variable" w:semiHidden="1" w:unhideWhenUsed="1"/>
-    <w:lsdException w:name="Normal Table" w:semiHidden="1" w:unhideWhenUsed="1"/>
     <w:lsdException w:name="annotation subject" w:semiHidden="1" w:unhideWhenUsed="1"/>
     <w:lsdException w:name="No List" w:semiHidden="1" w:unhideWhenUsed="1"/>
     <w:lsdException w:name="Outline List 1" w:semiHidden="1" w:unhideWhenUsed="1"/>
@@ -6904,11 +6922,8 @@
     <w:lsdException w:name="Table Contemporary" w:semiHidden="1" w:unhideWhenUsed="1"/>
     <w:lsdException w:name="Table Elegant" w:semiHidden="1" w:unhideWhenUsed="1"/>
     <w:lsdException w:name="Table Professional" w:semiHidden="1" w:unhideWhenUsed="1"/>
-    <w:lsdException w:name="Table Subtle 1" w:semiHidden="1" w:unhideWhenUsed="1"/>
     <w:lsdException w:name="Table Subtle 2" w:semiHidden="1" w:unhideWhenUsed="1"/>
     <w:lsdException w:name="Table Web 1" w:semiHidden="1" w:unhideWhenUsed="1"/>
-    <w:lsdException w:name="Table Web 2" w:semiHidden="1" w:unhideWhenUsed="1"/>
-    <w:lsdException w:name="Table Web 3" w:semiHidden="1" w:unhideWhenUsed="1"/>
     <w:lsdException w:name="Balloon Text" w:semiHidden="1" w:unhideWhenUsed="1"/>
     <w:lsdException w:name="Table Grid" w:uiPriority="39"/>
     <w:lsdException w:name="Table Theme" w:semiHidden="1" w:unhideWhenUsed="1"/>
@@ -7127,6 +7142,11 @@
     <w:lsdException w:name="List Table 5 Dark Accent 6" w:uiPriority="50"/>
     <w:lsdException w:name="List Table 6 Colorful Accent 6" w:uiPriority="51"/>
     <w:lsdException w:name="List Table 7 Colorful Accent 6" w:uiPriority="52"/>
+    <w:lsdException w:name="Mention" w:semiHidden="1" w:unhideWhenUsed="1"/>
+    <w:lsdException w:name="Smart Hyperlink" w:semiHidden="1" w:unhideWhenUsed="1"/>
+    <w:lsdException w:name="Hashtag" w:semiHidden="1" w:unhideWhenUsed="1"/>
+    <w:lsdException w:name="Unresolved Mention" w:semiHidden="1" w:unhideWhenUsed="1"/>
+    <w:lsdException w:name="Smart Link" w:semiHidden="1" w:unhideWhenUsed="1"/>
   </w:latentStyles>
   <w:style w:type="paragraph" w:default="1" w:styleId="Normal">
     <w:name w:val="Normal"/>
@@ -7579,6 +7599,49 @@
       <w:lang w:eastAsia="es-ES"/>
     </w:rPr>
   </w:style>
+  <w:style w:type="paragraph" w:styleId="Textodeglobo">
+    <w:name w:val="Balloon Text"/>
+    <w:basedOn w:val="Normal"/>
+    <w:link w:val="TextodegloboCar"/>
+    <w:uiPriority w:val="99"/>
+    <w:semiHidden/>
+    <w:unhideWhenUsed/>
+    <w:rsid w:val="00D95CB9"/>
+    <w:pPr>
+      <w:spacing w:after="0" w:line="240" w:lineRule="auto"/>
+    </w:pPr>
+    <w:rPr>
+      <w:rFonts w:ascii="Segoe UI" w:hAnsi="Segoe UI" w:cs="Segoe UI"/>
+      <w:sz w:val="18"/>
+      <w:szCs w:val="18"/>
+    </w:rPr>
+  </w:style>
+  <w:style w:type="character" w:customStyle="1" w:styleId="TextodegloboCar">
+    <w:name w:val="Texto de globo Car"/>
+    <w:basedOn w:val="Fuentedeprrafopredeter"/>
+    <w:link w:val="Textodeglobo"/>
+    <w:uiPriority w:val="99"/>
+    <w:semiHidden/>
+    <w:rsid w:val="00D95CB9"/>
+    <w:rPr>
+      <w:rFonts w:ascii="Segoe UI" w:hAnsi="Segoe UI" w:cs="Segoe UI"/>
+      <w:sz w:val="18"/>
+      <w:szCs w:val="18"/>
+      <w:lang w:val="es-ES_tradnl"/>
+    </w:rPr>
+  </w:style>
+  <w:style w:type="character" w:styleId="Mencinsinresolver">
+    <w:name w:val="Unresolved Mention"/>
+    <w:basedOn w:val="Fuentedeprrafopredeter"/>
+    <w:uiPriority w:val="99"/>
+    <w:semiHidden/>
+    <w:unhideWhenUsed/>
+    <w:rsid w:val="00D95CB9"/>
+    <w:rPr>
+      <w:color w:val="605E5C"/>
+      <w:shd w:val="clear" w:color="auto" w:fill="E1DFDD"/>
+    </w:rPr>
+  </w:style>
 </w:styles>
 </file>
 

</xml_diff>

<commit_message>
Update Documentación - Expedia - PRAC - Beñat Aranburu y Jon Ander Díez.docx
</commit_message>
<xml_diff>
--- a/Documentos/Documentación - Expedia - PRAC - Beñat Aranburu y Jon Ander Díez.docx
+++ b/Documentos/Documentación - Expedia - PRAC - Beñat Aranburu y Jon Ander Díez.docx
@@ -1,6 +1,6 @@
 
 <file path=word/document.xml><?xml version="1.0" encoding="utf-8"?>
-<w:document xmlns:wpc="http://schemas.microsoft.com/office/word/2010/wordprocessingCanvas" xmlns:cx="http://schemas.microsoft.com/office/drawing/2014/chartex" xmlns:cx1="http://schemas.microsoft.com/office/drawing/2015/9/8/chartex" xmlns:cx2="http://schemas.microsoft.com/office/drawing/2015/10/21/chartex" xmlns:cx3="http://schemas.microsoft.com/office/drawing/2016/5/9/chartex" xmlns:cx4="http://schemas.microsoft.com/office/drawing/2016/5/10/chartex" xmlns:cx5="http://schemas.microsoft.com/office/drawing/2016/5/11/chartex" xmlns:cx6="http://schemas.microsoft.com/office/drawing/2016/5/12/chartex" xmlns:cx7="http://schemas.microsoft.com/office/drawing/2016/5/13/chartex" xmlns:cx8="http://schemas.microsoft.com/office/drawing/2016/5/14/chartex" xmlns:mc="http://schemas.openxmlformats.org/markup-compatibility/2006" xmlns:aink="http://schemas.microsoft.com/office/drawing/2016/ink" xmlns:am3d="http://schemas.microsoft.com/office/drawing/2017/model3d" xmlns:o="urn:schemas-microsoft-com:office:office" xmlns:r="http://schemas.openxmlformats.org/officeDocument/2006/relationships" xmlns:m="http://schemas.openxmlformats.org/officeDocument/2006/math" xmlns:v="urn:schemas-microsoft-com:vml" xmlns:wp14="http://schemas.microsoft.com/office/word/2010/wordprocessingDrawing" xmlns:wp="http://schemas.openxmlformats.org/drawingml/2006/wordprocessingDrawing" xmlns:w10="urn:schemas-microsoft-com:office:word" xmlns:w="http://schemas.openxmlformats.org/wordprocessingml/2006/main" xmlns:w14="http://schemas.microsoft.com/office/word/2010/wordml" xmlns:w15="http://schemas.microsoft.com/office/word/2012/wordml" xmlns:w16cid="http://schemas.microsoft.com/office/word/2016/wordml/cid" xmlns:w16se="http://schemas.microsoft.com/office/word/2015/wordml/symex" xmlns:wpg="http://schemas.microsoft.com/office/word/2010/wordprocessingGroup" xmlns:wpi="http://schemas.microsoft.com/office/word/2010/wordprocessingInk" xmlns:wne="http://schemas.microsoft.com/office/word/2006/wordml" xmlns:wps="http://schemas.microsoft.com/office/word/2010/wordprocessingShape" mc:Ignorable="w14 w15 w16se w16cid wp14">
+<w:document xmlns:wpc="http://schemas.microsoft.com/office/word/2010/wordprocessingCanvas" xmlns:cx="http://schemas.microsoft.com/office/drawing/2014/chartex" xmlns:mc="http://schemas.openxmlformats.org/markup-compatibility/2006" xmlns:o="urn:schemas-microsoft-com:office:office" xmlns:r="http://schemas.openxmlformats.org/officeDocument/2006/relationships" xmlns:m="http://schemas.openxmlformats.org/officeDocument/2006/math" xmlns:v="urn:schemas-microsoft-com:vml" xmlns:wp14="http://schemas.microsoft.com/office/word/2010/wordprocessingDrawing" xmlns:wp="http://schemas.openxmlformats.org/drawingml/2006/wordprocessingDrawing" xmlns:w10="urn:schemas-microsoft-com:office:word" xmlns:w="http://schemas.openxmlformats.org/wordprocessingml/2006/main" xmlns:w14="http://schemas.microsoft.com/office/word/2010/wordml" xmlns:w15="http://schemas.microsoft.com/office/word/2012/wordml" xmlns:w16se="http://schemas.microsoft.com/office/word/2015/wordml/symex" xmlns:wpg="http://schemas.microsoft.com/office/word/2010/wordprocessingGroup" xmlns:wpi="http://schemas.microsoft.com/office/word/2010/wordprocessingInk" xmlns:wne="http://schemas.microsoft.com/office/word/2006/wordml" xmlns:wps="http://schemas.microsoft.com/office/word/2010/wordprocessingShape" mc:Ignorable="w14 w15 w16se wp14">
   <w:body>
     <w:p/>
     <w:p>
@@ -106,15 +106,7 @@
         <w:spacing w:after="0"/>
       </w:pPr>
       <w:r>
-        <w:t xml:space="preserve">Esta elección estaba supeditada al análisis de las restricciones y características del sitio web para evaluar la legalidad y complejidad de </w:t>
-      </w:r>
-      <w:proofErr w:type="gramStart"/>
-      <w:r>
-        <w:t>la misma</w:t>
-      </w:r>
-      <w:proofErr w:type="gramEnd"/>
-      <w:r>
-        <w:t xml:space="preserve">. En este análisis, el primer paso fue acceder al fichero robots.txt del dominio </w:t>
+        <w:t xml:space="preserve">Esta elección estaba supeditada al análisis de las restricciones y características del sitio web para evaluar la legalidad y complejidad de la misma. En este análisis, el primer paso fue acceder al fichero robots.txt del dominio </w:t>
       </w:r>
       <w:hyperlink r:id="rId9" w:history="1">
         <w:r>
@@ -140,6 +132,7 @@
       <w:r>
         <w:rPr>
           <w:noProof/>
+          <w:lang w:val="es-ES" w:eastAsia="es-ES"/>
         </w:rPr>
         <w:drawing>
           <wp:inline distT="0" distB="0" distL="0" distR="0" wp14:anchorId="312602D9" wp14:editId="5CFAC739">
@@ -243,6 +236,7 @@
       <w:r>
         <w:rPr>
           <w:noProof/>
+          <w:lang w:val="es-ES" w:eastAsia="es-ES"/>
         </w:rPr>
         <w:lastRenderedPageBreak/>
         <w:drawing>
@@ -318,8 +312,6 @@
       <w:pPr>
         <w:spacing w:after="0"/>
       </w:pPr>
-      <w:bookmarkStart w:id="0" w:name="_GoBack"/>
-      <w:bookmarkEnd w:id="0"/>
       <w:r>
         <w:t xml:space="preserve">En éste proyecto nos vamos a centrar en trabajar en los </w:t>
       </w:r>
@@ -346,16 +338,33 @@
         <w:spacing w:after="0"/>
       </w:pPr>
       <w:r>
-        <w:t xml:space="preserve">El objetivo de ésta extracción iría enfocado a poder aplicar un modelo en el que se pueda predecir el mejor momento del año para poder comprar un cierto billete de avión. Para ello es necesario automatizar la extracción de </w:t>
-      </w:r>
-      <w:proofErr w:type="gramStart"/>
-      <w:r>
-        <w:t>ésta</w:t>
-      </w:r>
-      <w:proofErr w:type="gramEnd"/>
-      <w:r>
-        <w:t xml:space="preserve"> web que combina ofertas de diferentes compañías aéreas, y con dicha información almacenada entrenar un modelo que aprenda de cómo se han comportado los precios en el pasado para poder predecir los del futuro.</w:t>
-      </w:r>
+        <w:t>El objetivo de ésta extracción iría enfocado a poder aplicar un modelo en el que se pueda predecir el mejor momento del año para poder comprar un cierto billete de avión. Para ello es necesario automatizar la extracción de ésta web que combina ofertas de diferentes compañías aéreas, y con dicha información almacenada entrenar un modelo que aprenda de cómo se han comportado los precios en el pasado para poder predecir los del futuro.</w:t>
+      </w:r>
+    </w:p>
+    <w:p>
+      <w:pPr>
+        <w:spacing w:after="0"/>
+      </w:pPr>
+    </w:p>
+    <w:p>
+      <w:pPr>
+        <w:spacing w:after="0"/>
+      </w:pPr>
+    </w:p>
+    <w:p>
+      <w:pPr>
+        <w:spacing w:after="0"/>
+      </w:pPr>
+    </w:p>
+    <w:p>
+      <w:pPr>
+        <w:spacing w:after="0"/>
+      </w:pPr>
+    </w:p>
+    <w:p>
+      <w:pPr>
+        <w:spacing w:after="0"/>
+      </w:pPr>
     </w:p>
     <w:p>
       <w:pPr>
@@ -438,7 +447,6 @@
         <w:spacing w:after="0"/>
       </w:pPr>
       <w:r>
-        <w:lastRenderedPageBreak/>
         <w:t xml:space="preserve">Título de los archivos: </w:t>
       </w:r>
       <w:r>
@@ -833,6 +841,36 @@
       <w:r>
         <w:t>PVCM-04-2019.csv</w:t>
       </w:r>
+    </w:p>
+    <w:p>
+      <w:pPr>
+        <w:spacing w:after="0"/>
+      </w:pPr>
+    </w:p>
+    <w:p>
+      <w:pPr>
+        <w:spacing w:after="0"/>
+      </w:pPr>
+    </w:p>
+    <w:p>
+      <w:pPr>
+        <w:spacing w:after="0"/>
+      </w:pPr>
+    </w:p>
+    <w:p>
+      <w:pPr>
+        <w:spacing w:after="0"/>
+      </w:pPr>
+    </w:p>
+    <w:p>
+      <w:pPr>
+        <w:spacing w:after="0"/>
+      </w:pPr>
+    </w:p>
+    <w:p>
+      <w:pPr>
+        <w:spacing w:after="0"/>
+      </w:pPr>
     </w:p>
     <w:p>
       <w:pPr>
@@ -1866,7 +1904,6 @@
                 <w:i w:val="0"/>
                 <w:sz w:val="20"/>
               </w:rPr>
-              <w:lastRenderedPageBreak/>
               <w:t>time_departure</w:t>
             </w:r>
             <w:proofErr w:type="spellEnd"/>
@@ -2666,6 +2703,7 @@
         <w:t xml:space="preserve"> hace referencia a un mes diferente de extracción. El motivo de realizar esto así es que en el caso de que no acotemos y queramos guardar todos los datos de todas las combinaciones de países que pueda haber en el sitio web (lo cual sería una aplicación más cerca de la realidad, y menos académica) cada mes ocuparía una extensión de información muy grande, por lo que lo más óptimo para analizar el intervalo de tiempo deseado sería guardarlo en archivos por meses y luego cargar únicamente los archivos deseados para entrenar al modelo.</w:t>
       </w:r>
     </w:p>
+    <w:p/>
     <w:p>
       <w:pPr>
         <w:pStyle w:val="Subttulo"/>
@@ -2696,7 +2734,6 @@
         <w:t>PENDIENTE</w:t>
       </w:r>
     </w:p>
-    <w:p/>
     <w:p>
       <w:pPr>
         <w:pStyle w:val="Ttulo1"/>
@@ -2708,8 +2745,11 @@
     </w:p>
     <w:p>
       <w:pPr>
-        <w:spacing w:after="0"/>
-      </w:pPr>
+        <w:pStyle w:val="Subttulo"/>
+      </w:pPr>
+      <w:r>
+        <w:t>PENDIENTE</w:t>
+      </w:r>
     </w:p>
     <w:p>
       <w:pPr>
@@ -2733,38 +2773,15 @@
         <w:rPr>
           <w:rStyle w:val="SubttuloCar"/>
         </w:rPr>
-        <w:t xml:space="preserve">modelos de minería de datos como los que siguen: (¿solo regresión lineal o alguno más … </w:t>
-      </w:r>
-      <w:proofErr w:type="spellStart"/>
+        <w:t>modelos de minería de datos como los que siguen</w:t>
+      </w:r>
       <w:r>
         <w:rPr>
           <w:rStyle w:val="SubttuloCar"/>
         </w:rPr>
-        <w:t>hmmm</w:t>
-      </w:r>
-      <w:proofErr w:type="spellEnd"/>
-      <w:r>
-        <w:rPr>
-          <w:rStyle w:val="SubttuloCar"/>
-        </w:rPr>
-        <w:t xml:space="preserve">…. </w:t>
-      </w:r>
-      <w:proofErr w:type="gramStart"/>
-      <w:r>
-        <w:rPr>
-          <w:rStyle w:val="SubttuloCar"/>
-        </w:rPr>
-        <w:t>Pensar si metemos más chapa con alguno otro?</w:t>
-      </w:r>
-      <w:proofErr w:type="gramEnd"/>
-      <w:r>
-        <w:rPr>
-          <w:rStyle w:val="SubttuloCar"/>
-        </w:rPr>
-        <w:t>)</w:t>
-      </w:r>
-    </w:p>
-    <w:p/>
+        <w:t>:</w:t>
+      </w:r>
+    </w:p>
     <w:p>
       <w:pPr>
         <w:pStyle w:val="Subttulo"/>
@@ -2784,6 +2801,7 @@
         <w:spacing w:before="0"/>
       </w:pPr>
       <w:r>
+        <w:lastRenderedPageBreak/>
         <w:t>C</w:t>
       </w:r>
       <w:r>
@@ -2821,7 +2839,6 @@
         <w:spacing w:before="0"/>
       </w:pPr>
       <w:r>
-        <w:lastRenderedPageBreak/>
         <w:t>CONTRIBUCIONES DE INTEGRANTES</w:t>
       </w:r>
     </w:p>
@@ -2989,7 +3006,141 @@
           <w:tab w:val="left" w:pos="2306"/>
         </w:tabs>
       </w:pPr>
-      <w:r>
+    </w:p>
+    <w:p>
+      <w:pPr>
+        <w:tabs>
+          <w:tab w:val="left" w:pos="2306"/>
+        </w:tabs>
+      </w:pPr>
+    </w:p>
+    <w:p>
+      <w:pPr>
+        <w:tabs>
+          <w:tab w:val="left" w:pos="2306"/>
+        </w:tabs>
+      </w:pPr>
+    </w:p>
+    <w:p>
+      <w:pPr>
+        <w:tabs>
+          <w:tab w:val="left" w:pos="2306"/>
+        </w:tabs>
+      </w:pPr>
+    </w:p>
+    <w:p>
+      <w:pPr>
+        <w:tabs>
+          <w:tab w:val="left" w:pos="2306"/>
+        </w:tabs>
+      </w:pPr>
+    </w:p>
+    <w:p>
+      <w:pPr>
+        <w:tabs>
+          <w:tab w:val="left" w:pos="2306"/>
+        </w:tabs>
+      </w:pPr>
+    </w:p>
+    <w:p>
+      <w:pPr>
+        <w:tabs>
+          <w:tab w:val="left" w:pos="2306"/>
+        </w:tabs>
+      </w:pPr>
+    </w:p>
+    <w:p>
+      <w:pPr>
+        <w:tabs>
+          <w:tab w:val="left" w:pos="2306"/>
+        </w:tabs>
+      </w:pPr>
+    </w:p>
+    <w:p>
+      <w:pPr>
+        <w:tabs>
+          <w:tab w:val="left" w:pos="2306"/>
+        </w:tabs>
+      </w:pPr>
+    </w:p>
+    <w:p>
+      <w:pPr>
+        <w:tabs>
+          <w:tab w:val="left" w:pos="2306"/>
+        </w:tabs>
+      </w:pPr>
+    </w:p>
+    <w:p>
+      <w:pPr>
+        <w:tabs>
+          <w:tab w:val="left" w:pos="2306"/>
+        </w:tabs>
+      </w:pPr>
+    </w:p>
+    <w:p>
+      <w:pPr>
+        <w:tabs>
+          <w:tab w:val="left" w:pos="2306"/>
+        </w:tabs>
+      </w:pPr>
+    </w:p>
+    <w:p>
+      <w:pPr>
+        <w:tabs>
+          <w:tab w:val="left" w:pos="2306"/>
+        </w:tabs>
+      </w:pPr>
+    </w:p>
+    <w:p>
+      <w:pPr>
+        <w:tabs>
+          <w:tab w:val="left" w:pos="2306"/>
+        </w:tabs>
+      </w:pPr>
+    </w:p>
+    <w:p>
+      <w:pPr>
+        <w:tabs>
+          <w:tab w:val="left" w:pos="2306"/>
+        </w:tabs>
+      </w:pPr>
+      <w:bookmarkStart w:id="0" w:name="_GoBack"/>
+      <w:bookmarkEnd w:id="0"/>
+    </w:p>
+    <w:p>
+      <w:pPr>
+        <w:tabs>
+          <w:tab w:val="left" w:pos="2306"/>
+        </w:tabs>
+      </w:pPr>
+    </w:p>
+    <w:p>
+      <w:pPr>
+        <w:tabs>
+          <w:tab w:val="left" w:pos="2306"/>
+        </w:tabs>
+      </w:pPr>
+    </w:p>
+    <w:p>
+      <w:pPr>
+        <w:tabs>
+          <w:tab w:val="left" w:pos="2306"/>
+        </w:tabs>
+      </w:pPr>
+    </w:p>
+    <w:p>
+      <w:pPr>
+        <w:tabs>
+          <w:tab w:val="left" w:pos="2306"/>
+        </w:tabs>
+        <w:rPr>
+          <w:i/>
+        </w:rPr>
+      </w:pPr>
+      <w:r>
+        <w:rPr>
+          <w:i/>
+        </w:rPr>
         <w:t>COPIA DE SEGURIDAD DE ROBOTS.TXT</w:t>
       </w:r>
     </w:p>
@@ -4101,379 +4252,379 @@
         <w:rPr>
           <w:lang w:val="en-US"/>
         </w:rPr>
+        <w:t>Disallow: /pub/</w:t>
+      </w:r>
+      <w:proofErr w:type="spellStart"/>
+      <w:r>
+        <w:rPr>
+          <w:lang w:val="en-US"/>
+        </w:rPr>
+        <w:t>agent.dll?qscr</w:t>
+      </w:r>
+      <w:proofErr w:type="spellEnd"/>
+      <w:r>
+        <w:rPr>
+          <w:lang w:val="en-US"/>
+        </w:rPr>
+        <w:t>=</w:t>
+      </w:r>
+      <w:proofErr w:type="spellStart"/>
+      <w:r>
+        <w:rPr>
+          <w:lang w:val="en-US"/>
+        </w:rPr>
+        <w:t>mrdt</w:t>
+      </w:r>
+      <w:proofErr w:type="spellEnd"/>
+      <w:r>
+        <w:rPr>
+          <w:lang w:val="en-US"/>
+        </w:rPr>
+        <w:t xml:space="preserve"> </w:t>
+      </w:r>
+    </w:p>
+    <w:p>
+      <w:pPr>
+        <w:pStyle w:val="HTMLconformatoprevio"/>
+        <w:rPr>
+          <w:lang w:val="en-US"/>
+        </w:rPr>
+      </w:pPr>
+      <w:r>
+        <w:rPr>
+          <w:lang w:val="en-US"/>
+        </w:rPr>
+        <w:t>Disallow: /pub/</w:t>
+      </w:r>
+      <w:proofErr w:type="spellStart"/>
+      <w:r>
+        <w:rPr>
+          <w:lang w:val="en-US"/>
+        </w:rPr>
+        <w:t>agent.dll?qscr</w:t>
+      </w:r>
+      <w:proofErr w:type="spellEnd"/>
+      <w:r>
+        <w:rPr>
+          <w:lang w:val="en-US"/>
+        </w:rPr>
+        <w:t>=</w:t>
+      </w:r>
+      <w:proofErr w:type="spellStart"/>
+      <w:r>
+        <w:rPr>
+          <w:lang w:val="en-US"/>
+        </w:rPr>
+        <w:t>mrdr</w:t>
+      </w:r>
+      <w:proofErr w:type="spellEnd"/>
+      <w:r>
+        <w:rPr>
+          <w:lang w:val="en-US"/>
+        </w:rPr>
+        <w:t xml:space="preserve"> </w:t>
+      </w:r>
+    </w:p>
+    <w:p>
+      <w:pPr>
+        <w:pStyle w:val="HTMLconformatoprevio"/>
+        <w:rPr>
+          <w:lang w:val="en-US"/>
+        </w:rPr>
+      </w:pPr>
+      <w:r>
+        <w:rPr>
+          <w:lang w:val="en-US"/>
+        </w:rPr>
+        <w:t xml:space="preserve">Disallow: /daily/vacations/merch/ </w:t>
+      </w:r>
+    </w:p>
+    <w:p>
+      <w:pPr>
+        <w:pStyle w:val="HTMLconformatoprevio"/>
+        <w:rPr>
+          <w:lang w:val="en-US"/>
+        </w:rPr>
+      </w:pPr>
+      <w:r>
+        <w:rPr>
+          <w:lang w:val="en-US"/>
+        </w:rPr>
+        <w:t xml:space="preserve">Disallow: /daily/hotels/all-inclusive.asp </w:t>
+      </w:r>
+    </w:p>
+    <w:p>
+      <w:pPr>
+        <w:pStyle w:val="HTMLconformatoprevio"/>
+        <w:rPr>
+          <w:lang w:val="en-US"/>
+        </w:rPr>
+      </w:pPr>
+      <w:r>
+        <w:rPr>
+          <w:lang w:val="en-US"/>
+        </w:rPr>
+        <w:t xml:space="preserve">Disallow: /daily/hotels/all_inclusive.asp </w:t>
+      </w:r>
+    </w:p>
+    <w:p>
+      <w:pPr>
+        <w:pStyle w:val="HTMLconformatoprevio"/>
+        <w:rPr>
+          <w:lang w:val="en-US"/>
+        </w:rPr>
+      </w:pPr>
+      <w:r>
+        <w:rPr>
+          <w:lang w:val="en-US"/>
+        </w:rPr>
+        <w:t>Disallow: /</w:t>
+      </w:r>
+      <w:proofErr w:type="spellStart"/>
+      <w:r>
+        <w:rPr>
+          <w:lang w:val="en-US"/>
+        </w:rPr>
+        <w:t>pubspec</w:t>
+      </w:r>
+      <w:proofErr w:type="spellEnd"/>
+      <w:r>
+        <w:rPr>
+          <w:lang w:val="en-US"/>
+        </w:rPr>
+        <w:t>/scripts/</w:t>
+      </w:r>
+    </w:p>
+    <w:p>
+      <w:pPr>
+        <w:pStyle w:val="HTMLconformatoprevio"/>
+        <w:rPr>
+          <w:lang w:val="en-US"/>
+        </w:rPr>
+      </w:pPr>
+      <w:r>
+        <w:rPr>
+          <w:lang w:val="en-US"/>
+        </w:rPr>
+        <w:t>Disallow: /</w:t>
+      </w:r>
+      <w:proofErr w:type="spellStart"/>
+      <w:r>
+        <w:rPr>
+          <w:lang w:val="en-US"/>
+        </w:rPr>
+        <w:t>ReviewSubmission</w:t>
+      </w:r>
+      <w:proofErr w:type="spellEnd"/>
+    </w:p>
+    <w:p>
+      <w:pPr>
+        <w:pStyle w:val="HTMLconformatoprevio"/>
+        <w:rPr>
+          <w:lang w:val="en-US"/>
+        </w:rPr>
+      </w:pPr>
+      <w:r>
+        <w:rPr>
+          <w:lang w:val="en-US"/>
+        </w:rPr>
+        <w:t>Disallow: /review-inhouse-submission</w:t>
+      </w:r>
+    </w:p>
+    <w:p>
+      <w:pPr>
+        <w:pStyle w:val="HTMLconformatoprevio"/>
+        <w:rPr>
+          <w:lang w:val="en-US"/>
+        </w:rPr>
+      </w:pPr>
+      <w:r>
+        <w:rPr>
+          <w:lang w:val="en-US"/>
+        </w:rPr>
+        <w:t>Disallow: /Hotels/</w:t>
+      </w:r>
+      <w:proofErr w:type="spellStart"/>
+      <w:r>
+        <w:rPr>
+          <w:lang w:val="en-US"/>
+        </w:rPr>
+        <w:t>Offers?action</w:t>
+      </w:r>
+      <w:proofErr w:type="spellEnd"/>
+      <w:r>
+        <w:rPr>
+          <w:lang w:val="en-US"/>
+        </w:rPr>
+        <w:t>=</w:t>
+      </w:r>
+    </w:p>
+    <w:p>
+      <w:pPr>
+        <w:pStyle w:val="HTMLconformatoprevio"/>
+        <w:rPr>
+          <w:lang w:val="en-US"/>
+        </w:rPr>
+      </w:pPr>
+      <w:r>
+        <w:rPr>
+          <w:lang w:val="en-US"/>
+        </w:rPr>
+        <w:t>Disallow: /ads/container</w:t>
+      </w:r>
+    </w:p>
+    <w:p>
+      <w:pPr>
+        <w:pStyle w:val="HTMLconformatoprevio"/>
+        <w:rPr>
+          <w:lang w:val="en-US"/>
+        </w:rPr>
+      </w:pPr>
+      <w:r>
+        <w:rPr>
+          <w:lang w:val="en-US"/>
+        </w:rPr>
+        <w:t xml:space="preserve">Disallow: /event.ng/ </w:t>
+      </w:r>
+    </w:p>
+    <w:p>
+      <w:pPr>
+        <w:pStyle w:val="HTMLconformatoprevio"/>
+        <w:rPr>
+          <w:lang w:val="en-US"/>
+        </w:rPr>
+      </w:pPr>
+      <w:r>
+        <w:rPr>
+          <w:lang w:val="en-US"/>
+        </w:rPr>
+        <w:t xml:space="preserve">Disallow: /html.ng/ </w:t>
+      </w:r>
+    </w:p>
+    <w:p>
+      <w:pPr>
+        <w:pStyle w:val="HTMLconformatoprevio"/>
+        <w:rPr>
+          <w:lang w:val="en-US"/>
+        </w:rPr>
+      </w:pPr>
+      <w:r>
+        <w:rPr>
+          <w:lang w:val="en-US"/>
+        </w:rPr>
+        <w:t xml:space="preserve">Disallow: /js.ng/ </w:t>
+      </w:r>
+    </w:p>
+    <w:p>
+      <w:pPr>
+        <w:pStyle w:val="HTMLconformatoprevio"/>
+        <w:rPr>
+          <w:lang w:val="en-US"/>
+        </w:rPr>
+      </w:pPr>
+      <w:r>
+        <w:rPr>
+          <w:lang w:val="en-US"/>
+        </w:rPr>
+        <w:t xml:space="preserve">Disallow: /click.ng/ </w:t>
+      </w:r>
+    </w:p>
+    <w:p>
+      <w:pPr>
+        <w:pStyle w:val="HTMLconformatoprevio"/>
+        <w:rPr>
+          <w:lang w:val="en-US"/>
+        </w:rPr>
+      </w:pPr>
+      <w:r>
+        <w:rPr>
+          <w:lang w:val="en-US"/>
+        </w:rPr>
+        <w:t xml:space="preserve">Disallow: /image.ng/ </w:t>
+      </w:r>
+    </w:p>
+    <w:p>
+      <w:pPr>
+        <w:pStyle w:val="HTMLconformatoprevio"/>
+        <w:rPr>
+          <w:lang w:val="en-US"/>
+        </w:rPr>
+      </w:pPr>
+      <w:r>
+        <w:rPr>
+          <w:lang w:val="en-US"/>
+        </w:rPr>
+        <w:t xml:space="preserve">Disallow: /ping.ng/ </w:t>
+      </w:r>
+    </w:p>
+    <w:p>
+      <w:pPr>
+        <w:pStyle w:val="HTMLconformatoprevio"/>
+        <w:rPr>
+          <w:lang w:val="en-US"/>
+        </w:rPr>
+      </w:pPr>
+      <w:r>
+        <w:rPr>
+          <w:lang w:val="en-US"/>
+        </w:rPr>
+        <w:t>Disallow: /</w:t>
+      </w:r>
+      <w:proofErr w:type="spellStart"/>
+      <w:r>
+        <w:rPr>
+          <w:lang w:val="en-US"/>
+        </w:rPr>
+        <w:t>event.cms</w:t>
+      </w:r>
+      <w:proofErr w:type="spellEnd"/>
+      <w:r>
+        <w:rPr>
+          <w:lang w:val="en-US"/>
+        </w:rPr>
+        <w:t xml:space="preserve">/ </w:t>
+      </w:r>
+    </w:p>
+    <w:p>
+      <w:pPr>
+        <w:pStyle w:val="HTMLconformatoprevio"/>
+        <w:rPr>
+          <w:lang w:val="en-US"/>
+        </w:rPr>
+      </w:pPr>
+      <w:r>
+        <w:rPr>
+          <w:lang w:val="en-US"/>
+        </w:rPr>
+        <w:t>Disallow: /</w:t>
+      </w:r>
+      <w:proofErr w:type="spellStart"/>
+      <w:r>
+        <w:rPr>
+          <w:lang w:val="en-US"/>
+        </w:rPr>
+        <w:t>html.cms</w:t>
+      </w:r>
+      <w:proofErr w:type="spellEnd"/>
+      <w:r>
+        <w:rPr>
+          <w:lang w:val="en-US"/>
+        </w:rPr>
+        <w:t xml:space="preserve">/ </w:t>
+      </w:r>
+    </w:p>
+    <w:p>
+      <w:pPr>
+        <w:pStyle w:val="HTMLconformatoprevio"/>
+        <w:rPr>
+          <w:lang w:val="en-US"/>
+        </w:rPr>
+      </w:pPr>
+      <w:r>
+        <w:rPr>
+          <w:lang w:val="en-US"/>
+        </w:rPr>
         <w:lastRenderedPageBreak/>
-        <w:t>Disallow: /pub/</w:t>
-      </w:r>
-      <w:proofErr w:type="spellStart"/>
-      <w:r>
-        <w:rPr>
-          <w:lang w:val="en-US"/>
-        </w:rPr>
-        <w:t>agent.dll?qscr</w:t>
-      </w:r>
-      <w:proofErr w:type="spellEnd"/>
-      <w:r>
-        <w:rPr>
-          <w:lang w:val="en-US"/>
-        </w:rPr>
-        <w:t>=</w:t>
-      </w:r>
-      <w:proofErr w:type="spellStart"/>
-      <w:r>
-        <w:rPr>
-          <w:lang w:val="en-US"/>
-        </w:rPr>
-        <w:t>mrdt</w:t>
-      </w:r>
-      <w:proofErr w:type="spellEnd"/>
-      <w:r>
-        <w:rPr>
-          <w:lang w:val="en-US"/>
-        </w:rPr>
-        <w:t xml:space="preserve"> </w:t>
-      </w:r>
-    </w:p>
-    <w:p>
-      <w:pPr>
-        <w:pStyle w:val="HTMLconformatoprevio"/>
-        <w:rPr>
-          <w:lang w:val="en-US"/>
-        </w:rPr>
-      </w:pPr>
-      <w:r>
-        <w:rPr>
-          <w:lang w:val="en-US"/>
-        </w:rPr>
-        <w:t>Disallow: /pub/</w:t>
-      </w:r>
-      <w:proofErr w:type="spellStart"/>
-      <w:r>
-        <w:rPr>
-          <w:lang w:val="en-US"/>
-        </w:rPr>
-        <w:t>agent.dll?qscr</w:t>
-      </w:r>
-      <w:proofErr w:type="spellEnd"/>
-      <w:r>
-        <w:rPr>
-          <w:lang w:val="en-US"/>
-        </w:rPr>
-        <w:t>=</w:t>
-      </w:r>
-      <w:proofErr w:type="spellStart"/>
-      <w:r>
-        <w:rPr>
-          <w:lang w:val="en-US"/>
-        </w:rPr>
-        <w:t>mrdr</w:t>
-      </w:r>
-      <w:proofErr w:type="spellEnd"/>
-      <w:r>
-        <w:rPr>
-          <w:lang w:val="en-US"/>
-        </w:rPr>
-        <w:t xml:space="preserve"> </w:t>
-      </w:r>
-    </w:p>
-    <w:p>
-      <w:pPr>
-        <w:pStyle w:val="HTMLconformatoprevio"/>
-        <w:rPr>
-          <w:lang w:val="en-US"/>
-        </w:rPr>
-      </w:pPr>
-      <w:r>
-        <w:rPr>
-          <w:lang w:val="en-US"/>
-        </w:rPr>
-        <w:t xml:space="preserve">Disallow: /daily/vacations/merch/ </w:t>
-      </w:r>
-    </w:p>
-    <w:p>
-      <w:pPr>
-        <w:pStyle w:val="HTMLconformatoprevio"/>
-        <w:rPr>
-          <w:lang w:val="en-US"/>
-        </w:rPr>
-      </w:pPr>
-      <w:r>
-        <w:rPr>
-          <w:lang w:val="en-US"/>
-        </w:rPr>
-        <w:t xml:space="preserve">Disallow: /daily/hotels/all-inclusive.asp </w:t>
-      </w:r>
-    </w:p>
-    <w:p>
-      <w:pPr>
-        <w:pStyle w:val="HTMLconformatoprevio"/>
-        <w:rPr>
-          <w:lang w:val="en-US"/>
-        </w:rPr>
-      </w:pPr>
-      <w:r>
-        <w:rPr>
-          <w:lang w:val="en-US"/>
-        </w:rPr>
-        <w:t xml:space="preserve">Disallow: /daily/hotels/all_inclusive.asp </w:t>
-      </w:r>
-    </w:p>
-    <w:p>
-      <w:pPr>
-        <w:pStyle w:val="HTMLconformatoprevio"/>
-        <w:rPr>
-          <w:lang w:val="en-US"/>
-        </w:rPr>
-      </w:pPr>
-      <w:r>
-        <w:rPr>
-          <w:lang w:val="en-US"/>
-        </w:rPr>
-        <w:t>Disallow: /</w:t>
-      </w:r>
-      <w:proofErr w:type="spellStart"/>
-      <w:r>
-        <w:rPr>
-          <w:lang w:val="en-US"/>
-        </w:rPr>
-        <w:t>pubspec</w:t>
-      </w:r>
-      <w:proofErr w:type="spellEnd"/>
-      <w:r>
-        <w:rPr>
-          <w:lang w:val="en-US"/>
-        </w:rPr>
-        <w:t>/scripts/</w:t>
-      </w:r>
-    </w:p>
-    <w:p>
-      <w:pPr>
-        <w:pStyle w:val="HTMLconformatoprevio"/>
-        <w:rPr>
-          <w:lang w:val="en-US"/>
-        </w:rPr>
-      </w:pPr>
-      <w:r>
-        <w:rPr>
-          <w:lang w:val="en-US"/>
-        </w:rPr>
-        <w:t>Disallow: /</w:t>
-      </w:r>
-      <w:proofErr w:type="spellStart"/>
-      <w:r>
-        <w:rPr>
-          <w:lang w:val="en-US"/>
-        </w:rPr>
-        <w:t>ReviewSubmission</w:t>
-      </w:r>
-      <w:proofErr w:type="spellEnd"/>
-    </w:p>
-    <w:p>
-      <w:pPr>
-        <w:pStyle w:val="HTMLconformatoprevio"/>
-        <w:rPr>
-          <w:lang w:val="en-US"/>
-        </w:rPr>
-      </w:pPr>
-      <w:r>
-        <w:rPr>
-          <w:lang w:val="en-US"/>
-        </w:rPr>
-        <w:t>Disallow: /review-inhouse-submission</w:t>
-      </w:r>
-    </w:p>
-    <w:p>
-      <w:pPr>
-        <w:pStyle w:val="HTMLconformatoprevio"/>
-        <w:rPr>
-          <w:lang w:val="en-US"/>
-        </w:rPr>
-      </w:pPr>
-      <w:r>
-        <w:rPr>
-          <w:lang w:val="en-US"/>
-        </w:rPr>
-        <w:t>Disallow: /Hotels/</w:t>
-      </w:r>
-      <w:proofErr w:type="spellStart"/>
-      <w:r>
-        <w:rPr>
-          <w:lang w:val="en-US"/>
-        </w:rPr>
-        <w:t>Offers?action</w:t>
-      </w:r>
-      <w:proofErr w:type="spellEnd"/>
-      <w:r>
-        <w:rPr>
-          <w:lang w:val="en-US"/>
-        </w:rPr>
-        <w:t>=</w:t>
-      </w:r>
-    </w:p>
-    <w:p>
-      <w:pPr>
-        <w:pStyle w:val="HTMLconformatoprevio"/>
-        <w:rPr>
-          <w:lang w:val="en-US"/>
-        </w:rPr>
-      </w:pPr>
-      <w:r>
-        <w:rPr>
-          <w:lang w:val="en-US"/>
-        </w:rPr>
-        <w:t>Disallow: /ads/container</w:t>
-      </w:r>
-    </w:p>
-    <w:p>
-      <w:pPr>
-        <w:pStyle w:val="HTMLconformatoprevio"/>
-        <w:rPr>
-          <w:lang w:val="en-US"/>
-        </w:rPr>
-      </w:pPr>
-      <w:r>
-        <w:rPr>
-          <w:lang w:val="en-US"/>
-        </w:rPr>
-        <w:t xml:space="preserve">Disallow: /event.ng/ </w:t>
-      </w:r>
-    </w:p>
-    <w:p>
-      <w:pPr>
-        <w:pStyle w:val="HTMLconformatoprevio"/>
-        <w:rPr>
-          <w:lang w:val="en-US"/>
-        </w:rPr>
-      </w:pPr>
-      <w:r>
-        <w:rPr>
-          <w:lang w:val="en-US"/>
-        </w:rPr>
-        <w:t xml:space="preserve">Disallow: /html.ng/ </w:t>
-      </w:r>
-    </w:p>
-    <w:p>
-      <w:pPr>
-        <w:pStyle w:val="HTMLconformatoprevio"/>
-        <w:rPr>
-          <w:lang w:val="en-US"/>
-        </w:rPr>
-      </w:pPr>
-      <w:r>
-        <w:rPr>
-          <w:lang w:val="en-US"/>
-        </w:rPr>
-        <w:t xml:space="preserve">Disallow: /js.ng/ </w:t>
-      </w:r>
-    </w:p>
-    <w:p>
-      <w:pPr>
-        <w:pStyle w:val="HTMLconformatoprevio"/>
-        <w:rPr>
-          <w:lang w:val="en-US"/>
-        </w:rPr>
-      </w:pPr>
-      <w:r>
-        <w:rPr>
-          <w:lang w:val="en-US"/>
-        </w:rPr>
-        <w:t xml:space="preserve">Disallow: /click.ng/ </w:t>
-      </w:r>
-    </w:p>
-    <w:p>
-      <w:pPr>
-        <w:pStyle w:val="HTMLconformatoprevio"/>
-        <w:rPr>
-          <w:lang w:val="en-US"/>
-        </w:rPr>
-      </w:pPr>
-      <w:r>
-        <w:rPr>
-          <w:lang w:val="en-US"/>
-        </w:rPr>
-        <w:t xml:space="preserve">Disallow: /image.ng/ </w:t>
-      </w:r>
-    </w:p>
-    <w:p>
-      <w:pPr>
-        <w:pStyle w:val="HTMLconformatoprevio"/>
-        <w:rPr>
-          <w:lang w:val="en-US"/>
-        </w:rPr>
-      </w:pPr>
-      <w:r>
-        <w:rPr>
-          <w:lang w:val="en-US"/>
-        </w:rPr>
-        <w:t xml:space="preserve">Disallow: /ping.ng/ </w:t>
-      </w:r>
-    </w:p>
-    <w:p>
-      <w:pPr>
-        <w:pStyle w:val="HTMLconformatoprevio"/>
-        <w:rPr>
-          <w:lang w:val="en-US"/>
-        </w:rPr>
-      </w:pPr>
-      <w:r>
-        <w:rPr>
-          <w:lang w:val="en-US"/>
-        </w:rPr>
-        <w:t>Disallow: /</w:t>
-      </w:r>
-      <w:proofErr w:type="spellStart"/>
-      <w:r>
-        <w:rPr>
-          <w:lang w:val="en-US"/>
-        </w:rPr>
-        <w:t>event.cms</w:t>
-      </w:r>
-      <w:proofErr w:type="spellEnd"/>
-      <w:r>
-        <w:rPr>
-          <w:lang w:val="en-US"/>
-        </w:rPr>
-        <w:t xml:space="preserve">/ </w:t>
-      </w:r>
-    </w:p>
-    <w:p>
-      <w:pPr>
-        <w:pStyle w:val="HTMLconformatoprevio"/>
-        <w:rPr>
-          <w:lang w:val="en-US"/>
-        </w:rPr>
-      </w:pPr>
-      <w:r>
-        <w:rPr>
-          <w:lang w:val="en-US"/>
-        </w:rPr>
-        <w:t>Disallow: /</w:t>
-      </w:r>
-      <w:proofErr w:type="spellStart"/>
-      <w:r>
-        <w:rPr>
-          <w:lang w:val="en-US"/>
-        </w:rPr>
-        <w:t>html.cms</w:t>
-      </w:r>
-      <w:proofErr w:type="spellEnd"/>
-      <w:r>
-        <w:rPr>
-          <w:lang w:val="en-US"/>
-        </w:rPr>
-        <w:t xml:space="preserve">/ </w:t>
-      </w:r>
-    </w:p>
-    <w:p>
-      <w:pPr>
-        <w:pStyle w:val="HTMLconformatoprevio"/>
-        <w:rPr>
-          <w:lang w:val="en-US"/>
-        </w:rPr>
-      </w:pPr>
-      <w:r>
-        <w:rPr>
-          <w:lang w:val="en-US"/>
-        </w:rPr>
         <w:t>Disallow: /</w:t>
       </w:r>
       <w:proofErr w:type="spellStart"/>
@@ -5470,383 +5621,383 @@
         <w:rPr>
           <w:lang w:val="en-US"/>
         </w:rPr>
+        <w:t>Disallow: /*-Hotels-*.0-n*-t*-*b</w:t>
+      </w:r>
+      <w:proofErr w:type="gramStart"/>
+      <w:r>
+        <w:rPr>
+          <w:lang w:val="en-US"/>
+        </w:rPr>
+        <w:t>*.Travel</w:t>
+      </w:r>
+      <w:proofErr w:type="gramEnd"/>
+      <w:r>
+        <w:rPr>
+          <w:lang w:val="en-US"/>
+        </w:rPr>
+        <w:t>-Guide-Filter-Hotels</w:t>
+      </w:r>
+    </w:p>
+    <w:p>
+      <w:pPr>
+        <w:pStyle w:val="HTMLconformatoprevio"/>
+        <w:rPr>
+          <w:lang w:val="en-US"/>
+        </w:rPr>
+      </w:pPr>
+    </w:p>
+    <w:p>
+      <w:pPr>
+        <w:pStyle w:val="HTMLconformatoprevio"/>
+        <w:rPr>
+          <w:lang w:val="en-US"/>
+        </w:rPr>
+      </w:pPr>
+      <w:r>
+        <w:rPr>
+          <w:lang w:val="en-US"/>
+        </w:rPr>
+        <w:t># Star Brand</w:t>
+      </w:r>
+    </w:p>
+    <w:p>
+      <w:pPr>
+        <w:pStyle w:val="HTMLconformatoprevio"/>
+        <w:rPr>
+          <w:lang w:val="en-US"/>
+        </w:rPr>
+      </w:pPr>
+    </w:p>
+    <w:p>
+      <w:pPr>
+        <w:pStyle w:val="HTMLconformatoprevio"/>
+        <w:rPr>
+          <w:lang w:val="en-US"/>
+        </w:rPr>
+      </w:pPr>
+      <w:r>
+        <w:rPr>
+          <w:lang w:val="en-US"/>
+        </w:rPr>
+        <w:t>Disallow: /1Star-*-Hotels-</w:t>
+      </w:r>
+      <w:proofErr w:type="gramStart"/>
+      <w:r>
+        <w:rPr>
+          <w:lang w:val="en-US"/>
+        </w:rPr>
+        <w:t>*.s</w:t>
+      </w:r>
+      <w:proofErr w:type="gramEnd"/>
+      <w:r>
+        <w:rPr>
+          <w:lang w:val="en-US"/>
+        </w:rPr>
+        <w:t>10-0-d*--b*.Travel-Guide-Filter-Hotels</w:t>
+      </w:r>
+    </w:p>
+    <w:p>
+      <w:pPr>
+        <w:pStyle w:val="HTMLconformatoprevio"/>
+        <w:rPr>
+          <w:lang w:val="en-US"/>
+        </w:rPr>
+      </w:pPr>
+      <w:r>
+        <w:rPr>
+          <w:lang w:val="en-US"/>
+        </w:rPr>
+        <w:t>Disallow: /2Star-*-Hotels-</w:t>
+      </w:r>
+      <w:proofErr w:type="gramStart"/>
+      <w:r>
+        <w:rPr>
+          <w:lang w:val="en-US"/>
+        </w:rPr>
+        <w:t>*.s</w:t>
+      </w:r>
+      <w:proofErr w:type="gramEnd"/>
+      <w:r>
+        <w:rPr>
+          <w:lang w:val="en-US"/>
+        </w:rPr>
+        <w:t>20-0-d*--b*.Travel-Guide-Filter-Hotels</w:t>
+      </w:r>
+    </w:p>
+    <w:p>
+      <w:pPr>
+        <w:pStyle w:val="HTMLconformatoprevio"/>
+        <w:rPr>
+          <w:lang w:val="en-US"/>
+        </w:rPr>
+      </w:pPr>
+      <w:r>
+        <w:rPr>
+          <w:lang w:val="en-US"/>
+        </w:rPr>
+        <w:t>Disallow: /3Star-*-Hotels-</w:t>
+      </w:r>
+      <w:proofErr w:type="gramStart"/>
+      <w:r>
+        <w:rPr>
+          <w:lang w:val="en-US"/>
+        </w:rPr>
+        <w:t>*.s</w:t>
+      </w:r>
+      <w:proofErr w:type="gramEnd"/>
+      <w:r>
+        <w:rPr>
+          <w:lang w:val="en-US"/>
+        </w:rPr>
+        <w:t>30-0-d*--b*.Travel-Guide-Filter-Hotels</w:t>
+      </w:r>
+    </w:p>
+    <w:p>
+      <w:pPr>
+        <w:pStyle w:val="HTMLconformatoprevio"/>
+        <w:rPr>
+          <w:lang w:val="en-US"/>
+        </w:rPr>
+      </w:pPr>
+      <w:r>
+        <w:rPr>
+          <w:lang w:val="en-US"/>
+        </w:rPr>
+        <w:t>Disallow: /4Star-*-Hotels-</w:t>
+      </w:r>
+      <w:proofErr w:type="gramStart"/>
+      <w:r>
+        <w:rPr>
+          <w:lang w:val="en-US"/>
+        </w:rPr>
+        <w:t>*.s</w:t>
+      </w:r>
+      <w:proofErr w:type="gramEnd"/>
+      <w:r>
+        <w:rPr>
+          <w:lang w:val="en-US"/>
+        </w:rPr>
+        <w:t>40-0-d*--b*.Travel-Guide-Filter-Hotels</w:t>
+      </w:r>
+    </w:p>
+    <w:p>
+      <w:pPr>
+        <w:pStyle w:val="HTMLconformatoprevio"/>
+        <w:rPr>
+          <w:lang w:val="en-US"/>
+        </w:rPr>
+      </w:pPr>
+      <w:r>
+        <w:rPr>
+          <w:lang w:val="en-US"/>
+        </w:rPr>
+        <w:t>Disallow: /5Star-*-Hotels-</w:t>
+      </w:r>
+      <w:proofErr w:type="gramStart"/>
+      <w:r>
+        <w:rPr>
+          <w:lang w:val="en-US"/>
+        </w:rPr>
+        <w:t>*.s</w:t>
+      </w:r>
+      <w:proofErr w:type="gramEnd"/>
+      <w:r>
+        <w:rPr>
+          <w:lang w:val="en-US"/>
+        </w:rPr>
+        <w:t>50-0-d*--b*.Travel-Guide-Filter-Hotels</w:t>
+      </w:r>
+    </w:p>
+    <w:p>
+      <w:pPr>
+        <w:pStyle w:val="HTMLconformatoprevio"/>
+        <w:rPr>
+          <w:lang w:val="en-US"/>
+        </w:rPr>
+      </w:pPr>
+    </w:p>
+    <w:p>
+      <w:pPr>
+        <w:pStyle w:val="HTMLconformatoprevio"/>
+        <w:rPr>
+          <w:lang w:val="en-US"/>
+        </w:rPr>
+      </w:pPr>
+      <w:r>
+        <w:rPr>
+          <w:lang w:val="en-US"/>
+        </w:rPr>
+        <w:t>Disallow: /1Star-*-Hotels-</w:t>
+      </w:r>
+      <w:proofErr w:type="gramStart"/>
+      <w:r>
+        <w:rPr>
+          <w:lang w:val="en-US"/>
+        </w:rPr>
+        <w:t>*.s</w:t>
+      </w:r>
+      <w:proofErr w:type="gramEnd"/>
+      <w:r>
+        <w:rPr>
+          <w:lang w:val="en-US"/>
+        </w:rPr>
+        <w:t>10-n*--b*.Travel-Guide-Filter-Hotels</w:t>
+      </w:r>
+    </w:p>
+    <w:p>
+      <w:pPr>
+        <w:pStyle w:val="HTMLconformatoprevio"/>
+        <w:rPr>
+          <w:lang w:val="en-US"/>
+        </w:rPr>
+      </w:pPr>
+      <w:r>
+        <w:rPr>
+          <w:lang w:val="en-US"/>
+        </w:rPr>
+        <w:t>Disallow: /2Star-*-Hotels-</w:t>
+      </w:r>
+      <w:proofErr w:type="gramStart"/>
+      <w:r>
+        <w:rPr>
+          <w:lang w:val="en-US"/>
+        </w:rPr>
+        <w:t>*.s</w:t>
+      </w:r>
+      <w:proofErr w:type="gramEnd"/>
+      <w:r>
+        <w:rPr>
+          <w:lang w:val="en-US"/>
+        </w:rPr>
+        <w:t>20-n*--b*.Travel-Guide-Filter-Hotels</w:t>
+      </w:r>
+    </w:p>
+    <w:p>
+      <w:pPr>
+        <w:pStyle w:val="HTMLconformatoprevio"/>
+        <w:rPr>
+          <w:lang w:val="en-US"/>
+        </w:rPr>
+      </w:pPr>
+      <w:r>
+        <w:rPr>
+          <w:lang w:val="en-US"/>
+        </w:rPr>
+        <w:t>Disallow: /3Star-*-Hotels-</w:t>
+      </w:r>
+      <w:proofErr w:type="gramStart"/>
+      <w:r>
+        <w:rPr>
+          <w:lang w:val="en-US"/>
+        </w:rPr>
+        <w:t>*.s</w:t>
+      </w:r>
+      <w:proofErr w:type="gramEnd"/>
+      <w:r>
+        <w:rPr>
+          <w:lang w:val="en-US"/>
+        </w:rPr>
+        <w:t>30-n*--b*.Travel-Guide-Filter-Hotels</w:t>
+      </w:r>
+    </w:p>
+    <w:p>
+      <w:pPr>
+        <w:pStyle w:val="HTMLconformatoprevio"/>
+        <w:rPr>
+          <w:lang w:val="en-US"/>
+        </w:rPr>
+      </w:pPr>
+      <w:r>
+        <w:rPr>
+          <w:lang w:val="en-US"/>
+        </w:rPr>
+        <w:t>Disallow: /4Star-*-Hotels-</w:t>
+      </w:r>
+      <w:proofErr w:type="gramStart"/>
+      <w:r>
+        <w:rPr>
+          <w:lang w:val="en-US"/>
+        </w:rPr>
+        <w:t>*.s</w:t>
+      </w:r>
+      <w:proofErr w:type="gramEnd"/>
+      <w:r>
+        <w:rPr>
+          <w:lang w:val="en-US"/>
+        </w:rPr>
+        <w:t>40-n*--b*.Travel-Guide-Filter-Hotels</w:t>
+      </w:r>
+    </w:p>
+    <w:p>
+      <w:pPr>
+        <w:pStyle w:val="HTMLconformatoprevio"/>
+        <w:rPr>
+          <w:lang w:val="en-US"/>
+        </w:rPr>
+      </w:pPr>
+      <w:r>
+        <w:rPr>
+          <w:lang w:val="en-US"/>
+        </w:rPr>
+        <w:t>Disallow: /5Star-*-Hotels-</w:t>
+      </w:r>
+      <w:proofErr w:type="gramStart"/>
+      <w:r>
+        <w:rPr>
+          <w:lang w:val="en-US"/>
+        </w:rPr>
+        <w:t>*.s</w:t>
+      </w:r>
+      <w:proofErr w:type="gramEnd"/>
+      <w:r>
+        <w:rPr>
+          <w:lang w:val="en-US"/>
+        </w:rPr>
+        <w:t>50-n*--b*.Travel-Guide-Filter-Hotels</w:t>
+      </w:r>
+    </w:p>
+    <w:p>
+      <w:pPr>
+        <w:pStyle w:val="HTMLconformatoprevio"/>
+        <w:rPr>
+          <w:lang w:val="en-US"/>
+        </w:rPr>
+      </w:pPr>
+    </w:p>
+    <w:p>
+      <w:pPr>
+        <w:pStyle w:val="HTMLconformatoprevio"/>
+        <w:rPr>
+          <w:lang w:val="en-US"/>
+        </w:rPr>
+      </w:pPr>
+      <w:r>
+        <w:rPr>
+          <w:lang w:val="en-US"/>
+        </w:rPr>
+        <w:t># Theme Star Brand</w:t>
+      </w:r>
+    </w:p>
+    <w:p>
+      <w:pPr>
+        <w:pStyle w:val="HTMLconformatoprevio"/>
+        <w:rPr>
+          <w:lang w:val="en-US"/>
+        </w:rPr>
+      </w:pPr>
+    </w:p>
+    <w:p>
+      <w:pPr>
+        <w:pStyle w:val="HTMLconformatoprevio"/>
+        <w:rPr>
+          <w:lang w:val="en-US"/>
+        </w:rPr>
+      </w:pPr>
+      <w:r>
+        <w:rPr>
+          <w:lang w:val="en-US"/>
+        </w:rPr>
         <w:lastRenderedPageBreak/>
-        <w:t>Disallow: /*-Hotels-*.0-n*-t*-*b</w:t>
-      </w:r>
-      <w:proofErr w:type="gramStart"/>
-      <w:r>
-        <w:rPr>
-          <w:lang w:val="en-US"/>
-        </w:rPr>
-        <w:t>*.Travel</w:t>
-      </w:r>
-      <w:proofErr w:type="gramEnd"/>
-      <w:r>
-        <w:rPr>
-          <w:lang w:val="en-US"/>
-        </w:rPr>
-        <w:t>-Guide-Filter-Hotels</w:t>
-      </w:r>
-    </w:p>
-    <w:p>
-      <w:pPr>
-        <w:pStyle w:val="HTMLconformatoprevio"/>
-        <w:rPr>
-          <w:lang w:val="en-US"/>
-        </w:rPr>
-      </w:pPr>
-    </w:p>
-    <w:p>
-      <w:pPr>
-        <w:pStyle w:val="HTMLconformatoprevio"/>
-        <w:rPr>
-          <w:lang w:val="en-US"/>
-        </w:rPr>
-      </w:pPr>
-      <w:r>
-        <w:rPr>
-          <w:lang w:val="en-US"/>
-        </w:rPr>
-        <w:t># Star Brand</w:t>
-      </w:r>
-    </w:p>
-    <w:p>
-      <w:pPr>
-        <w:pStyle w:val="HTMLconformatoprevio"/>
-        <w:rPr>
-          <w:lang w:val="en-US"/>
-        </w:rPr>
-      </w:pPr>
-    </w:p>
-    <w:p>
-      <w:pPr>
-        <w:pStyle w:val="HTMLconformatoprevio"/>
-        <w:rPr>
-          <w:lang w:val="en-US"/>
-        </w:rPr>
-      </w:pPr>
-      <w:r>
-        <w:rPr>
-          <w:lang w:val="en-US"/>
-        </w:rPr>
-        <w:t>Disallow: /1Star-*-Hotels-</w:t>
-      </w:r>
-      <w:proofErr w:type="gramStart"/>
-      <w:r>
-        <w:rPr>
-          <w:lang w:val="en-US"/>
-        </w:rPr>
-        <w:t>*.s</w:t>
-      </w:r>
-      <w:proofErr w:type="gramEnd"/>
-      <w:r>
-        <w:rPr>
-          <w:lang w:val="en-US"/>
-        </w:rPr>
-        <w:t>10-0-d*--b*.Travel-Guide-Filter-Hotels</w:t>
-      </w:r>
-    </w:p>
-    <w:p>
-      <w:pPr>
-        <w:pStyle w:val="HTMLconformatoprevio"/>
-        <w:rPr>
-          <w:lang w:val="en-US"/>
-        </w:rPr>
-      </w:pPr>
-      <w:r>
-        <w:rPr>
-          <w:lang w:val="en-US"/>
-        </w:rPr>
-        <w:t>Disallow: /2Star-*-Hotels-</w:t>
-      </w:r>
-      <w:proofErr w:type="gramStart"/>
-      <w:r>
-        <w:rPr>
-          <w:lang w:val="en-US"/>
-        </w:rPr>
-        <w:t>*.s</w:t>
-      </w:r>
-      <w:proofErr w:type="gramEnd"/>
-      <w:r>
-        <w:rPr>
-          <w:lang w:val="en-US"/>
-        </w:rPr>
-        <w:t>20-0-d*--b*.Travel-Guide-Filter-Hotels</w:t>
-      </w:r>
-    </w:p>
-    <w:p>
-      <w:pPr>
-        <w:pStyle w:val="HTMLconformatoprevio"/>
-        <w:rPr>
-          <w:lang w:val="en-US"/>
-        </w:rPr>
-      </w:pPr>
-      <w:r>
-        <w:rPr>
-          <w:lang w:val="en-US"/>
-        </w:rPr>
-        <w:t>Disallow: /3Star-*-Hotels-</w:t>
-      </w:r>
-      <w:proofErr w:type="gramStart"/>
-      <w:r>
-        <w:rPr>
-          <w:lang w:val="en-US"/>
-        </w:rPr>
-        <w:t>*.s</w:t>
-      </w:r>
-      <w:proofErr w:type="gramEnd"/>
-      <w:r>
-        <w:rPr>
-          <w:lang w:val="en-US"/>
-        </w:rPr>
-        <w:t>30-0-d*--b*.Travel-Guide-Filter-Hotels</w:t>
-      </w:r>
-    </w:p>
-    <w:p>
-      <w:pPr>
-        <w:pStyle w:val="HTMLconformatoprevio"/>
-        <w:rPr>
-          <w:lang w:val="en-US"/>
-        </w:rPr>
-      </w:pPr>
-      <w:r>
-        <w:rPr>
-          <w:lang w:val="en-US"/>
-        </w:rPr>
-        <w:t>Disallow: /4Star-*-Hotels-</w:t>
-      </w:r>
-      <w:proofErr w:type="gramStart"/>
-      <w:r>
-        <w:rPr>
-          <w:lang w:val="en-US"/>
-        </w:rPr>
-        <w:t>*.s</w:t>
-      </w:r>
-      <w:proofErr w:type="gramEnd"/>
-      <w:r>
-        <w:rPr>
-          <w:lang w:val="en-US"/>
-        </w:rPr>
-        <w:t>40-0-d*--b*.Travel-Guide-Filter-Hotels</w:t>
-      </w:r>
-    </w:p>
-    <w:p>
-      <w:pPr>
-        <w:pStyle w:val="HTMLconformatoprevio"/>
-        <w:rPr>
-          <w:lang w:val="en-US"/>
-        </w:rPr>
-      </w:pPr>
-      <w:r>
-        <w:rPr>
-          <w:lang w:val="en-US"/>
-        </w:rPr>
-        <w:t>Disallow: /5Star-*-Hotels-</w:t>
-      </w:r>
-      <w:proofErr w:type="gramStart"/>
-      <w:r>
-        <w:rPr>
-          <w:lang w:val="en-US"/>
-        </w:rPr>
-        <w:t>*.s</w:t>
-      </w:r>
-      <w:proofErr w:type="gramEnd"/>
-      <w:r>
-        <w:rPr>
-          <w:lang w:val="en-US"/>
-        </w:rPr>
-        <w:t>50-0-d*--b*.Travel-Guide-Filter-Hotels</w:t>
-      </w:r>
-    </w:p>
-    <w:p>
-      <w:pPr>
-        <w:pStyle w:val="HTMLconformatoprevio"/>
-        <w:rPr>
-          <w:lang w:val="en-US"/>
-        </w:rPr>
-      </w:pPr>
-    </w:p>
-    <w:p>
-      <w:pPr>
-        <w:pStyle w:val="HTMLconformatoprevio"/>
-        <w:rPr>
-          <w:lang w:val="en-US"/>
-        </w:rPr>
-      </w:pPr>
-      <w:r>
-        <w:rPr>
-          <w:lang w:val="en-US"/>
-        </w:rPr>
-        <w:t>Disallow: /1Star-*-Hotels-</w:t>
-      </w:r>
-      <w:proofErr w:type="gramStart"/>
-      <w:r>
-        <w:rPr>
-          <w:lang w:val="en-US"/>
-        </w:rPr>
-        <w:t>*.s</w:t>
-      </w:r>
-      <w:proofErr w:type="gramEnd"/>
-      <w:r>
-        <w:rPr>
-          <w:lang w:val="en-US"/>
-        </w:rPr>
-        <w:t>10-n*--b*.Travel-Guide-Filter-Hotels</w:t>
-      </w:r>
-    </w:p>
-    <w:p>
-      <w:pPr>
-        <w:pStyle w:val="HTMLconformatoprevio"/>
-        <w:rPr>
-          <w:lang w:val="en-US"/>
-        </w:rPr>
-      </w:pPr>
-      <w:r>
-        <w:rPr>
-          <w:lang w:val="en-US"/>
-        </w:rPr>
-        <w:t>Disallow: /2Star-*-Hotels-</w:t>
-      </w:r>
-      <w:proofErr w:type="gramStart"/>
-      <w:r>
-        <w:rPr>
-          <w:lang w:val="en-US"/>
-        </w:rPr>
-        <w:t>*.s</w:t>
-      </w:r>
-      <w:proofErr w:type="gramEnd"/>
-      <w:r>
-        <w:rPr>
-          <w:lang w:val="en-US"/>
-        </w:rPr>
-        <w:t>20-n*--b*.Travel-Guide-Filter-Hotels</w:t>
-      </w:r>
-    </w:p>
-    <w:p>
-      <w:pPr>
-        <w:pStyle w:val="HTMLconformatoprevio"/>
-        <w:rPr>
-          <w:lang w:val="en-US"/>
-        </w:rPr>
-      </w:pPr>
-      <w:r>
-        <w:rPr>
-          <w:lang w:val="en-US"/>
-        </w:rPr>
-        <w:t>Disallow: /3Star-*-Hotels-</w:t>
-      </w:r>
-      <w:proofErr w:type="gramStart"/>
-      <w:r>
-        <w:rPr>
-          <w:lang w:val="en-US"/>
-        </w:rPr>
-        <w:t>*.s</w:t>
-      </w:r>
-      <w:proofErr w:type="gramEnd"/>
-      <w:r>
-        <w:rPr>
-          <w:lang w:val="en-US"/>
-        </w:rPr>
-        <w:t>30-n*--b*.Travel-Guide-Filter-Hotels</w:t>
-      </w:r>
-    </w:p>
-    <w:p>
-      <w:pPr>
-        <w:pStyle w:val="HTMLconformatoprevio"/>
-        <w:rPr>
-          <w:lang w:val="en-US"/>
-        </w:rPr>
-      </w:pPr>
-      <w:r>
-        <w:rPr>
-          <w:lang w:val="en-US"/>
-        </w:rPr>
-        <w:t>Disallow: /4Star-*-Hotels-</w:t>
-      </w:r>
-      <w:proofErr w:type="gramStart"/>
-      <w:r>
-        <w:rPr>
-          <w:lang w:val="en-US"/>
-        </w:rPr>
-        <w:t>*.s</w:t>
-      </w:r>
-      <w:proofErr w:type="gramEnd"/>
-      <w:r>
-        <w:rPr>
-          <w:lang w:val="en-US"/>
-        </w:rPr>
-        <w:t>40-n*--b*.Travel-Guide-Filter-Hotels</w:t>
-      </w:r>
-    </w:p>
-    <w:p>
-      <w:pPr>
-        <w:pStyle w:val="HTMLconformatoprevio"/>
-        <w:rPr>
-          <w:lang w:val="en-US"/>
-        </w:rPr>
-      </w:pPr>
-      <w:r>
-        <w:rPr>
-          <w:lang w:val="en-US"/>
-        </w:rPr>
-        <w:t>Disallow: /5Star-*-Hotels-</w:t>
-      </w:r>
-      <w:proofErr w:type="gramStart"/>
-      <w:r>
-        <w:rPr>
-          <w:lang w:val="en-US"/>
-        </w:rPr>
-        <w:t>*.s</w:t>
-      </w:r>
-      <w:proofErr w:type="gramEnd"/>
-      <w:r>
-        <w:rPr>
-          <w:lang w:val="en-US"/>
-        </w:rPr>
-        <w:t>50-n*--b*.Travel-Guide-Filter-Hotels</w:t>
-      </w:r>
-    </w:p>
-    <w:p>
-      <w:pPr>
-        <w:pStyle w:val="HTMLconformatoprevio"/>
-        <w:rPr>
-          <w:lang w:val="en-US"/>
-        </w:rPr>
-      </w:pPr>
-    </w:p>
-    <w:p>
-      <w:pPr>
-        <w:pStyle w:val="HTMLconformatoprevio"/>
-        <w:rPr>
-          <w:lang w:val="en-US"/>
-        </w:rPr>
-      </w:pPr>
-      <w:r>
-        <w:rPr>
-          <w:lang w:val="en-US"/>
-        </w:rPr>
-        <w:t># Theme Star Brand</w:t>
-      </w:r>
-    </w:p>
-    <w:p>
-      <w:pPr>
-        <w:pStyle w:val="HTMLconformatoprevio"/>
-        <w:rPr>
-          <w:lang w:val="en-US"/>
-        </w:rPr>
-      </w:pPr>
-    </w:p>
-    <w:p>
-      <w:pPr>
-        <w:pStyle w:val="HTMLconformatoprevio"/>
-        <w:rPr>
-          <w:lang w:val="en-US"/>
-        </w:rPr>
-      </w:pPr>
-      <w:r>
-        <w:rPr>
-          <w:lang w:val="en-US"/>
-        </w:rPr>
         <w:t>Disallow: /1Star-*-Hotels-</w:t>
       </w:r>
       <w:proofErr w:type="gramStart"/>
@@ -6272,7 +6423,7 @@
 </file>
 
 <file path=word/endnotes.xml><?xml version="1.0" encoding="utf-8"?>
-<w:endnotes xmlns:wpc="http://schemas.microsoft.com/office/word/2010/wordprocessingCanvas" xmlns:cx="http://schemas.microsoft.com/office/drawing/2014/chartex" xmlns:cx1="http://schemas.microsoft.com/office/drawing/2015/9/8/chartex" xmlns:cx2="http://schemas.microsoft.com/office/drawing/2015/10/21/chartex" xmlns:cx3="http://schemas.microsoft.com/office/drawing/2016/5/9/chartex" xmlns:cx4="http://schemas.microsoft.com/office/drawing/2016/5/10/chartex" xmlns:cx5="http://schemas.microsoft.com/office/drawing/2016/5/11/chartex" xmlns:cx6="http://schemas.microsoft.com/office/drawing/2016/5/12/chartex" xmlns:cx7="http://schemas.microsoft.com/office/drawing/2016/5/13/chartex" xmlns:cx8="http://schemas.microsoft.com/office/drawing/2016/5/14/chartex" xmlns:mc="http://schemas.openxmlformats.org/markup-compatibility/2006" xmlns:aink="http://schemas.microsoft.com/office/drawing/2016/ink" xmlns:am3d="http://schemas.microsoft.com/office/drawing/2017/model3d" xmlns:o="urn:schemas-microsoft-com:office:office" xmlns:r="http://schemas.openxmlformats.org/officeDocument/2006/relationships" xmlns:m="http://schemas.openxmlformats.org/officeDocument/2006/math" xmlns:v="urn:schemas-microsoft-com:vml" xmlns:wp14="http://schemas.microsoft.com/office/word/2010/wordprocessingDrawing" xmlns:wp="http://schemas.openxmlformats.org/drawingml/2006/wordprocessingDrawing" xmlns:w10="urn:schemas-microsoft-com:office:word" xmlns:w="http://schemas.openxmlformats.org/wordprocessingml/2006/main" xmlns:w14="http://schemas.microsoft.com/office/word/2010/wordml" xmlns:w15="http://schemas.microsoft.com/office/word/2012/wordml" xmlns:w16cid="http://schemas.microsoft.com/office/word/2016/wordml/cid" xmlns:w16se="http://schemas.microsoft.com/office/word/2015/wordml/symex" xmlns:wpg="http://schemas.microsoft.com/office/word/2010/wordprocessingGroup" xmlns:wpi="http://schemas.microsoft.com/office/word/2010/wordprocessingInk" xmlns:wne="http://schemas.microsoft.com/office/word/2006/wordml" xmlns:wps="http://schemas.microsoft.com/office/word/2010/wordprocessingShape" mc:Ignorable="w14 w15 w16se w16cid wp14">
+<w:endnotes xmlns:wpc="http://schemas.microsoft.com/office/word/2010/wordprocessingCanvas" xmlns:cx="http://schemas.microsoft.com/office/drawing/2014/chartex" xmlns:mc="http://schemas.openxmlformats.org/markup-compatibility/2006" xmlns:o="urn:schemas-microsoft-com:office:office" xmlns:r="http://schemas.openxmlformats.org/officeDocument/2006/relationships" xmlns:m="http://schemas.openxmlformats.org/officeDocument/2006/math" xmlns:v="urn:schemas-microsoft-com:vml" xmlns:wp14="http://schemas.microsoft.com/office/word/2010/wordprocessingDrawing" xmlns:wp="http://schemas.openxmlformats.org/drawingml/2006/wordprocessingDrawing" xmlns:w10="urn:schemas-microsoft-com:office:word" xmlns:w="http://schemas.openxmlformats.org/wordprocessingml/2006/main" xmlns:w14="http://schemas.microsoft.com/office/word/2010/wordml" xmlns:w15="http://schemas.microsoft.com/office/word/2012/wordml" xmlns:w16se="http://schemas.microsoft.com/office/word/2015/wordml/symex" xmlns:wpg="http://schemas.microsoft.com/office/word/2010/wordprocessingGroup" xmlns:wpi="http://schemas.microsoft.com/office/word/2010/wordprocessingInk" xmlns:wne="http://schemas.microsoft.com/office/word/2006/wordml" xmlns:wps="http://schemas.microsoft.com/office/word/2010/wordprocessingShape" mc:Ignorable="w14 w15 w16se wp14">
   <w:endnote w:type="separator" w:id="-1">
     <w:p>
       <w:pPr>
@@ -6297,7 +6448,7 @@
 </file>
 
 <file path=word/footer1.xml><?xml version="1.0" encoding="utf-8"?>
-<w:ftr xmlns:wpc="http://schemas.microsoft.com/office/word/2010/wordprocessingCanvas" xmlns:cx="http://schemas.microsoft.com/office/drawing/2014/chartex" xmlns:cx1="http://schemas.microsoft.com/office/drawing/2015/9/8/chartex" xmlns:cx2="http://schemas.microsoft.com/office/drawing/2015/10/21/chartex" xmlns:cx3="http://schemas.microsoft.com/office/drawing/2016/5/9/chartex" xmlns:cx4="http://schemas.microsoft.com/office/drawing/2016/5/10/chartex" xmlns:cx5="http://schemas.microsoft.com/office/drawing/2016/5/11/chartex" xmlns:cx6="http://schemas.microsoft.com/office/drawing/2016/5/12/chartex" xmlns:cx7="http://schemas.microsoft.com/office/drawing/2016/5/13/chartex" xmlns:cx8="http://schemas.microsoft.com/office/drawing/2016/5/14/chartex" xmlns:mc="http://schemas.openxmlformats.org/markup-compatibility/2006" xmlns:aink="http://schemas.microsoft.com/office/drawing/2016/ink" xmlns:am3d="http://schemas.microsoft.com/office/drawing/2017/model3d" xmlns:o="urn:schemas-microsoft-com:office:office" xmlns:r="http://schemas.openxmlformats.org/officeDocument/2006/relationships" xmlns:m="http://schemas.openxmlformats.org/officeDocument/2006/math" xmlns:v="urn:schemas-microsoft-com:vml" xmlns:wp14="http://schemas.microsoft.com/office/word/2010/wordprocessingDrawing" xmlns:wp="http://schemas.openxmlformats.org/drawingml/2006/wordprocessingDrawing" xmlns:w10="urn:schemas-microsoft-com:office:word" xmlns:w="http://schemas.openxmlformats.org/wordprocessingml/2006/main" xmlns:w14="http://schemas.microsoft.com/office/word/2010/wordml" xmlns:w15="http://schemas.microsoft.com/office/word/2012/wordml" xmlns:w16cid="http://schemas.microsoft.com/office/word/2016/wordml/cid" xmlns:w16se="http://schemas.microsoft.com/office/word/2015/wordml/symex" xmlns:wpg="http://schemas.microsoft.com/office/word/2010/wordprocessingGroup" xmlns:wpi="http://schemas.microsoft.com/office/word/2010/wordprocessingInk" xmlns:wne="http://schemas.microsoft.com/office/word/2006/wordml" xmlns:wps="http://schemas.microsoft.com/office/word/2010/wordprocessingShape" mc:Ignorable="w14 w15 w16se w16cid wp14">
+<w:ftr xmlns:wpc="http://schemas.microsoft.com/office/word/2010/wordprocessingCanvas" xmlns:cx="http://schemas.microsoft.com/office/drawing/2014/chartex" xmlns:mc="http://schemas.openxmlformats.org/markup-compatibility/2006" xmlns:o="urn:schemas-microsoft-com:office:office" xmlns:r="http://schemas.openxmlformats.org/officeDocument/2006/relationships" xmlns:m="http://schemas.openxmlformats.org/officeDocument/2006/math" xmlns:v="urn:schemas-microsoft-com:vml" xmlns:wp14="http://schemas.microsoft.com/office/word/2010/wordprocessingDrawing" xmlns:wp="http://schemas.openxmlformats.org/drawingml/2006/wordprocessingDrawing" xmlns:w10="urn:schemas-microsoft-com:office:word" xmlns:w="http://schemas.openxmlformats.org/wordprocessingml/2006/main" xmlns:w14="http://schemas.microsoft.com/office/word/2010/wordml" xmlns:w15="http://schemas.microsoft.com/office/word/2012/wordml" xmlns:w16se="http://schemas.microsoft.com/office/word/2015/wordml/symex" xmlns:wpg="http://schemas.microsoft.com/office/word/2010/wordprocessingGroup" xmlns:wpi="http://schemas.microsoft.com/office/word/2010/wordprocessingInk" xmlns:wne="http://schemas.microsoft.com/office/word/2006/wordml" xmlns:wps="http://schemas.microsoft.com/office/word/2010/wordprocessingShape" mc:Ignorable="w14 w15 w16se wp14">
   <w:p>
     <w:pPr>
       <w:tabs>
@@ -6356,7 +6507,7 @@
         <w:szCs w:val="24"/>
         <w:lang w:val="es-ES"/>
       </w:rPr>
-      <w:t>6</w:t>
+      <w:t>8</w:t>
     </w:r>
     <w:r>
       <w:rPr>
@@ -6401,7 +6552,7 @@
         <w:szCs w:val="24"/>
         <w:lang w:val="es-ES"/>
       </w:rPr>
-      <w:t>6</w:t>
+      <w:t>8</w:t>
     </w:r>
     <w:r>
       <w:rPr>
@@ -6420,7 +6571,7 @@
 </file>
 
 <file path=word/footnotes.xml><?xml version="1.0" encoding="utf-8"?>
-<w:footnotes xmlns:wpc="http://schemas.microsoft.com/office/word/2010/wordprocessingCanvas" xmlns:cx="http://schemas.microsoft.com/office/drawing/2014/chartex" xmlns:cx1="http://schemas.microsoft.com/office/drawing/2015/9/8/chartex" xmlns:cx2="http://schemas.microsoft.com/office/drawing/2015/10/21/chartex" xmlns:cx3="http://schemas.microsoft.com/office/drawing/2016/5/9/chartex" xmlns:cx4="http://schemas.microsoft.com/office/drawing/2016/5/10/chartex" xmlns:cx5="http://schemas.microsoft.com/office/drawing/2016/5/11/chartex" xmlns:cx6="http://schemas.microsoft.com/office/drawing/2016/5/12/chartex" xmlns:cx7="http://schemas.microsoft.com/office/drawing/2016/5/13/chartex" xmlns:cx8="http://schemas.microsoft.com/office/drawing/2016/5/14/chartex" xmlns:mc="http://schemas.openxmlformats.org/markup-compatibility/2006" xmlns:aink="http://schemas.microsoft.com/office/drawing/2016/ink" xmlns:am3d="http://schemas.microsoft.com/office/drawing/2017/model3d" xmlns:o="urn:schemas-microsoft-com:office:office" xmlns:r="http://schemas.openxmlformats.org/officeDocument/2006/relationships" xmlns:m="http://schemas.openxmlformats.org/officeDocument/2006/math" xmlns:v="urn:schemas-microsoft-com:vml" xmlns:wp14="http://schemas.microsoft.com/office/word/2010/wordprocessingDrawing" xmlns:wp="http://schemas.openxmlformats.org/drawingml/2006/wordprocessingDrawing" xmlns:w10="urn:schemas-microsoft-com:office:word" xmlns:w="http://schemas.openxmlformats.org/wordprocessingml/2006/main" xmlns:w14="http://schemas.microsoft.com/office/word/2010/wordml" xmlns:w15="http://schemas.microsoft.com/office/word/2012/wordml" xmlns:w16cid="http://schemas.microsoft.com/office/word/2016/wordml/cid" xmlns:w16se="http://schemas.microsoft.com/office/word/2015/wordml/symex" xmlns:wpg="http://schemas.microsoft.com/office/word/2010/wordprocessingGroup" xmlns:wpi="http://schemas.microsoft.com/office/word/2010/wordprocessingInk" xmlns:wne="http://schemas.microsoft.com/office/word/2006/wordml" xmlns:wps="http://schemas.microsoft.com/office/word/2010/wordprocessingShape" mc:Ignorable="w14 w15 w16se w16cid wp14">
+<w:footnotes xmlns:wpc="http://schemas.microsoft.com/office/word/2010/wordprocessingCanvas" xmlns:cx="http://schemas.microsoft.com/office/drawing/2014/chartex" xmlns:mc="http://schemas.openxmlformats.org/markup-compatibility/2006" xmlns:o="urn:schemas-microsoft-com:office:office" xmlns:r="http://schemas.openxmlformats.org/officeDocument/2006/relationships" xmlns:m="http://schemas.openxmlformats.org/officeDocument/2006/math" xmlns:v="urn:schemas-microsoft-com:vml" xmlns:wp14="http://schemas.microsoft.com/office/word/2010/wordprocessingDrawing" xmlns:wp="http://schemas.openxmlformats.org/drawingml/2006/wordprocessingDrawing" xmlns:w10="urn:schemas-microsoft-com:office:word" xmlns:w="http://schemas.openxmlformats.org/wordprocessingml/2006/main" xmlns:w14="http://schemas.microsoft.com/office/word/2010/wordml" xmlns:w15="http://schemas.microsoft.com/office/word/2012/wordml" xmlns:w16se="http://schemas.microsoft.com/office/word/2015/wordml/symex" xmlns:wpg="http://schemas.microsoft.com/office/word/2010/wordprocessingGroup" xmlns:wpi="http://schemas.microsoft.com/office/word/2010/wordprocessingInk" xmlns:wne="http://schemas.microsoft.com/office/word/2006/wordml" xmlns:wps="http://schemas.microsoft.com/office/word/2010/wordprocessingShape" mc:Ignorable="w14 w15 w16se wp14">
   <w:footnote w:type="separator" w:id="-1">
     <w:p>
       <w:pPr>
@@ -6445,7 +6596,7 @@
 </file>
 
 <file path=word/header1.xml><?xml version="1.0" encoding="utf-8"?>
-<w:hdr xmlns:wpc="http://schemas.microsoft.com/office/word/2010/wordprocessingCanvas" xmlns:cx="http://schemas.microsoft.com/office/drawing/2014/chartex" xmlns:cx1="http://schemas.microsoft.com/office/drawing/2015/9/8/chartex" xmlns:cx2="http://schemas.microsoft.com/office/drawing/2015/10/21/chartex" xmlns:cx3="http://schemas.microsoft.com/office/drawing/2016/5/9/chartex" xmlns:cx4="http://schemas.microsoft.com/office/drawing/2016/5/10/chartex" xmlns:cx5="http://schemas.microsoft.com/office/drawing/2016/5/11/chartex" xmlns:cx6="http://schemas.microsoft.com/office/drawing/2016/5/12/chartex" xmlns:cx7="http://schemas.microsoft.com/office/drawing/2016/5/13/chartex" xmlns:cx8="http://schemas.microsoft.com/office/drawing/2016/5/14/chartex" xmlns:mc="http://schemas.openxmlformats.org/markup-compatibility/2006" xmlns:aink="http://schemas.microsoft.com/office/drawing/2016/ink" xmlns:am3d="http://schemas.microsoft.com/office/drawing/2017/model3d" xmlns:o="urn:schemas-microsoft-com:office:office" xmlns:r="http://schemas.openxmlformats.org/officeDocument/2006/relationships" xmlns:m="http://schemas.openxmlformats.org/officeDocument/2006/math" xmlns:v="urn:schemas-microsoft-com:vml" xmlns:wp14="http://schemas.microsoft.com/office/word/2010/wordprocessingDrawing" xmlns:wp="http://schemas.openxmlformats.org/drawingml/2006/wordprocessingDrawing" xmlns:w10="urn:schemas-microsoft-com:office:word" xmlns:w="http://schemas.openxmlformats.org/wordprocessingml/2006/main" xmlns:w14="http://schemas.microsoft.com/office/word/2010/wordml" xmlns:w15="http://schemas.microsoft.com/office/word/2012/wordml" xmlns:w16cid="http://schemas.microsoft.com/office/word/2016/wordml/cid" xmlns:w16se="http://schemas.microsoft.com/office/word/2015/wordml/symex" xmlns:wpg="http://schemas.microsoft.com/office/word/2010/wordprocessingGroup" xmlns:wpi="http://schemas.microsoft.com/office/word/2010/wordprocessingInk" xmlns:wne="http://schemas.microsoft.com/office/word/2006/wordml" xmlns:wps="http://schemas.microsoft.com/office/word/2010/wordprocessingShape" mc:Ignorable="w14 w15 w16se w16cid wp14">
+<w:hdr xmlns:wpc="http://schemas.microsoft.com/office/word/2010/wordprocessingCanvas" xmlns:cx="http://schemas.microsoft.com/office/drawing/2014/chartex" xmlns:mc="http://schemas.openxmlformats.org/markup-compatibility/2006" xmlns:o="urn:schemas-microsoft-com:office:office" xmlns:r="http://schemas.openxmlformats.org/officeDocument/2006/relationships" xmlns:m="http://schemas.openxmlformats.org/officeDocument/2006/math" xmlns:v="urn:schemas-microsoft-com:vml" xmlns:wp14="http://schemas.microsoft.com/office/word/2010/wordprocessingDrawing" xmlns:wp="http://schemas.openxmlformats.org/drawingml/2006/wordprocessingDrawing" xmlns:w10="urn:schemas-microsoft-com:office:word" xmlns:w="http://schemas.openxmlformats.org/wordprocessingml/2006/main" xmlns:w14="http://schemas.microsoft.com/office/word/2010/wordml" xmlns:w15="http://schemas.microsoft.com/office/word/2012/wordml" xmlns:w16se="http://schemas.microsoft.com/office/word/2015/wordml/symex" xmlns:wpg="http://schemas.microsoft.com/office/word/2010/wordprocessingGroup" xmlns:wpi="http://schemas.microsoft.com/office/word/2010/wordprocessingInk" xmlns:wne="http://schemas.microsoft.com/office/word/2006/wordml" xmlns:wps="http://schemas.microsoft.com/office/word/2010/wordprocessingShape" mc:Ignorable="w14 w15 w16se wp14">
   <w:p>
     <w:pPr>
       <w:pStyle w:val="Encabezado"/>
@@ -6541,7 +6692,7 @@
             </wp:anchor>
           </w:drawing>
         </mc:Choice>
-        <mc:Fallback>
+        <mc:Fallback xmlns:cx1="http://schemas.microsoft.com/office/drawing/2015/9/8/chartex" xmlns:cx2="http://schemas.microsoft.com/office/drawing/2015/10/21/chartex" xmlns:cx3="http://schemas.microsoft.com/office/drawing/2016/5/9/chartex" xmlns:cx4="http://schemas.microsoft.com/office/drawing/2016/5/10/chartex" xmlns:cx5="http://schemas.microsoft.com/office/drawing/2016/5/11/chartex" xmlns:cx6="http://schemas.microsoft.com/office/drawing/2016/5/12/chartex" xmlns:cx7="http://schemas.microsoft.com/office/drawing/2016/5/13/chartex" xmlns:cx8="http://schemas.microsoft.com/office/drawing/2016/5/14/chartex" xmlns:aink="http://schemas.microsoft.com/office/drawing/2016/ink" xmlns:am3d="http://schemas.microsoft.com/office/drawing/2017/model3d" xmlns:w16cid="http://schemas.microsoft.com/office/word/2016/wordml/cid">
           <w:pict>
             <v:shapetype w14:anchorId="5B366AF8" id="_x0000_t202" coordsize="21600,21600" o:spt="202" path="m,l,21600r21600,l21600,xe">
               <v:stroke joinstyle="miter"/>
@@ -6638,7 +6789,7 @@
 </file>
 
 <file path=word/numbering.xml><?xml version="1.0" encoding="utf-8"?>
-<w:numbering xmlns:wpc="http://schemas.microsoft.com/office/word/2010/wordprocessingCanvas" xmlns:cx="http://schemas.microsoft.com/office/drawing/2014/chartex" xmlns:cx1="http://schemas.microsoft.com/office/drawing/2015/9/8/chartex" xmlns:cx2="http://schemas.microsoft.com/office/drawing/2015/10/21/chartex" xmlns:cx3="http://schemas.microsoft.com/office/drawing/2016/5/9/chartex" xmlns:cx4="http://schemas.microsoft.com/office/drawing/2016/5/10/chartex" xmlns:cx5="http://schemas.microsoft.com/office/drawing/2016/5/11/chartex" xmlns:cx6="http://schemas.microsoft.com/office/drawing/2016/5/12/chartex" xmlns:cx7="http://schemas.microsoft.com/office/drawing/2016/5/13/chartex" xmlns:cx8="http://schemas.microsoft.com/office/drawing/2016/5/14/chartex" xmlns:mc="http://schemas.openxmlformats.org/markup-compatibility/2006" xmlns:aink="http://schemas.microsoft.com/office/drawing/2016/ink" xmlns:am3d="http://schemas.microsoft.com/office/drawing/2017/model3d" xmlns:o="urn:schemas-microsoft-com:office:office" xmlns:r="http://schemas.openxmlformats.org/officeDocument/2006/relationships" xmlns:m="http://schemas.openxmlformats.org/officeDocument/2006/math" xmlns:v="urn:schemas-microsoft-com:vml" xmlns:wp14="http://schemas.microsoft.com/office/word/2010/wordprocessingDrawing" xmlns:wp="http://schemas.openxmlformats.org/drawingml/2006/wordprocessingDrawing" xmlns:w10="urn:schemas-microsoft-com:office:word" xmlns:w="http://schemas.openxmlformats.org/wordprocessingml/2006/main" xmlns:w14="http://schemas.microsoft.com/office/word/2010/wordml" xmlns:w15="http://schemas.microsoft.com/office/word/2012/wordml" xmlns:w16cid="http://schemas.microsoft.com/office/word/2016/wordml/cid" xmlns:w16se="http://schemas.microsoft.com/office/word/2015/wordml/symex" xmlns:wpg="http://schemas.microsoft.com/office/word/2010/wordprocessingGroup" xmlns:wpi="http://schemas.microsoft.com/office/word/2010/wordprocessingInk" xmlns:wne="http://schemas.microsoft.com/office/word/2006/wordml" xmlns:wps="http://schemas.microsoft.com/office/word/2010/wordprocessingShape" mc:Ignorable="w14 w15 w16se w16cid wp14">
+<w:numbering xmlns:wpc="http://schemas.microsoft.com/office/word/2010/wordprocessingCanvas" xmlns:cx="http://schemas.microsoft.com/office/drawing/2014/chartex" xmlns:mc="http://schemas.openxmlformats.org/markup-compatibility/2006" xmlns:o="urn:schemas-microsoft-com:office:office" xmlns:r="http://schemas.openxmlformats.org/officeDocument/2006/relationships" xmlns:m="http://schemas.openxmlformats.org/officeDocument/2006/math" xmlns:v="urn:schemas-microsoft-com:vml" xmlns:wp14="http://schemas.microsoft.com/office/word/2010/wordprocessingDrawing" xmlns:wp="http://schemas.openxmlformats.org/drawingml/2006/wordprocessingDrawing" xmlns:w10="urn:schemas-microsoft-com:office:word" xmlns:w="http://schemas.openxmlformats.org/wordprocessingml/2006/main" xmlns:w14="http://schemas.microsoft.com/office/word/2010/wordml" xmlns:w15="http://schemas.microsoft.com/office/word/2012/wordml" xmlns:w16se="http://schemas.microsoft.com/office/word/2015/wordml/symex" xmlns:wpg="http://schemas.microsoft.com/office/word/2010/wordprocessingGroup" xmlns:wpi="http://schemas.microsoft.com/office/word/2010/wordprocessingInk" xmlns:wne="http://schemas.microsoft.com/office/word/2006/wordml" xmlns:wps="http://schemas.microsoft.com/office/word/2010/wordprocessingShape" mc:Ignorable="w14 w15 w16se wp14">
   <w:abstractNum w:abstractNumId="0" w15:restartNumberingAfterBreak="0">
     <w:nsid w:val="0D7A301E"/>
     <w:multiLevelType w:val="hybridMultilevel"/>
@@ -6758,7 +6909,7 @@
 </file>
 
 <file path=word/styles.xml><?xml version="1.0" encoding="utf-8"?>
-<w:styles xmlns:mc="http://schemas.openxmlformats.org/markup-compatibility/2006" xmlns:r="http://schemas.openxmlformats.org/officeDocument/2006/relationships" xmlns:w="http://schemas.openxmlformats.org/wordprocessingml/2006/main" xmlns:w14="http://schemas.microsoft.com/office/word/2010/wordml" xmlns:w15="http://schemas.microsoft.com/office/word/2012/wordml" xmlns:w16cid="http://schemas.microsoft.com/office/word/2016/wordml/cid" xmlns:w16se="http://schemas.microsoft.com/office/word/2015/wordml/symex" mc:Ignorable="w14 w15 w16se w16cid">
+<w:styles xmlns:mc="http://schemas.openxmlformats.org/markup-compatibility/2006" xmlns:r="http://schemas.openxmlformats.org/officeDocument/2006/relationships" xmlns:w="http://schemas.openxmlformats.org/wordprocessingml/2006/main" xmlns:w14="http://schemas.microsoft.com/office/word/2010/wordml" xmlns:w15="http://schemas.microsoft.com/office/word/2012/wordml" xmlns:w16se="http://schemas.microsoft.com/office/word/2015/wordml/symex" mc:Ignorable="w14 w15 w16se">
   <w:docDefaults>
     <w:rPrDefault>
       <w:rPr>
@@ -6774,7 +6925,7 @@
       </w:pPr>
     </w:pPrDefault>
   </w:docDefaults>
-  <w:latentStyles w:defLockedState="0" w:defUIPriority="99" w:defSemiHidden="0" w:defUnhideWhenUsed="0" w:defQFormat="0" w:count="376">
+  <w:latentStyles w:defLockedState="0" w:defUIPriority="99" w:defSemiHidden="0" w:defUnhideWhenUsed="0" w:defQFormat="0" w:count="371">
     <w:lsdException w:name="Normal" w:uiPriority="0" w:qFormat="1"/>
     <w:lsdException w:name="heading 1" w:uiPriority="9" w:qFormat="1"/>
     <w:lsdException w:name="heading 2" w:semiHidden="1" w:uiPriority="9" w:unhideWhenUsed="1" w:qFormat="1"/>
@@ -6880,6 +7031,7 @@
     <w:lsdException w:name="HTML Sample" w:semiHidden="1" w:unhideWhenUsed="1"/>
     <w:lsdException w:name="HTML Typewriter" w:semiHidden="1" w:unhideWhenUsed="1"/>
     <w:lsdException w:name="HTML Variable" w:semiHidden="1" w:unhideWhenUsed="1"/>
+    <w:lsdException w:name="Normal Table" w:semiHidden="1" w:unhideWhenUsed="1"/>
     <w:lsdException w:name="annotation subject" w:semiHidden="1" w:unhideWhenUsed="1"/>
     <w:lsdException w:name="No List" w:semiHidden="1" w:unhideWhenUsed="1"/>
     <w:lsdException w:name="Outline List 1" w:semiHidden="1" w:unhideWhenUsed="1"/>
@@ -6922,8 +7074,11 @@
     <w:lsdException w:name="Table Contemporary" w:semiHidden="1" w:unhideWhenUsed="1"/>
     <w:lsdException w:name="Table Elegant" w:semiHidden="1" w:unhideWhenUsed="1"/>
     <w:lsdException w:name="Table Professional" w:semiHidden="1" w:unhideWhenUsed="1"/>
+    <w:lsdException w:name="Table Subtle 1" w:semiHidden="1" w:unhideWhenUsed="1"/>
     <w:lsdException w:name="Table Subtle 2" w:semiHidden="1" w:unhideWhenUsed="1"/>
     <w:lsdException w:name="Table Web 1" w:semiHidden="1" w:unhideWhenUsed="1"/>
+    <w:lsdException w:name="Table Web 2" w:semiHidden="1" w:unhideWhenUsed="1"/>
+    <w:lsdException w:name="Table Web 3" w:semiHidden="1" w:unhideWhenUsed="1"/>
     <w:lsdException w:name="Balloon Text" w:semiHidden="1" w:unhideWhenUsed="1"/>
     <w:lsdException w:name="Table Grid" w:uiPriority="39"/>
     <w:lsdException w:name="Table Theme" w:semiHidden="1" w:unhideWhenUsed="1"/>
@@ -7142,11 +7297,6 @@
     <w:lsdException w:name="List Table 5 Dark Accent 6" w:uiPriority="50"/>
     <w:lsdException w:name="List Table 6 Colorful Accent 6" w:uiPriority="51"/>
     <w:lsdException w:name="List Table 7 Colorful Accent 6" w:uiPriority="52"/>
-    <w:lsdException w:name="Mention" w:semiHidden="1" w:unhideWhenUsed="1"/>
-    <w:lsdException w:name="Smart Hyperlink" w:semiHidden="1" w:unhideWhenUsed="1"/>
-    <w:lsdException w:name="Hashtag" w:semiHidden="1" w:unhideWhenUsed="1"/>
-    <w:lsdException w:name="Unresolved Mention" w:semiHidden="1" w:unhideWhenUsed="1"/>
-    <w:lsdException w:name="Smart Link" w:semiHidden="1" w:unhideWhenUsed="1"/>
   </w:latentStyles>
   <w:style w:type="paragraph" w:default="1" w:styleId="Normal">
     <w:name w:val="Normal"/>
@@ -7630,7 +7780,7 @@
       <w:lang w:val="es-ES_tradnl"/>
     </w:rPr>
   </w:style>
-  <w:style w:type="character" w:styleId="Mencinsinresolver">
+  <w:style w:type="character" w:customStyle="1" w:styleId="UnresolvedMention">
     <w:name w:val="Unresolved Mention"/>
     <w:basedOn w:val="Fuentedeprrafopredeter"/>
     <w:uiPriority w:val="99"/>

</xml_diff>

<commit_message>
Añadir comentarios del profesor al word
</commit_message>
<xml_diff>
--- a/Documentos/Documentación - Expedia - PRAC - Beñat Aranburu y Jon Ander Díez.docx
+++ b/Documentos/Documentación - Expedia - PRAC - Beñat Aranburu y Jon Ander Díez.docx
@@ -1,6 +1,6 @@
 
 <file path=word/document.xml><?xml version="1.0" encoding="utf-8"?>
-<w:document xmlns:wpc="http://schemas.microsoft.com/office/word/2010/wordprocessingCanvas" xmlns:cx="http://schemas.microsoft.com/office/drawing/2014/chartex" xmlns:cx1="http://schemas.microsoft.com/office/drawing/2015/9/8/chartex" xmlns:cx2="http://schemas.microsoft.com/office/drawing/2015/10/21/chartex" xmlns:cx3="http://schemas.microsoft.com/office/drawing/2016/5/9/chartex" xmlns:cx4="http://schemas.microsoft.com/office/drawing/2016/5/10/chartex" xmlns:cx5="http://schemas.microsoft.com/office/drawing/2016/5/11/chartex" xmlns:cx6="http://schemas.microsoft.com/office/drawing/2016/5/12/chartex" xmlns:cx7="http://schemas.microsoft.com/office/drawing/2016/5/13/chartex" xmlns:cx8="http://schemas.microsoft.com/office/drawing/2016/5/14/chartex" xmlns:mc="http://schemas.openxmlformats.org/markup-compatibility/2006" xmlns:aink="http://schemas.microsoft.com/office/drawing/2016/ink" xmlns:am3d="http://schemas.microsoft.com/office/drawing/2017/model3d" xmlns:o="urn:schemas-microsoft-com:office:office" xmlns:r="http://schemas.openxmlformats.org/officeDocument/2006/relationships" xmlns:m="http://schemas.openxmlformats.org/officeDocument/2006/math" xmlns:v="urn:schemas-microsoft-com:vml" xmlns:wp14="http://schemas.microsoft.com/office/word/2010/wordprocessingDrawing" xmlns:wp="http://schemas.openxmlformats.org/drawingml/2006/wordprocessingDrawing" xmlns:w10="urn:schemas-microsoft-com:office:word" xmlns:w="http://schemas.openxmlformats.org/wordprocessingml/2006/main" xmlns:w14="http://schemas.microsoft.com/office/word/2010/wordml" xmlns:w15="http://schemas.microsoft.com/office/word/2012/wordml" xmlns:w16cid="http://schemas.microsoft.com/office/word/2016/wordml/cid" xmlns:w16se="http://schemas.microsoft.com/office/word/2015/wordml/symex" xmlns:wpg="http://schemas.microsoft.com/office/word/2010/wordprocessingGroup" xmlns:wpi="http://schemas.microsoft.com/office/word/2010/wordprocessingInk" xmlns:wne="http://schemas.microsoft.com/office/word/2006/wordml" xmlns:wps="http://schemas.microsoft.com/office/word/2010/wordprocessingShape" mc:Ignorable="w14 w15 w16se w16cid wp14">
+<w:document xmlns:wpc="http://schemas.microsoft.com/office/word/2010/wordprocessingCanvas" xmlns:cx="http://schemas.microsoft.com/office/drawing/2014/chartex" xmlns:mc="http://schemas.openxmlformats.org/markup-compatibility/2006" xmlns:o="urn:schemas-microsoft-com:office:office" xmlns:r="http://schemas.openxmlformats.org/officeDocument/2006/relationships" xmlns:m="http://schemas.openxmlformats.org/officeDocument/2006/math" xmlns:v="urn:schemas-microsoft-com:vml" xmlns:wp14="http://schemas.microsoft.com/office/word/2010/wordprocessingDrawing" xmlns:wp="http://schemas.openxmlformats.org/drawingml/2006/wordprocessingDrawing" xmlns:w10="urn:schemas-microsoft-com:office:word" xmlns:w="http://schemas.openxmlformats.org/wordprocessingml/2006/main" xmlns:w14="http://schemas.microsoft.com/office/word/2010/wordml" xmlns:w15="http://schemas.microsoft.com/office/word/2012/wordml" xmlns:w16se="http://schemas.microsoft.com/office/word/2015/wordml/symex" xmlns:wpg="http://schemas.microsoft.com/office/word/2010/wordprocessingGroup" xmlns:wpi="http://schemas.microsoft.com/office/word/2010/wordprocessingInk" xmlns:wne="http://schemas.microsoft.com/office/word/2006/wordml" xmlns:wps="http://schemas.microsoft.com/office/word/2010/wordprocessingShape" mc:Ignorable="w14 w15 w16se wp14">
   <w:body>
     <w:p/>
     <w:p>
@@ -128,6 +128,7 @@
     <w:p>
       <w:pPr>
         <w:spacing w:after="0"/>
+        <w:jc w:val="center"/>
       </w:pPr>
       <w:r>
         <w:rPr>
@@ -135,9 +136,9 @@
           <w:lang w:val="es-ES" w:eastAsia="es-ES"/>
         </w:rPr>
         <w:drawing>
-          <wp:inline distT="0" distB="0" distL="0" distR="0" wp14:anchorId="312602D9" wp14:editId="5CFAC739">
-            <wp:extent cx="7267399" cy="1714500"/>
-            <wp:effectExtent l="0" t="0" r="0" b="0"/>
+          <wp:inline distT="0" distB="0" distL="0" distR="0" wp14:anchorId="312602D9" wp14:editId="186EEEF3">
+            <wp:extent cx="4118749" cy="2241550"/>
+            <wp:effectExtent l="0" t="0" r="0" b="6350"/>
             <wp:docPr id="1" name="Imagen 1"/>
             <wp:cNvGraphicFramePr>
               <a:graphicFrameLocks xmlns:a="http://schemas.openxmlformats.org/drawingml/2006/main" noChangeAspect="1"/>
@@ -149,20 +150,27 @@
                     <pic:cNvPr id="1" name=""/>
                     <pic:cNvPicPr/>
                   </pic:nvPicPr>
-                  <pic:blipFill>
+                  <pic:blipFill rotWithShape="1">
                     <a:blip r:embed="rId10"/>
-                    <a:stretch>
-                      <a:fillRect/>
-                    </a:stretch>
+                    <a:srcRect r="57857" b="2782"/>
+                    <a:stretch/>
                   </pic:blipFill>
-                  <pic:spPr>
+                  <pic:spPr bwMode="auto">
                     <a:xfrm>
                       <a:off x="0" y="0"/>
-                      <a:ext cx="7277580" cy="1716902"/>
+                      <a:ext cx="4165897" cy="2267209"/>
                     </a:xfrm>
                     <a:prstGeom prst="rect">
                       <a:avLst/>
                     </a:prstGeom>
+                    <a:ln>
+                      <a:noFill/>
+                    </a:ln>
+                    <a:extLst>
+                      <a:ext uri="{53640926-AAD7-44D8-BBD7-CCE9431645EC}">
+                        <a14:shadowObscured xmlns:a14="http://schemas.microsoft.com/office/drawing/2010/main"/>
+                      </a:ext>
+                    </a:extLst>
                   </pic:spPr>
                 </pic:pic>
               </a:graphicData>
@@ -229,19 +237,40 @@
         <w:spacing w:after="0"/>
       </w:pPr>
     </w:p>
+    <w:p/>
+    <w:p/>
+    <w:p/>
+    <w:p/>
+    <w:p/>
+    <w:p/>
+    <w:p>
+      <w:pPr>
+        <w:jc w:val="center"/>
+      </w:pPr>
+    </w:p>
+    <w:p>
+      <w:pPr>
+        <w:jc w:val="center"/>
+      </w:pPr>
+    </w:p>
+    <w:p>
+      <w:pPr>
+        <w:jc w:val="center"/>
+      </w:pPr>
+    </w:p>
     <w:p>
       <w:pPr>
         <w:spacing w:after="0"/>
+        <w:jc w:val="center"/>
       </w:pPr>
       <w:r>
         <w:rPr>
           <w:noProof/>
           <w:lang w:val="es-ES" w:eastAsia="es-ES"/>
         </w:rPr>
-        <w:lastRenderedPageBreak/>
         <w:drawing>
-          <wp:inline distT="0" distB="0" distL="0" distR="0" wp14:anchorId="49749674" wp14:editId="18BCC0E0">
-            <wp:extent cx="4857750" cy="5581650"/>
+          <wp:inline distT="0" distB="0" distL="0" distR="0" wp14:anchorId="49749674" wp14:editId="4AD455C1">
+            <wp:extent cx="4310632" cy="4953000"/>
             <wp:effectExtent l="0" t="0" r="0" b="0"/>
             <wp:docPr id="2" name="Imagen 2"/>
             <wp:cNvGraphicFramePr>
@@ -263,7 +292,7 @@
                   <pic:spPr>
                     <a:xfrm>
                       <a:off x="0" y="0"/>
-                      <a:ext cx="4857750" cy="5581650"/>
+                      <a:ext cx="4333571" cy="4979358"/>
                     </a:xfrm>
                     <a:prstGeom prst="rect">
                       <a:avLst/>
@@ -279,6 +308,12 @@
     <w:p>
       <w:pPr>
         <w:spacing w:after="0"/>
+        <w:jc w:val="center"/>
+      </w:pPr>
+    </w:p>
+    <w:p>
+      <w:pPr>
+        <w:spacing w:after="0"/>
       </w:pPr>
       <w:r>
         <w:t xml:space="preserve">Por lo tanto, decidimos realizar el </w:t>
@@ -378,6 +413,11 @@
     </w:p>
     <w:p>
       <w:pPr>
+        <w:spacing w:after="0"/>
+      </w:pPr>
+    </w:p>
+    <w:p>
+      <w:pPr>
         <w:pStyle w:val="Ttulo1"/>
         <w:spacing w:before="0"/>
       </w:pPr>
@@ -804,6 +844,7 @@
       <w:pPr>
         <w:pStyle w:val="Subttulo"/>
       </w:pPr>
+      <w:commentRangeStart w:id="0"/>
       <w:r>
         <w:t>VALIDEZ DE LOS DATOS (¿I</w:t>
       </w:r>
@@ -815,6 +856,17 @@
       </w:r>
       <w:r>
         <w:t>)</w:t>
+      </w:r>
+      <w:commentRangeEnd w:id="0"/>
+      <w:r>
+        <w:rPr>
+          <w:rStyle w:val="Refdecomentario"/>
+          <w:rFonts w:eastAsiaTheme="minorHAnsi"/>
+          <w:b w:val="0"/>
+          <w:color w:val="auto"/>
+          <w:spacing w:val="0"/>
+        </w:rPr>
+        <w:commentReference w:id="0"/>
       </w:r>
     </w:p>
     <w:p>
@@ -835,12 +887,24 @@
       <w:pPr>
         <w:pStyle w:val="Subttulo"/>
       </w:pPr>
+      <w:commentRangeStart w:id="1"/>
       <w:r>
         <w:t xml:space="preserve">PENDIENTE DE OBTENER EL </w:t>
       </w:r>
       <w:r>
         <w:t>PVCM-04-2019.csv</w:t>
       </w:r>
+      <w:commentRangeEnd w:id="1"/>
+      <w:r>
+        <w:rPr>
+          <w:rStyle w:val="Refdecomentario"/>
+          <w:rFonts w:eastAsiaTheme="minorHAnsi"/>
+          <w:b w:val="0"/>
+          <w:color w:val="auto"/>
+          <w:spacing w:val="0"/>
+        </w:rPr>
+        <w:commentReference w:id="1"/>
+      </w:r>
     </w:p>
     <w:p>
       <w:pPr>
@@ -851,6 +915,8 @@
       <w:pPr>
         <w:spacing w:after="0"/>
       </w:pPr>
+      <w:bookmarkStart w:id="2" w:name="_GoBack"/>
+      <w:bookmarkEnd w:id="2"/>
     </w:p>
     <w:p>
       <w:pPr>
@@ -882,8 +948,19 @@
         <w:pStyle w:val="Ttulo1"/>
         <w:spacing w:before="0"/>
       </w:pPr>
+      <w:commentRangeStart w:id="3"/>
       <w:r>
         <w:t>CONTENIDO</w:t>
+      </w:r>
+      <w:commentRangeEnd w:id="3"/>
+      <w:r>
+        <w:rPr>
+          <w:rStyle w:val="Refdecomentario"/>
+          <w:rFonts w:eastAsiaTheme="minorHAnsi" w:cstheme="minorBidi"/>
+          <w:b w:val="0"/>
+          <w:color w:val="auto"/>
+        </w:rPr>
+        <w:commentReference w:id="3"/>
       </w:r>
     </w:p>
     <w:p>
@@ -2934,13 +3011,11 @@
       <w:r>
         <w:t xml:space="preserve">. </w:t>
       </w:r>
-      <w:bookmarkStart w:id="0" w:name="_GoBack"/>
-      <w:bookmarkEnd w:id="0"/>
     </w:p>
     <w:p/>
     <w:p/>
     <w:p>
-      <w:commentRangeStart w:id="1"/>
+      <w:commentRangeStart w:id="4"/>
       <w:r>
         <w:t xml:space="preserve">Como ya hemos adelanta en el contexto, el objetivo sería predecir el mes del año en el que resulta más interesante comprar un billete a un destino concreto en un mes concreto del año. Para ello el tipo de información recabada resulta de vital importancia para entrenar </w:t>
       </w:r>
@@ -2964,7 +3039,7 @@
       <w:r>
         <w:t>HABLAR MÁS A FONDO DE LOS MODELOS DE MINERÍA QUE SERÍAN INTERESANTES IMPLEMENTAR.</w:t>
       </w:r>
-      <w:commentRangeEnd w:id="1"/>
+      <w:commentRangeEnd w:id="4"/>
       <w:r>
         <w:rPr>
           <w:rStyle w:val="Refdecomentario"/>
@@ -2973,7 +3048,7 @@
           <w:color w:val="auto"/>
           <w:spacing w:val="0"/>
         </w:rPr>
-        <w:commentReference w:id="1"/>
+        <w:commentReference w:id="4"/>
       </w:r>
     </w:p>
     <w:p>
@@ -3333,7 +3408,7 @@
           <w:tab w:val="left" w:pos="2306"/>
         </w:tabs>
       </w:pPr>
-      <w:hyperlink r:id="rId17" w:history="1">
+      <w:hyperlink r:id="rId16" w:history="1">
         <w:r>
           <w:rPr>
             <w:rStyle w:val="Hipervnculo"/>
@@ -3348,7 +3423,7 @@
           <w:tab w:val="left" w:pos="2306"/>
         </w:tabs>
       </w:pPr>
-      <w:hyperlink r:id="rId18" w:history="1">
+      <w:hyperlink r:id="rId17" w:history="1">
         <w:r>
           <w:rPr>
             <w:rStyle w:val="Hipervnculo"/>
@@ -4330,7 +4405,7 @@
           <w:lang w:val="en-US"/>
         </w:rPr>
       </w:pPr>
-      <w:hyperlink r:id="rId19" w:history="1">
+      <w:hyperlink r:id="rId18" w:history="1">
         <w:r>
           <w:rPr>
             <w:rStyle w:val="Hipervnculo"/>
@@ -6593,8 +6668,8 @@
       </w:pPr>
     </w:p>
     <w:sectPr>
-      <w:headerReference w:type="default" r:id="rId20"/>
-      <w:footerReference w:type="default" r:id="rId21"/>
+      <w:headerReference w:type="default" r:id="rId19"/>
+      <w:footerReference w:type="default" r:id="rId20"/>
       <w:pgSz w:w="11906" w:h="16838"/>
       <w:pgMar w:top="1417" w:right="1133" w:bottom="851" w:left="1134" w:header="426" w:footer="82" w:gutter="0"/>
       <w:cols w:space="708"/>
@@ -6605,8 +6680,78 @@
 </file>
 
 <file path=word/comments.xml><?xml version="1.0" encoding="utf-8"?>
-<w:comments xmlns:wpc="http://schemas.microsoft.com/office/word/2010/wordprocessingCanvas" xmlns:cx="http://schemas.microsoft.com/office/drawing/2014/chartex" xmlns:cx1="http://schemas.microsoft.com/office/drawing/2015/9/8/chartex" xmlns:cx2="http://schemas.microsoft.com/office/drawing/2015/10/21/chartex" xmlns:cx3="http://schemas.microsoft.com/office/drawing/2016/5/9/chartex" xmlns:cx4="http://schemas.microsoft.com/office/drawing/2016/5/10/chartex" xmlns:cx5="http://schemas.microsoft.com/office/drawing/2016/5/11/chartex" xmlns:cx6="http://schemas.microsoft.com/office/drawing/2016/5/12/chartex" xmlns:cx7="http://schemas.microsoft.com/office/drawing/2016/5/13/chartex" xmlns:cx8="http://schemas.microsoft.com/office/drawing/2016/5/14/chartex" xmlns:mc="http://schemas.openxmlformats.org/markup-compatibility/2006" xmlns:aink="http://schemas.microsoft.com/office/drawing/2016/ink" xmlns:am3d="http://schemas.microsoft.com/office/drawing/2017/model3d" xmlns:o="urn:schemas-microsoft-com:office:office" xmlns:r="http://schemas.openxmlformats.org/officeDocument/2006/relationships" xmlns:m="http://schemas.openxmlformats.org/officeDocument/2006/math" xmlns:v="urn:schemas-microsoft-com:vml" xmlns:wp14="http://schemas.microsoft.com/office/word/2010/wordprocessingDrawing" xmlns:wp="http://schemas.openxmlformats.org/drawingml/2006/wordprocessingDrawing" xmlns:w10="urn:schemas-microsoft-com:office:word" xmlns:w="http://schemas.openxmlformats.org/wordprocessingml/2006/main" xmlns:w14="http://schemas.microsoft.com/office/word/2010/wordml" xmlns:w15="http://schemas.microsoft.com/office/word/2012/wordml" xmlns:w16cid="http://schemas.microsoft.com/office/word/2016/wordml/cid" xmlns:w16se="http://schemas.microsoft.com/office/word/2015/wordml/symex" xmlns:wpg="http://schemas.microsoft.com/office/word/2010/wordprocessingGroup" xmlns:wpi="http://schemas.microsoft.com/office/word/2010/wordprocessingInk" xmlns:wne="http://schemas.microsoft.com/office/word/2006/wordml" xmlns:wps="http://schemas.microsoft.com/office/word/2010/wordprocessingShape" mc:Ignorable="w14 w15 w16se w16cid wp14">
-  <w:comment w:id="1" w:author="Beñat Aramburu Berasategui" w:date="2019-04-08T21:52:00Z" w:initials="BAB">
+<w:comments xmlns:wpc="http://schemas.microsoft.com/office/word/2010/wordprocessingCanvas" xmlns:cx="http://schemas.microsoft.com/office/drawing/2014/chartex" xmlns:mc="http://schemas.openxmlformats.org/markup-compatibility/2006" xmlns:o="urn:schemas-microsoft-com:office:office" xmlns:r="http://schemas.openxmlformats.org/officeDocument/2006/relationships" xmlns:m="http://schemas.openxmlformats.org/officeDocument/2006/math" xmlns:v="urn:schemas-microsoft-com:vml" xmlns:wp14="http://schemas.microsoft.com/office/word/2010/wordprocessingDrawing" xmlns:wp="http://schemas.openxmlformats.org/drawingml/2006/wordprocessingDrawing" xmlns:w10="urn:schemas-microsoft-com:office:word" xmlns:w="http://schemas.openxmlformats.org/wordprocessingml/2006/main" xmlns:w14="http://schemas.microsoft.com/office/word/2010/wordml" xmlns:w15="http://schemas.microsoft.com/office/word/2012/wordml" xmlns:w16se="http://schemas.microsoft.com/office/word/2015/wordml/symex" xmlns:wpg="http://schemas.microsoft.com/office/word/2010/wordprocessingGroup" xmlns:wpi="http://schemas.microsoft.com/office/word/2010/wordprocessingInk" xmlns:wne="http://schemas.microsoft.com/office/word/2006/wordml" xmlns:wps="http://schemas.microsoft.com/office/word/2010/wordprocessingShape" mc:Ignorable="w14 w15 w16se wp14">
+  <w:comment w:id="0" w:author="JONANDER DIEZ" w:date="2019-04-11T12:44:00Z" w:initials="JD">
+    <w:p>
+      <w:pPr>
+        <w:pStyle w:val="Textocomentario"/>
+      </w:pPr>
+      <w:r>
+        <w:rPr>
+          <w:rStyle w:val="Refdecomentario"/>
+        </w:rPr>
+        <w:annotationRef/>
+      </w:r>
+      <w:r>
+        <w:t xml:space="preserve">la validez de los datos no es imperecedera ya que los vuelos no tendrán por siempre el mismo precio. Para responder a esto, puede explicar un estimado de tiempo en el cual el sitio web puede garantizar </w:t>
+      </w:r>
+      <w:proofErr w:type="gramStart"/>
+      <w:r>
+        <w:t>dicho precios</w:t>
+      </w:r>
+      <w:proofErr w:type="gramEnd"/>
+      <w:r>
+        <w:t xml:space="preserve"> (estos son los datos que se encuentran en el </w:t>
+      </w:r>
+      <w:proofErr w:type="spellStart"/>
+      <w:r>
+        <w:t>Dataset</w:t>
+      </w:r>
+      <w:proofErr w:type="spellEnd"/>
+      <w:r>
+        <w:t>). Este tema de validez es mejor que lo traten en el apartado de contenido.</w:t>
+      </w:r>
+    </w:p>
+  </w:comment>
+  <w:comment w:id="1" w:author="JONANDER DIEZ" w:date="2019-04-11T12:45:00Z" w:initials="JD">
+    <w:p>
+      <w:pPr>
+        <w:pStyle w:val="Textocomentario"/>
+        <w:rPr>
+          <w:lang w:val="es-ES"/>
+        </w:rPr>
+      </w:pPr>
+      <w:r>
+        <w:rPr>
+          <w:rStyle w:val="Refdecomentario"/>
+        </w:rPr>
+        <w:annotationRef/>
+      </w:r>
+      <w:r>
+        <w:rPr>
+          <w:lang w:val="es-ES"/>
+        </w:rPr>
+        <w:t>una persona que no conozca del proyecto debería ser capaz de intuir el objetivo al ver la representación.</w:t>
+      </w:r>
+    </w:p>
+  </w:comment>
+  <w:comment w:id="3" w:author="JONANDER DIEZ" w:date="2019-04-11T12:54:00Z" w:initials="JD">
+    <w:p>
+      <w:pPr>
+        <w:pStyle w:val="Textocomentario"/>
+      </w:pPr>
+      <w:r>
+        <w:rPr>
+          <w:rStyle w:val="Refdecomentario"/>
+        </w:rPr>
+        <w:annotationRef/>
+      </w:r>
+      <w:r>
+        <w:t>explicar también cómo fueron extraídos (tecnologías, herramientas y técnicas utilizadas).</w:t>
+      </w:r>
+    </w:p>
+  </w:comment>
+  <w:comment w:id="4" w:author="Beñat Aramburu Berasategui" w:date="2019-04-08T21:52:00Z" w:initials="BAB">
     <w:p>
       <w:pPr>
         <w:pStyle w:val="Textocomentario"/>
@@ -6626,7 +6771,10 @@
 </file>
 
 <file path=word/commentsExtended.xml><?xml version="1.0" encoding="utf-8"?>
-<w15:commentsEx xmlns:wpc="http://schemas.microsoft.com/office/word/2010/wordprocessingCanvas" xmlns:cx="http://schemas.microsoft.com/office/drawing/2014/chartex" xmlns:cx1="http://schemas.microsoft.com/office/drawing/2015/9/8/chartex" xmlns:cx2="http://schemas.microsoft.com/office/drawing/2015/10/21/chartex" xmlns:cx3="http://schemas.microsoft.com/office/drawing/2016/5/9/chartex" xmlns:cx4="http://schemas.microsoft.com/office/drawing/2016/5/10/chartex" xmlns:cx5="http://schemas.microsoft.com/office/drawing/2016/5/11/chartex" xmlns:cx6="http://schemas.microsoft.com/office/drawing/2016/5/12/chartex" xmlns:cx7="http://schemas.microsoft.com/office/drawing/2016/5/13/chartex" xmlns:cx8="http://schemas.microsoft.com/office/drawing/2016/5/14/chartex" xmlns:mc="http://schemas.openxmlformats.org/markup-compatibility/2006" xmlns:aink="http://schemas.microsoft.com/office/drawing/2016/ink" xmlns:am3d="http://schemas.microsoft.com/office/drawing/2017/model3d" xmlns:o="urn:schemas-microsoft-com:office:office" xmlns:r="http://schemas.openxmlformats.org/officeDocument/2006/relationships" xmlns:m="http://schemas.openxmlformats.org/officeDocument/2006/math" xmlns:v="urn:schemas-microsoft-com:vml" xmlns:wp14="http://schemas.microsoft.com/office/word/2010/wordprocessingDrawing" xmlns:wp="http://schemas.openxmlformats.org/drawingml/2006/wordprocessingDrawing" xmlns:w10="urn:schemas-microsoft-com:office:word" xmlns:w="http://schemas.openxmlformats.org/wordprocessingml/2006/main" xmlns:w14="http://schemas.microsoft.com/office/word/2010/wordml" xmlns:w15="http://schemas.microsoft.com/office/word/2012/wordml" xmlns:w16cid="http://schemas.microsoft.com/office/word/2016/wordml/cid" xmlns:w16se="http://schemas.microsoft.com/office/word/2015/wordml/symex" xmlns:wpg="http://schemas.microsoft.com/office/word/2010/wordprocessingGroup" xmlns:wpi="http://schemas.microsoft.com/office/word/2010/wordprocessingInk" xmlns:wne="http://schemas.microsoft.com/office/word/2006/wordml" xmlns:wps="http://schemas.microsoft.com/office/word/2010/wordprocessingShape" mc:Ignorable="w14 w15 w16se w16cid wp14">
+<w15:commentsEx xmlns:wpc="http://schemas.microsoft.com/office/word/2010/wordprocessingCanvas" xmlns:cx="http://schemas.microsoft.com/office/drawing/2014/chartex" xmlns:mc="http://schemas.openxmlformats.org/markup-compatibility/2006" xmlns:o="urn:schemas-microsoft-com:office:office" xmlns:r="http://schemas.openxmlformats.org/officeDocument/2006/relationships" xmlns:m="http://schemas.openxmlformats.org/officeDocument/2006/math" xmlns:v="urn:schemas-microsoft-com:vml" xmlns:wp14="http://schemas.microsoft.com/office/word/2010/wordprocessingDrawing" xmlns:wp="http://schemas.openxmlformats.org/drawingml/2006/wordprocessingDrawing" xmlns:w10="urn:schemas-microsoft-com:office:word" xmlns:w="http://schemas.openxmlformats.org/wordprocessingml/2006/main" xmlns:w14="http://schemas.microsoft.com/office/word/2010/wordml" xmlns:w15="http://schemas.microsoft.com/office/word/2012/wordml" xmlns:w16se="http://schemas.microsoft.com/office/word/2015/wordml/symex" xmlns:wpg="http://schemas.microsoft.com/office/word/2010/wordprocessingGroup" xmlns:wpi="http://schemas.microsoft.com/office/word/2010/wordprocessingInk" xmlns:wne="http://schemas.microsoft.com/office/word/2006/wordml" xmlns:wps="http://schemas.microsoft.com/office/word/2010/wordprocessingShape" mc:Ignorable="w14 w15 w16se wp14">
+  <w15:commentEx w15:paraId="3BD8EB0D" w15:done="0"/>
+  <w15:commentEx w15:paraId="421D016A" w15:done="0"/>
+  <w15:commentEx w15:paraId="79815140" w15:done="0"/>
   <w15:commentEx w15:paraId="1DDF515A" w15:done="0"/>
 </w15:commentsEx>
 </file>
@@ -6638,7 +6786,7 @@
 </file>
 
 <file path=word/endnotes.xml><?xml version="1.0" encoding="utf-8"?>
-<w:endnotes xmlns:wpc="http://schemas.microsoft.com/office/word/2010/wordprocessingCanvas" xmlns:cx="http://schemas.microsoft.com/office/drawing/2014/chartex" xmlns:cx1="http://schemas.microsoft.com/office/drawing/2015/9/8/chartex" xmlns:cx2="http://schemas.microsoft.com/office/drawing/2015/10/21/chartex" xmlns:cx3="http://schemas.microsoft.com/office/drawing/2016/5/9/chartex" xmlns:cx4="http://schemas.microsoft.com/office/drawing/2016/5/10/chartex" xmlns:cx5="http://schemas.microsoft.com/office/drawing/2016/5/11/chartex" xmlns:cx6="http://schemas.microsoft.com/office/drawing/2016/5/12/chartex" xmlns:cx7="http://schemas.microsoft.com/office/drawing/2016/5/13/chartex" xmlns:cx8="http://schemas.microsoft.com/office/drawing/2016/5/14/chartex" xmlns:mc="http://schemas.openxmlformats.org/markup-compatibility/2006" xmlns:aink="http://schemas.microsoft.com/office/drawing/2016/ink" xmlns:am3d="http://schemas.microsoft.com/office/drawing/2017/model3d" xmlns:o="urn:schemas-microsoft-com:office:office" xmlns:r="http://schemas.openxmlformats.org/officeDocument/2006/relationships" xmlns:m="http://schemas.openxmlformats.org/officeDocument/2006/math" xmlns:v="urn:schemas-microsoft-com:vml" xmlns:wp14="http://schemas.microsoft.com/office/word/2010/wordprocessingDrawing" xmlns:wp="http://schemas.openxmlformats.org/drawingml/2006/wordprocessingDrawing" xmlns:w10="urn:schemas-microsoft-com:office:word" xmlns:w="http://schemas.openxmlformats.org/wordprocessingml/2006/main" xmlns:w14="http://schemas.microsoft.com/office/word/2010/wordml" xmlns:w15="http://schemas.microsoft.com/office/word/2012/wordml" xmlns:w16cid="http://schemas.microsoft.com/office/word/2016/wordml/cid" xmlns:w16se="http://schemas.microsoft.com/office/word/2015/wordml/symex" xmlns:wpg="http://schemas.microsoft.com/office/word/2010/wordprocessingGroup" xmlns:wpi="http://schemas.microsoft.com/office/word/2010/wordprocessingInk" xmlns:wne="http://schemas.microsoft.com/office/word/2006/wordml" xmlns:wps="http://schemas.microsoft.com/office/word/2010/wordprocessingShape" mc:Ignorable="w14 w15 w16se w16cid wp14">
+<w:endnotes xmlns:wpc="http://schemas.microsoft.com/office/word/2010/wordprocessingCanvas" xmlns:cx="http://schemas.microsoft.com/office/drawing/2014/chartex" xmlns:mc="http://schemas.openxmlformats.org/markup-compatibility/2006" xmlns:o="urn:schemas-microsoft-com:office:office" xmlns:r="http://schemas.openxmlformats.org/officeDocument/2006/relationships" xmlns:m="http://schemas.openxmlformats.org/officeDocument/2006/math" xmlns:v="urn:schemas-microsoft-com:vml" xmlns:wp14="http://schemas.microsoft.com/office/word/2010/wordprocessingDrawing" xmlns:wp="http://schemas.openxmlformats.org/drawingml/2006/wordprocessingDrawing" xmlns:w10="urn:schemas-microsoft-com:office:word" xmlns:w="http://schemas.openxmlformats.org/wordprocessingml/2006/main" xmlns:w14="http://schemas.microsoft.com/office/word/2010/wordml" xmlns:w15="http://schemas.microsoft.com/office/word/2012/wordml" xmlns:w16se="http://schemas.microsoft.com/office/word/2015/wordml/symex" xmlns:wpg="http://schemas.microsoft.com/office/word/2010/wordprocessingGroup" xmlns:wpi="http://schemas.microsoft.com/office/word/2010/wordprocessingInk" xmlns:wne="http://schemas.microsoft.com/office/word/2006/wordml" xmlns:wps="http://schemas.microsoft.com/office/word/2010/wordprocessingShape" mc:Ignorable="w14 w15 w16se wp14">
   <w:endnote w:type="separator" w:id="-1">
     <w:p>
       <w:pPr>
@@ -6663,7 +6811,7 @@
 </file>
 
 <file path=word/footer1.xml><?xml version="1.0" encoding="utf-8"?>
-<w:ftr xmlns:wpc="http://schemas.microsoft.com/office/word/2010/wordprocessingCanvas" xmlns:cx="http://schemas.microsoft.com/office/drawing/2014/chartex" xmlns:cx1="http://schemas.microsoft.com/office/drawing/2015/9/8/chartex" xmlns:cx2="http://schemas.microsoft.com/office/drawing/2015/10/21/chartex" xmlns:cx3="http://schemas.microsoft.com/office/drawing/2016/5/9/chartex" xmlns:cx4="http://schemas.microsoft.com/office/drawing/2016/5/10/chartex" xmlns:cx5="http://schemas.microsoft.com/office/drawing/2016/5/11/chartex" xmlns:cx6="http://schemas.microsoft.com/office/drawing/2016/5/12/chartex" xmlns:cx7="http://schemas.microsoft.com/office/drawing/2016/5/13/chartex" xmlns:cx8="http://schemas.microsoft.com/office/drawing/2016/5/14/chartex" xmlns:mc="http://schemas.openxmlformats.org/markup-compatibility/2006" xmlns:aink="http://schemas.microsoft.com/office/drawing/2016/ink" xmlns:am3d="http://schemas.microsoft.com/office/drawing/2017/model3d" xmlns:o="urn:schemas-microsoft-com:office:office" xmlns:r="http://schemas.openxmlformats.org/officeDocument/2006/relationships" xmlns:m="http://schemas.openxmlformats.org/officeDocument/2006/math" xmlns:v="urn:schemas-microsoft-com:vml" xmlns:wp14="http://schemas.microsoft.com/office/word/2010/wordprocessingDrawing" xmlns:wp="http://schemas.openxmlformats.org/drawingml/2006/wordprocessingDrawing" xmlns:w10="urn:schemas-microsoft-com:office:word" xmlns:w="http://schemas.openxmlformats.org/wordprocessingml/2006/main" xmlns:w14="http://schemas.microsoft.com/office/word/2010/wordml" xmlns:w15="http://schemas.microsoft.com/office/word/2012/wordml" xmlns:w16cid="http://schemas.microsoft.com/office/word/2016/wordml/cid" xmlns:w16se="http://schemas.microsoft.com/office/word/2015/wordml/symex" xmlns:wpg="http://schemas.microsoft.com/office/word/2010/wordprocessingGroup" xmlns:wpi="http://schemas.microsoft.com/office/word/2010/wordprocessingInk" xmlns:wne="http://schemas.microsoft.com/office/word/2006/wordml" xmlns:wps="http://schemas.microsoft.com/office/word/2010/wordprocessingShape" mc:Ignorable="w14 w15 w16se w16cid wp14">
+<w:ftr xmlns:wpc="http://schemas.microsoft.com/office/word/2010/wordprocessingCanvas" xmlns:cx="http://schemas.microsoft.com/office/drawing/2014/chartex" xmlns:mc="http://schemas.openxmlformats.org/markup-compatibility/2006" xmlns:o="urn:schemas-microsoft-com:office:office" xmlns:r="http://schemas.openxmlformats.org/officeDocument/2006/relationships" xmlns:m="http://schemas.openxmlformats.org/officeDocument/2006/math" xmlns:v="urn:schemas-microsoft-com:vml" xmlns:wp14="http://schemas.microsoft.com/office/word/2010/wordprocessingDrawing" xmlns:wp="http://schemas.openxmlformats.org/drawingml/2006/wordprocessingDrawing" xmlns:w10="urn:schemas-microsoft-com:office:word" xmlns:w="http://schemas.openxmlformats.org/wordprocessingml/2006/main" xmlns:w14="http://schemas.microsoft.com/office/word/2010/wordml" xmlns:w15="http://schemas.microsoft.com/office/word/2012/wordml" xmlns:w16se="http://schemas.microsoft.com/office/word/2015/wordml/symex" xmlns:wpg="http://schemas.microsoft.com/office/word/2010/wordprocessingGroup" xmlns:wpi="http://schemas.microsoft.com/office/word/2010/wordprocessingInk" xmlns:wne="http://schemas.microsoft.com/office/word/2006/wordml" xmlns:wps="http://schemas.microsoft.com/office/word/2010/wordprocessingShape" mc:Ignorable="w14 w15 w16se wp14">
   <w:p>
     <w:pPr>
       <w:tabs>
@@ -6722,7 +6870,7 @@
         <w:szCs w:val="24"/>
         <w:lang w:val="es-ES"/>
       </w:rPr>
-      <w:t>8</w:t>
+      <w:t>4</w:t>
     </w:r>
     <w:r>
       <w:rPr>
@@ -6786,7 +6934,7 @@
 </file>
 
 <file path=word/footnotes.xml><?xml version="1.0" encoding="utf-8"?>
-<w:footnotes xmlns:wpc="http://schemas.microsoft.com/office/word/2010/wordprocessingCanvas" xmlns:cx="http://schemas.microsoft.com/office/drawing/2014/chartex" xmlns:cx1="http://schemas.microsoft.com/office/drawing/2015/9/8/chartex" xmlns:cx2="http://schemas.microsoft.com/office/drawing/2015/10/21/chartex" xmlns:cx3="http://schemas.microsoft.com/office/drawing/2016/5/9/chartex" xmlns:cx4="http://schemas.microsoft.com/office/drawing/2016/5/10/chartex" xmlns:cx5="http://schemas.microsoft.com/office/drawing/2016/5/11/chartex" xmlns:cx6="http://schemas.microsoft.com/office/drawing/2016/5/12/chartex" xmlns:cx7="http://schemas.microsoft.com/office/drawing/2016/5/13/chartex" xmlns:cx8="http://schemas.microsoft.com/office/drawing/2016/5/14/chartex" xmlns:mc="http://schemas.openxmlformats.org/markup-compatibility/2006" xmlns:aink="http://schemas.microsoft.com/office/drawing/2016/ink" xmlns:am3d="http://schemas.microsoft.com/office/drawing/2017/model3d" xmlns:o="urn:schemas-microsoft-com:office:office" xmlns:r="http://schemas.openxmlformats.org/officeDocument/2006/relationships" xmlns:m="http://schemas.openxmlformats.org/officeDocument/2006/math" xmlns:v="urn:schemas-microsoft-com:vml" xmlns:wp14="http://schemas.microsoft.com/office/word/2010/wordprocessingDrawing" xmlns:wp="http://schemas.openxmlformats.org/drawingml/2006/wordprocessingDrawing" xmlns:w10="urn:schemas-microsoft-com:office:word" xmlns:w="http://schemas.openxmlformats.org/wordprocessingml/2006/main" xmlns:w14="http://schemas.microsoft.com/office/word/2010/wordml" xmlns:w15="http://schemas.microsoft.com/office/word/2012/wordml" xmlns:w16cid="http://schemas.microsoft.com/office/word/2016/wordml/cid" xmlns:w16se="http://schemas.microsoft.com/office/word/2015/wordml/symex" xmlns:wpg="http://schemas.microsoft.com/office/word/2010/wordprocessingGroup" xmlns:wpi="http://schemas.microsoft.com/office/word/2010/wordprocessingInk" xmlns:wne="http://schemas.microsoft.com/office/word/2006/wordml" xmlns:wps="http://schemas.microsoft.com/office/word/2010/wordprocessingShape" mc:Ignorable="w14 w15 w16se w16cid wp14">
+<w:footnotes xmlns:wpc="http://schemas.microsoft.com/office/word/2010/wordprocessingCanvas" xmlns:cx="http://schemas.microsoft.com/office/drawing/2014/chartex" xmlns:mc="http://schemas.openxmlformats.org/markup-compatibility/2006" xmlns:o="urn:schemas-microsoft-com:office:office" xmlns:r="http://schemas.openxmlformats.org/officeDocument/2006/relationships" xmlns:m="http://schemas.openxmlformats.org/officeDocument/2006/math" xmlns:v="urn:schemas-microsoft-com:vml" xmlns:wp14="http://schemas.microsoft.com/office/word/2010/wordprocessingDrawing" xmlns:wp="http://schemas.openxmlformats.org/drawingml/2006/wordprocessingDrawing" xmlns:w10="urn:schemas-microsoft-com:office:word" xmlns:w="http://schemas.openxmlformats.org/wordprocessingml/2006/main" xmlns:w14="http://schemas.microsoft.com/office/word/2010/wordml" xmlns:w15="http://schemas.microsoft.com/office/word/2012/wordml" xmlns:w16se="http://schemas.microsoft.com/office/word/2015/wordml/symex" xmlns:wpg="http://schemas.microsoft.com/office/word/2010/wordprocessingGroup" xmlns:wpi="http://schemas.microsoft.com/office/word/2010/wordprocessingInk" xmlns:wne="http://schemas.microsoft.com/office/word/2006/wordml" xmlns:wps="http://schemas.microsoft.com/office/word/2010/wordprocessingShape" mc:Ignorable="w14 w15 w16se wp14">
   <w:footnote w:type="separator" w:id="-1">
     <w:p>
       <w:pPr>
@@ -6811,7 +6959,7 @@
 </file>
 
 <file path=word/header1.xml><?xml version="1.0" encoding="utf-8"?>
-<w:hdr xmlns:wpc="http://schemas.microsoft.com/office/word/2010/wordprocessingCanvas" xmlns:cx="http://schemas.microsoft.com/office/drawing/2014/chartex" xmlns:cx1="http://schemas.microsoft.com/office/drawing/2015/9/8/chartex" xmlns:cx2="http://schemas.microsoft.com/office/drawing/2015/10/21/chartex" xmlns:cx3="http://schemas.microsoft.com/office/drawing/2016/5/9/chartex" xmlns:cx4="http://schemas.microsoft.com/office/drawing/2016/5/10/chartex" xmlns:cx5="http://schemas.microsoft.com/office/drawing/2016/5/11/chartex" xmlns:cx6="http://schemas.microsoft.com/office/drawing/2016/5/12/chartex" xmlns:cx7="http://schemas.microsoft.com/office/drawing/2016/5/13/chartex" xmlns:cx8="http://schemas.microsoft.com/office/drawing/2016/5/14/chartex" xmlns:mc="http://schemas.openxmlformats.org/markup-compatibility/2006" xmlns:aink="http://schemas.microsoft.com/office/drawing/2016/ink" xmlns:am3d="http://schemas.microsoft.com/office/drawing/2017/model3d" xmlns:o="urn:schemas-microsoft-com:office:office" xmlns:r="http://schemas.openxmlformats.org/officeDocument/2006/relationships" xmlns:m="http://schemas.openxmlformats.org/officeDocument/2006/math" xmlns:v="urn:schemas-microsoft-com:vml" xmlns:wp14="http://schemas.microsoft.com/office/word/2010/wordprocessingDrawing" xmlns:wp="http://schemas.openxmlformats.org/drawingml/2006/wordprocessingDrawing" xmlns:w10="urn:schemas-microsoft-com:office:word" xmlns:w="http://schemas.openxmlformats.org/wordprocessingml/2006/main" xmlns:w14="http://schemas.microsoft.com/office/word/2010/wordml" xmlns:w15="http://schemas.microsoft.com/office/word/2012/wordml" xmlns:w16cid="http://schemas.microsoft.com/office/word/2016/wordml/cid" xmlns:w16se="http://schemas.microsoft.com/office/word/2015/wordml/symex" xmlns:wpg="http://schemas.microsoft.com/office/word/2010/wordprocessingGroup" xmlns:wpi="http://schemas.microsoft.com/office/word/2010/wordprocessingInk" xmlns:wne="http://schemas.microsoft.com/office/word/2006/wordml" xmlns:wps="http://schemas.microsoft.com/office/word/2010/wordprocessingShape" mc:Ignorable="w14 w15 w16se w16cid wp14">
+<w:hdr xmlns:wpc="http://schemas.microsoft.com/office/word/2010/wordprocessingCanvas" xmlns:cx="http://schemas.microsoft.com/office/drawing/2014/chartex" xmlns:mc="http://schemas.openxmlformats.org/markup-compatibility/2006" xmlns:o="urn:schemas-microsoft-com:office:office" xmlns:r="http://schemas.openxmlformats.org/officeDocument/2006/relationships" xmlns:m="http://schemas.openxmlformats.org/officeDocument/2006/math" xmlns:v="urn:schemas-microsoft-com:vml" xmlns:wp14="http://schemas.microsoft.com/office/word/2010/wordprocessingDrawing" xmlns:wp="http://schemas.openxmlformats.org/drawingml/2006/wordprocessingDrawing" xmlns:w10="urn:schemas-microsoft-com:office:word" xmlns:w="http://schemas.openxmlformats.org/wordprocessingml/2006/main" xmlns:w14="http://schemas.microsoft.com/office/word/2010/wordml" xmlns:w15="http://schemas.microsoft.com/office/word/2012/wordml" xmlns:w16se="http://schemas.microsoft.com/office/word/2015/wordml/symex" xmlns:wpg="http://schemas.microsoft.com/office/word/2010/wordprocessingGroup" xmlns:wpi="http://schemas.microsoft.com/office/word/2010/wordprocessingInk" xmlns:wne="http://schemas.microsoft.com/office/word/2006/wordml" xmlns:wps="http://schemas.microsoft.com/office/word/2010/wordprocessingShape" mc:Ignorable="w14 w15 w16se wp14">
   <w:p>
     <w:pPr>
       <w:pStyle w:val="Encabezado"/>
@@ -7004,7 +7152,7 @@
 </file>
 
 <file path=word/numbering.xml><?xml version="1.0" encoding="utf-8"?>
-<w:numbering xmlns:wpc="http://schemas.microsoft.com/office/word/2010/wordprocessingCanvas" xmlns:cx="http://schemas.microsoft.com/office/drawing/2014/chartex" xmlns:cx1="http://schemas.microsoft.com/office/drawing/2015/9/8/chartex" xmlns:cx2="http://schemas.microsoft.com/office/drawing/2015/10/21/chartex" xmlns:cx3="http://schemas.microsoft.com/office/drawing/2016/5/9/chartex" xmlns:cx4="http://schemas.microsoft.com/office/drawing/2016/5/10/chartex" xmlns:cx5="http://schemas.microsoft.com/office/drawing/2016/5/11/chartex" xmlns:cx6="http://schemas.microsoft.com/office/drawing/2016/5/12/chartex" xmlns:cx7="http://schemas.microsoft.com/office/drawing/2016/5/13/chartex" xmlns:cx8="http://schemas.microsoft.com/office/drawing/2016/5/14/chartex" xmlns:mc="http://schemas.openxmlformats.org/markup-compatibility/2006" xmlns:aink="http://schemas.microsoft.com/office/drawing/2016/ink" xmlns:am3d="http://schemas.microsoft.com/office/drawing/2017/model3d" xmlns:o="urn:schemas-microsoft-com:office:office" xmlns:r="http://schemas.openxmlformats.org/officeDocument/2006/relationships" xmlns:m="http://schemas.openxmlformats.org/officeDocument/2006/math" xmlns:v="urn:schemas-microsoft-com:vml" xmlns:wp14="http://schemas.microsoft.com/office/word/2010/wordprocessingDrawing" xmlns:wp="http://schemas.openxmlformats.org/drawingml/2006/wordprocessingDrawing" xmlns:w10="urn:schemas-microsoft-com:office:word" xmlns:w="http://schemas.openxmlformats.org/wordprocessingml/2006/main" xmlns:w14="http://schemas.microsoft.com/office/word/2010/wordml" xmlns:w15="http://schemas.microsoft.com/office/word/2012/wordml" xmlns:w16cid="http://schemas.microsoft.com/office/word/2016/wordml/cid" xmlns:w16se="http://schemas.microsoft.com/office/word/2015/wordml/symex" xmlns:wpg="http://schemas.microsoft.com/office/word/2010/wordprocessingGroup" xmlns:wpi="http://schemas.microsoft.com/office/word/2010/wordprocessingInk" xmlns:wne="http://schemas.microsoft.com/office/word/2006/wordml" xmlns:wps="http://schemas.microsoft.com/office/word/2010/wordprocessingShape" mc:Ignorable="w14 w15 w16se w16cid wp14">
+<w:numbering xmlns:wpc="http://schemas.microsoft.com/office/word/2010/wordprocessingCanvas" xmlns:cx="http://schemas.microsoft.com/office/drawing/2014/chartex" xmlns:mc="http://schemas.openxmlformats.org/markup-compatibility/2006" xmlns:o="urn:schemas-microsoft-com:office:office" xmlns:r="http://schemas.openxmlformats.org/officeDocument/2006/relationships" xmlns:m="http://schemas.openxmlformats.org/officeDocument/2006/math" xmlns:v="urn:schemas-microsoft-com:vml" xmlns:wp14="http://schemas.microsoft.com/office/word/2010/wordprocessingDrawing" xmlns:wp="http://schemas.openxmlformats.org/drawingml/2006/wordprocessingDrawing" xmlns:w10="urn:schemas-microsoft-com:office:word" xmlns:w="http://schemas.openxmlformats.org/wordprocessingml/2006/main" xmlns:w14="http://schemas.microsoft.com/office/word/2010/wordml" xmlns:w15="http://schemas.microsoft.com/office/word/2012/wordml" xmlns:w16se="http://schemas.microsoft.com/office/word/2015/wordml/symex" xmlns:wpg="http://schemas.microsoft.com/office/word/2010/wordprocessingGroup" xmlns:wpi="http://schemas.microsoft.com/office/word/2010/wordprocessingInk" xmlns:wne="http://schemas.microsoft.com/office/word/2006/wordml" xmlns:wps="http://schemas.microsoft.com/office/word/2010/wordprocessingShape" mc:Ignorable="w14 w15 w16se wp14">
   <w:abstractNum w:abstractNumId="0" w15:restartNumberingAfterBreak="0">
     <w:nsid w:val="0AC15196"/>
     <w:multiLevelType w:val="hybridMultilevel"/>
@@ -7240,7 +7388,10 @@
 </file>
 
 <file path=word/people.xml><?xml version="1.0" encoding="utf-8"?>
-<w15:people xmlns:wpc="http://schemas.microsoft.com/office/word/2010/wordprocessingCanvas" xmlns:cx="http://schemas.microsoft.com/office/drawing/2014/chartex" xmlns:cx1="http://schemas.microsoft.com/office/drawing/2015/9/8/chartex" xmlns:cx2="http://schemas.microsoft.com/office/drawing/2015/10/21/chartex" xmlns:cx3="http://schemas.microsoft.com/office/drawing/2016/5/9/chartex" xmlns:cx4="http://schemas.microsoft.com/office/drawing/2016/5/10/chartex" xmlns:cx5="http://schemas.microsoft.com/office/drawing/2016/5/11/chartex" xmlns:cx6="http://schemas.microsoft.com/office/drawing/2016/5/12/chartex" xmlns:cx7="http://schemas.microsoft.com/office/drawing/2016/5/13/chartex" xmlns:cx8="http://schemas.microsoft.com/office/drawing/2016/5/14/chartex" xmlns:mc="http://schemas.openxmlformats.org/markup-compatibility/2006" xmlns:aink="http://schemas.microsoft.com/office/drawing/2016/ink" xmlns:am3d="http://schemas.microsoft.com/office/drawing/2017/model3d" xmlns:o="urn:schemas-microsoft-com:office:office" xmlns:r="http://schemas.openxmlformats.org/officeDocument/2006/relationships" xmlns:m="http://schemas.openxmlformats.org/officeDocument/2006/math" xmlns:v="urn:schemas-microsoft-com:vml" xmlns:wp14="http://schemas.microsoft.com/office/word/2010/wordprocessingDrawing" xmlns:wp="http://schemas.openxmlformats.org/drawingml/2006/wordprocessingDrawing" xmlns:w10="urn:schemas-microsoft-com:office:word" xmlns:w="http://schemas.openxmlformats.org/wordprocessingml/2006/main" xmlns:w14="http://schemas.microsoft.com/office/word/2010/wordml" xmlns:w15="http://schemas.microsoft.com/office/word/2012/wordml" xmlns:w16cid="http://schemas.microsoft.com/office/word/2016/wordml/cid" xmlns:w16se="http://schemas.microsoft.com/office/word/2015/wordml/symex" xmlns:wpg="http://schemas.microsoft.com/office/word/2010/wordprocessingGroup" xmlns:wpi="http://schemas.microsoft.com/office/word/2010/wordprocessingInk" xmlns:wne="http://schemas.microsoft.com/office/word/2006/wordml" xmlns:wps="http://schemas.microsoft.com/office/word/2010/wordprocessingShape" mc:Ignorable="w14 w15 w16se w16cid wp14">
+<w15:people xmlns:wpc="http://schemas.microsoft.com/office/word/2010/wordprocessingCanvas" xmlns:cx="http://schemas.microsoft.com/office/drawing/2014/chartex" xmlns:mc="http://schemas.openxmlformats.org/markup-compatibility/2006" xmlns:o="urn:schemas-microsoft-com:office:office" xmlns:r="http://schemas.openxmlformats.org/officeDocument/2006/relationships" xmlns:m="http://schemas.openxmlformats.org/officeDocument/2006/math" xmlns:v="urn:schemas-microsoft-com:vml" xmlns:wp14="http://schemas.microsoft.com/office/word/2010/wordprocessingDrawing" xmlns:wp="http://schemas.openxmlformats.org/drawingml/2006/wordprocessingDrawing" xmlns:w10="urn:schemas-microsoft-com:office:word" xmlns:w="http://schemas.openxmlformats.org/wordprocessingml/2006/main" xmlns:w14="http://schemas.microsoft.com/office/word/2010/wordml" xmlns:w15="http://schemas.microsoft.com/office/word/2012/wordml" xmlns:w16se="http://schemas.microsoft.com/office/word/2015/wordml/symex" xmlns:wpg="http://schemas.microsoft.com/office/word/2010/wordprocessingGroup" xmlns:wpi="http://schemas.microsoft.com/office/word/2010/wordprocessingInk" xmlns:wne="http://schemas.microsoft.com/office/word/2006/wordml" xmlns:wps="http://schemas.microsoft.com/office/word/2010/wordprocessingShape" mc:Ignorable="w14 w15 w16se wp14">
+  <w15:person w15:author="JONANDER DIEZ">
+    <w15:presenceInfo w15:providerId="Windows Live" w15:userId="6f038fdaa19b5a8e"/>
+  </w15:person>
   <w15:person w15:author="Beñat Aramburu Berasategui">
     <w15:presenceInfo w15:providerId="None" w15:userId="Beñat Aramburu Berasategui"/>
   </w15:person>
@@ -7248,7 +7399,7 @@
 </file>
 
 <file path=word/styles.xml><?xml version="1.0" encoding="utf-8"?>
-<w:styles xmlns:mc="http://schemas.openxmlformats.org/markup-compatibility/2006" xmlns:r="http://schemas.openxmlformats.org/officeDocument/2006/relationships" xmlns:w="http://schemas.openxmlformats.org/wordprocessingml/2006/main" xmlns:w14="http://schemas.microsoft.com/office/word/2010/wordml" xmlns:w15="http://schemas.microsoft.com/office/word/2012/wordml" xmlns:w16cid="http://schemas.microsoft.com/office/word/2016/wordml/cid" xmlns:w16se="http://schemas.microsoft.com/office/word/2015/wordml/symex" mc:Ignorable="w14 w15 w16se w16cid">
+<w:styles xmlns:mc="http://schemas.openxmlformats.org/markup-compatibility/2006" xmlns:r="http://schemas.openxmlformats.org/officeDocument/2006/relationships" xmlns:w="http://schemas.openxmlformats.org/wordprocessingml/2006/main" xmlns:w14="http://schemas.microsoft.com/office/word/2010/wordml" xmlns:w15="http://schemas.microsoft.com/office/word/2012/wordml" xmlns:w16se="http://schemas.microsoft.com/office/word/2015/wordml/symex" mc:Ignorable="w14 w15 w16se">
   <w:docDefaults>
     <w:rPrDefault>
       <w:rPr>
@@ -7264,7 +7415,7 @@
       </w:pPr>
     </w:pPrDefault>
   </w:docDefaults>
-  <w:latentStyles w:defLockedState="0" w:defUIPriority="99" w:defSemiHidden="0" w:defUnhideWhenUsed="0" w:defQFormat="0" w:count="376">
+  <w:latentStyles w:defLockedState="0" w:defUIPriority="99" w:defSemiHidden="0" w:defUnhideWhenUsed="0" w:defQFormat="0" w:count="371">
     <w:lsdException w:name="Normal" w:uiPriority="0" w:qFormat="1"/>
     <w:lsdException w:name="heading 1" w:uiPriority="9" w:qFormat="1"/>
     <w:lsdException w:name="heading 2" w:semiHidden="1" w:uiPriority="9" w:unhideWhenUsed="1" w:qFormat="1"/>
@@ -7370,6 +7521,7 @@
     <w:lsdException w:name="HTML Sample" w:semiHidden="1" w:unhideWhenUsed="1"/>
     <w:lsdException w:name="HTML Typewriter" w:semiHidden="1" w:unhideWhenUsed="1"/>
     <w:lsdException w:name="HTML Variable" w:semiHidden="1" w:unhideWhenUsed="1"/>
+    <w:lsdException w:name="Normal Table" w:semiHidden="1" w:unhideWhenUsed="1"/>
     <w:lsdException w:name="annotation subject" w:semiHidden="1" w:unhideWhenUsed="1"/>
     <w:lsdException w:name="No List" w:semiHidden="1" w:unhideWhenUsed="1"/>
     <w:lsdException w:name="Outline List 1" w:semiHidden="1" w:unhideWhenUsed="1"/>
@@ -7412,8 +7564,11 @@
     <w:lsdException w:name="Table Contemporary" w:semiHidden="1" w:unhideWhenUsed="1"/>
     <w:lsdException w:name="Table Elegant" w:semiHidden="1" w:unhideWhenUsed="1"/>
     <w:lsdException w:name="Table Professional" w:semiHidden="1" w:unhideWhenUsed="1"/>
+    <w:lsdException w:name="Table Subtle 1" w:semiHidden="1" w:unhideWhenUsed="1"/>
     <w:lsdException w:name="Table Subtle 2" w:semiHidden="1" w:unhideWhenUsed="1"/>
     <w:lsdException w:name="Table Web 1" w:semiHidden="1" w:unhideWhenUsed="1"/>
+    <w:lsdException w:name="Table Web 2" w:semiHidden="1" w:unhideWhenUsed="1"/>
+    <w:lsdException w:name="Table Web 3" w:semiHidden="1" w:unhideWhenUsed="1"/>
     <w:lsdException w:name="Balloon Text" w:semiHidden="1" w:unhideWhenUsed="1"/>
     <w:lsdException w:name="Table Grid" w:uiPriority="39"/>
     <w:lsdException w:name="Table Theme" w:semiHidden="1" w:unhideWhenUsed="1"/>
@@ -7632,11 +7787,6 @@
     <w:lsdException w:name="List Table 5 Dark Accent 6" w:uiPriority="50"/>
     <w:lsdException w:name="List Table 6 Colorful Accent 6" w:uiPriority="51"/>
     <w:lsdException w:name="List Table 7 Colorful Accent 6" w:uiPriority="52"/>
-    <w:lsdException w:name="Mention" w:semiHidden="1" w:unhideWhenUsed="1"/>
-    <w:lsdException w:name="Smart Hyperlink" w:semiHidden="1" w:unhideWhenUsed="1"/>
-    <w:lsdException w:name="Hashtag" w:semiHidden="1" w:unhideWhenUsed="1"/>
-    <w:lsdException w:name="Unresolved Mention" w:semiHidden="1" w:unhideWhenUsed="1"/>
-    <w:lsdException w:name="Smart Link" w:semiHidden="1" w:unhideWhenUsed="1"/>
   </w:latentStyles>
   <w:style w:type="paragraph" w:default="1" w:styleId="Normal">
     <w:name w:val="Normal"/>

</xml_diff>

<commit_message>
Agradecimiento ampliado con la inclusión de la comparativa de librerías
</commit_message>
<xml_diff>
--- a/Documentos/Documentación - Expedia - PRAC - Beñat Aranburu y Jon Ander Díez.docx
+++ b/Documentos/Documentación - Expedia - PRAC - Beñat Aranburu y Jon Ander Díez.docx
@@ -1,6 +1,6 @@
 
 <file path=word/document.xml><?xml version="1.0" encoding="utf-8"?>
-<w:document xmlns:wpc="http://schemas.microsoft.com/office/word/2010/wordprocessingCanvas" xmlns:cx="http://schemas.microsoft.com/office/drawing/2014/chartex" xmlns:mc="http://schemas.openxmlformats.org/markup-compatibility/2006" xmlns:o="urn:schemas-microsoft-com:office:office" xmlns:r="http://schemas.openxmlformats.org/officeDocument/2006/relationships" xmlns:m="http://schemas.openxmlformats.org/officeDocument/2006/math" xmlns:v="urn:schemas-microsoft-com:vml" xmlns:wp14="http://schemas.microsoft.com/office/word/2010/wordprocessingDrawing" xmlns:wp="http://schemas.openxmlformats.org/drawingml/2006/wordprocessingDrawing" xmlns:w10="urn:schemas-microsoft-com:office:word" xmlns:w="http://schemas.openxmlformats.org/wordprocessingml/2006/main" xmlns:w14="http://schemas.microsoft.com/office/word/2010/wordml" xmlns:w15="http://schemas.microsoft.com/office/word/2012/wordml" xmlns:w16se="http://schemas.microsoft.com/office/word/2015/wordml/symex" xmlns:wpg="http://schemas.microsoft.com/office/word/2010/wordprocessingGroup" xmlns:wpi="http://schemas.microsoft.com/office/word/2010/wordprocessingInk" xmlns:wne="http://schemas.microsoft.com/office/word/2006/wordml" xmlns:wps="http://schemas.microsoft.com/office/word/2010/wordprocessingShape" mc:Ignorable="w14 w15 w16se wp14">
+<w:document xmlns:wpc="http://schemas.microsoft.com/office/word/2010/wordprocessingCanvas" xmlns:cx="http://schemas.microsoft.com/office/drawing/2014/chartex" xmlns:cx1="http://schemas.microsoft.com/office/drawing/2015/9/8/chartex" xmlns:cx2="http://schemas.microsoft.com/office/drawing/2015/10/21/chartex" xmlns:cx3="http://schemas.microsoft.com/office/drawing/2016/5/9/chartex" xmlns:cx4="http://schemas.microsoft.com/office/drawing/2016/5/10/chartex" xmlns:cx5="http://schemas.microsoft.com/office/drawing/2016/5/11/chartex" xmlns:cx6="http://schemas.microsoft.com/office/drawing/2016/5/12/chartex" xmlns:cx7="http://schemas.microsoft.com/office/drawing/2016/5/13/chartex" xmlns:cx8="http://schemas.microsoft.com/office/drawing/2016/5/14/chartex" xmlns:mc="http://schemas.openxmlformats.org/markup-compatibility/2006" xmlns:aink="http://schemas.microsoft.com/office/drawing/2016/ink" xmlns:am3d="http://schemas.microsoft.com/office/drawing/2017/model3d" xmlns:o="urn:schemas-microsoft-com:office:office" xmlns:r="http://schemas.openxmlformats.org/officeDocument/2006/relationships" xmlns:m="http://schemas.openxmlformats.org/officeDocument/2006/math" xmlns:v="urn:schemas-microsoft-com:vml" xmlns:wp14="http://schemas.microsoft.com/office/word/2010/wordprocessingDrawing" xmlns:wp="http://schemas.openxmlformats.org/drawingml/2006/wordprocessingDrawing" xmlns:w10="urn:schemas-microsoft-com:office:word" xmlns:w="http://schemas.openxmlformats.org/wordprocessingml/2006/main" xmlns:w14="http://schemas.microsoft.com/office/word/2010/wordml" xmlns:w15="http://schemas.microsoft.com/office/word/2012/wordml" xmlns:w16cid="http://schemas.microsoft.com/office/word/2016/wordml/cid" xmlns:w16se="http://schemas.microsoft.com/office/word/2015/wordml/symex" xmlns:wpg="http://schemas.microsoft.com/office/word/2010/wordprocessingGroup" xmlns:wpi="http://schemas.microsoft.com/office/word/2010/wordprocessingInk" xmlns:wne="http://schemas.microsoft.com/office/word/2006/wordml" xmlns:wps="http://schemas.microsoft.com/office/word/2010/wordprocessingShape" mc:Ignorable="w14 w15 w16se w16cid wp14">
   <w:body>
     <w:p>
       <w:pPr>
@@ -784,21 +784,7 @@
             <w:rStyle w:val="Hipervnculo"/>
             <w:noProof/>
           </w:rPr>
-          <w:t>CO</w:t>
-        </w:r>
-        <w:r>
-          <w:rPr>
-            <w:rStyle w:val="Hipervnculo"/>
-            <w:noProof/>
-          </w:rPr>
-          <w:t>N</w:t>
-        </w:r>
-        <w:r>
-          <w:rPr>
-            <w:rStyle w:val="Hipervnculo"/>
-            <w:noProof/>
-          </w:rPr>
-          <w:t>TRIBUCIONES DE INTEGRANTES</w:t>
+          <w:t>CONTRIBUCIONES DE INTEGRANTES</w:t>
         </w:r>
         <w:r>
           <w:rPr>
@@ -2584,15 +2570,7 @@
                 <w:sz w:val="16"/>
                 <w:szCs w:val="16"/>
               </w:rPr>
-              <w:t>CHARACTER VARYING(</w:t>
-            </w:r>
-            <w:r>
-              <w:rPr>
-                <w:rFonts w:ascii="Calibri" w:eastAsia="Times New Roman" w:hAnsi="Calibri" w:cs="Calibri"/>
-                <w:sz w:val="16"/>
-                <w:szCs w:val="16"/>
-              </w:rPr>
-              <w:t>3</w:t>
+              <w:t>CHARACTER VARYING(3</w:t>
             </w:r>
             <w:r>
               <w:rPr>
@@ -2729,15 +2707,7 @@
                 <w:sz w:val="16"/>
                 <w:szCs w:val="16"/>
               </w:rPr>
-              <w:t>CHARACTER VARYING</w:t>
-            </w:r>
-            <w:r>
-              <w:rPr>
-                <w:rFonts w:ascii="Calibri" w:eastAsia="Times New Roman" w:hAnsi="Calibri" w:cs="Calibri"/>
-                <w:sz w:val="16"/>
-                <w:szCs w:val="16"/>
-              </w:rPr>
-              <w:t xml:space="preserve"> (15)</w:t>
+              <w:t>CHARACTER VARYING (15)</w:t>
             </w:r>
           </w:p>
         </w:tc>
@@ -3354,23 +3324,7 @@
                 <w:sz w:val="16"/>
                 <w:szCs w:val="16"/>
               </w:rPr>
-              <w:t xml:space="preserve">CHARACTER VARYING </w:t>
-            </w:r>
-            <w:r>
-              <w:rPr>
-                <w:rFonts w:ascii="Calibri" w:eastAsia="Times New Roman" w:hAnsi="Calibri" w:cs="Calibri"/>
-                <w:sz w:val="16"/>
-                <w:szCs w:val="16"/>
-              </w:rPr>
-              <w:t>(7</w:t>
-            </w:r>
-            <w:r>
-              <w:rPr>
-                <w:rFonts w:ascii="Calibri" w:eastAsia="Times New Roman" w:hAnsi="Calibri" w:cs="Calibri"/>
-                <w:sz w:val="16"/>
-                <w:szCs w:val="16"/>
-              </w:rPr>
-              <w:t>)</w:t>
+              <w:t>CHARACTER VARYING (7)</w:t>
             </w:r>
           </w:p>
         </w:tc>
@@ -3566,7 +3520,7 @@
       <w:r>
         <w:t xml:space="preserve"> cuando hemos tratado el tema de </w:t>
       </w:r>
-      <w:hyperlink r:id="rId17" w:history="1">
+      <w:hyperlink r:id="rId18" w:history="1">
         <w:r>
           <w:rPr>
             <w:rStyle w:val="Hipervnculo"/>
@@ -3589,9 +3543,159 @@
     </w:p>
     <w:p>
       <w:r>
-        <w:t xml:space="preserve">Para poder llevar a cabo éste proyecto se ha accedido a al siguiente </w:t>
-      </w:r>
-      <w:hyperlink r:id="rId18" w:history="1">
+        <w:t xml:space="preserve">Cuando se nos presentó el enunciado de la práctica, dimos inicio a un proceso de investigación para descubrir las librerías, herramientas y tecnologías existentes para realizar Web </w:t>
+      </w:r>
+      <w:proofErr w:type="spellStart"/>
+      <w:r>
+        <w:t>Scraping</w:t>
+      </w:r>
+      <w:proofErr w:type="spellEnd"/>
+      <w:r>
+        <w:t xml:space="preserve">. A </w:t>
+      </w:r>
+      <w:proofErr w:type="gramStart"/>
+      <w:r>
+        <w:t>continuación</w:t>
+      </w:r>
+      <w:proofErr w:type="gramEnd"/>
+      <w:r>
+        <w:t xml:space="preserve"> listamos las librerías que hemos analizado en este proceso:</w:t>
+      </w:r>
+    </w:p>
+    <w:p>
+      <w:pPr>
+        <w:pStyle w:val="Prrafodelista"/>
+        <w:numPr>
+          <w:ilvl w:val="0"/>
+          <w:numId w:val="3"/>
+        </w:numPr>
+      </w:pPr>
+      <w:proofErr w:type="spellStart"/>
+      <w:r>
+        <w:t>Scrapy</w:t>
+      </w:r>
+      <w:proofErr w:type="spellEnd"/>
+    </w:p>
+    <w:p>
+      <w:pPr>
+        <w:pStyle w:val="Prrafodelista"/>
+        <w:numPr>
+          <w:ilvl w:val="0"/>
+          <w:numId w:val="3"/>
+        </w:numPr>
+      </w:pPr>
+      <w:proofErr w:type="spellStart"/>
+      <w:r>
+        <w:t>Requests</w:t>
+      </w:r>
+      <w:proofErr w:type="spellEnd"/>
+    </w:p>
+    <w:p>
+      <w:pPr>
+        <w:pStyle w:val="Prrafodelista"/>
+        <w:numPr>
+          <w:ilvl w:val="0"/>
+          <w:numId w:val="3"/>
+        </w:numPr>
+      </w:pPr>
+      <w:proofErr w:type="spellStart"/>
+      <w:r>
+        <w:t>BeautifulSoup</w:t>
+      </w:r>
+      <w:proofErr w:type="spellEnd"/>
+    </w:p>
+    <w:p>
+      <w:pPr>
+        <w:pStyle w:val="Prrafodelista"/>
+        <w:numPr>
+          <w:ilvl w:val="0"/>
+          <w:numId w:val="3"/>
+        </w:numPr>
+      </w:pPr>
+      <w:proofErr w:type="spellStart"/>
+      <w:r>
+        <w:t>Selenium</w:t>
+      </w:r>
+      <w:proofErr w:type="spellEnd"/>
+    </w:p>
+    <w:p>
+      <w:r>
+        <w:t xml:space="preserve">El siguiente enlace web nos ayudó mucho a la hora de entender las principales características y diferencias entre ellas: </w:t>
+      </w:r>
+      <w:hyperlink r:id="rId19" w:history="1">
+        <w:r>
+          <w:rPr>
+            <w:rStyle w:val="Hipervnculo"/>
+          </w:rPr>
+          <w:t>https://info.scrapinghub.com/web-scraping-guide/python-web-scraping-libraries-and-frameworks</w:t>
+        </w:r>
+      </w:hyperlink>
+    </w:p>
+    <w:p>
+      <w:r>
+        <w:t>Se adjunta la captura de la tabla comparativa que se presenta en el enlace anterior:</w:t>
+      </w:r>
+      <w:bookmarkStart w:id="8" w:name="_GoBack"/>
+      <w:bookmarkEnd w:id="8"/>
+    </w:p>
+    <w:p/>
+    <w:p>
+      <w:r>
+        <w:rPr>
+          <w:noProof/>
+        </w:rPr>
+        <w:drawing>
+          <wp:inline distT="0" distB="0" distL="0" distR="0" wp14:anchorId="41E61149" wp14:editId="04FD8807">
+            <wp:extent cx="6210935" cy="5165725"/>
+            <wp:effectExtent l="0" t="0" r="0" b="0"/>
+            <wp:docPr id="5" name="Imagen 5"/>
+            <wp:cNvGraphicFramePr>
+              <a:graphicFrameLocks xmlns:a="http://schemas.openxmlformats.org/drawingml/2006/main" noChangeAspect="1"/>
+            </wp:cNvGraphicFramePr>
+            <a:graphic xmlns:a="http://schemas.openxmlformats.org/drawingml/2006/main">
+              <a:graphicData uri="http://schemas.openxmlformats.org/drawingml/2006/picture">
+                <pic:pic xmlns:pic="http://schemas.openxmlformats.org/drawingml/2006/picture">
+                  <pic:nvPicPr>
+                    <pic:cNvPr id="1" name=""/>
+                    <pic:cNvPicPr/>
+                  </pic:nvPicPr>
+                  <pic:blipFill>
+                    <a:blip r:embed="rId20"/>
+                    <a:stretch>
+                      <a:fillRect/>
+                    </a:stretch>
+                  </pic:blipFill>
+                  <pic:spPr>
+                    <a:xfrm>
+                      <a:off x="0" y="0"/>
+                      <a:ext cx="6210935" cy="5165725"/>
+                    </a:xfrm>
+                    <a:prstGeom prst="rect">
+                      <a:avLst/>
+                    </a:prstGeom>
+                  </pic:spPr>
+                </pic:pic>
+              </a:graphicData>
+            </a:graphic>
+          </wp:inline>
+        </w:drawing>
+      </w:r>
+    </w:p>
+    <w:p/>
+    <w:p>
+      <w:r>
+        <w:lastRenderedPageBreak/>
+        <w:t xml:space="preserve">Para poder llevar a cabo </w:t>
+      </w:r>
+      <w:proofErr w:type="gramStart"/>
+      <w:r>
+        <w:t>éste</w:t>
+      </w:r>
+      <w:proofErr w:type="gramEnd"/>
+      <w:r>
+        <w:t xml:space="preserve"> proyecto se ha accedido a al siguiente </w:t>
+      </w:r>
+      <w:hyperlink r:id="rId21" w:history="1">
         <w:r>
           <w:rPr>
             <w:rStyle w:val="Hipervnculo"/>
@@ -3621,7 +3725,7 @@
       <w:pPr>
         <w:jc w:val="center"/>
       </w:pPr>
-      <w:hyperlink r:id="rId19" w:history="1">
+      <w:hyperlink r:id="rId22" w:history="1">
         <w:r>
           <w:rPr>
             <w:rStyle w:val="Hipervnculo"/>
@@ -3656,7 +3760,7 @@
       <w:pPr>
         <w:jc w:val="center"/>
       </w:pPr>
-      <w:hyperlink r:id="rId20" w:history="1">
+      <w:hyperlink r:id="rId23" w:history="1">
         <w:r>
           <w:rPr>
             <w:rStyle w:val="Hipervnculo"/>
@@ -3686,7 +3790,7 @@
       <w:pPr>
         <w:jc w:val="center"/>
       </w:pPr>
-      <w:hyperlink r:id="rId21" w:history="1">
+      <w:hyperlink r:id="rId24" w:history="1">
         <w:r>
           <w:rPr>
             <w:rStyle w:val="Hipervnculo"/>
@@ -3766,7 +3870,7 @@
           <w:b/>
         </w:rPr>
       </w:pPr>
-      <w:hyperlink r:id="rId22" w:history="1">
+      <w:hyperlink r:id="rId25" w:history="1">
         <w:r>
           <w:rPr>
             <w:rStyle w:val="Hipervnculo"/>
@@ -3781,15 +3885,15 @@
         <w:pStyle w:val="Ttulo1"/>
         <w:spacing w:before="0"/>
       </w:pPr>
-      <w:bookmarkStart w:id="8" w:name="_Toc5898503"/>
+      <w:bookmarkStart w:id="9" w:name="_Toc5898503"/>
       <w:r>
         <w:t>INSPIRACIÓN</w:t>
       </w:r>
-      <w:bookmarkEnd w:id="8"/>
-    </w:p>
-    <w:p>
-      <w:commentRangeStart w:id="9"/>
+      <w:bookmarkEnd w:id="9"/>
+    </w:p>
+    <w:p>
       <w:commentRangeStart w:id="10"/>
+      <w:commentRangeStart w:id="11"/>
       <w:r>
         <w:t xml:space="preserve">Como ya hemos adelanta en el contexto, el objetivo sería predecir el mes del año en el que resulta más interesante comprar un billete a un destino concreto en un mes concreto del año. Para ello el tipo de información recabada resulta de vital importancia para entrenar </w:t>
       </w:r>
@@ -3813,7 +3917,7 @@
       <w:r>
         <w:t>HABLAR MÁS A FONDO DE LOS MODELOS DE MINERÍA QUE SERÍAN INTERESANTES IMPLEMENTAR.</w:t>
       </w:r>
-      <w:commentRangeEnd w:id="9"/>
+      <w:commentRangeEnd w:id="10"/>
       <w:r>
         <w:rPr>
           <w:rStyle w:val="Refdecomentario"/>
@@ -3822,9 +3926,9 @@
           <w:color w:val="auto"/>
           <w:spacing w:val="0"/>
         </w:rPr>
-        <w:commentReference w:id="9"/>
-      </w:r>
-      <w:commentRangeEnd w:id="10"/>
+        <w:commentReference w:id="10"/>
+      </w:r>
+      <w:commentRangeEnd w:id="11"/>
       <w:r>
         <w:rPr>
           <w:rStyle w:val="Refdecomentario"/>
@@ -3833,7 +3937,7 @@
           <w:color w:val="auto"/>
           <w:spacing w:val="0"/>
         </w:rPr>
-        <w:commentReference w:id="10"/>
+        <w:commentReference w:id="11"/>
       </w:r>
     </w:p>
     <w:p>
@@ -3906,81 +4010,84 @@
         <w:pStyle w:val="Ttulo1"/>
         <w:spacing w:before="0"/>
       </w:pPr>
-      <w:bookmarkStart w:id="11" w:name="_Toc5898504"/>
+      <w:bookmarkStart w:id="12" w:name="_Toc5898504"/>
+      <w:r>
+        <w:t>LICENCIA</w:t>
+      </w:r>
+      <w:bookmarkEnd w:id="12"/>
+    </w:p>
+    <w:p>
+      <w:r>
+        <w:t xml:space="preserve">Hemos seleccionado la licencia </w:t>
+      </w:r>
+      <w:r>
+        <w:rPr>
+          <w:i/>
+        </w:rPr>
+        <w:t xml:space="preserve">Open </w:t>
+      </w:r>
+      <w:proofErr w:type="spellStart"/>
+      <w:r>
+        <w:rPr>
+          <w:i/>
+        </w:rPr>
+        <w:t>Database</w:t>
+      </w:r>
+      <w:proofErr w:type="spellEnd"/>
+      <w:r>
+        <w:rPr>
+          <w:i/>
+        </w:rPr>
+        <w:t xml:space="preserve"> </w:t>
+      </w:r>
+      <w:proofErr w:type="spellStart"/>
+      <w:r>
+        <w:rPr>
+          <w:i/>
+        </w:rPr>
+        <w:t>License</w:t>
+      </w:r>
+      <w:proofErr w:type="spellEnd"/>
+      <w:r>
+        <w:rPr>
+          <w:i/>
+        </w:rPr>
+        <w:t xml:space="preserve"> </w:t>
+      </w:r>
+      <w:r>
+        <w:rPr>
+          <w:i/>
+        </w:rPr>
+        <w:t>(</w:t>
+      </w:r>
+      <w:proofErr w:type="spellStart"/>
+      <w:r>
+        <w:rPr>
+          <w:i/>
+        </w:rPr>
+        <w:t>ODbL</w:t>
+      </w:r>
+      <w:proofErr w:type="spellEnd"/>
+      <w:r>
+        <w:rPr>
+          <w:i/>
+        </w:rPr>
+        <w:t xml:space="preserve">) </w:t>
+      </w:r>
+      <w:r>
+        <w:t xml:space="preserve">para nuestro </w:t>
+      </w:r>
+      <w:proofErr w:type="spellStart"/>
+      <w:r>
+        <w:t>dataset</w:t>
+      </w:r>
+      <w:proofErr w:type="spellEnd"/>
+      <w:r>
+        <w:t xml:space="preserve">. Esto quiere decir que los usuarios pueden compartir sus datos con libertad y sin temor a los </w:t>
+      </w:r>
       <w:r>
         <w:lastRenderedPageBreak/>
-        <w:t>LICENCIA</w:t>
-      </w:r>
-      <w:bookmarkEnd w:id="11"/>
-    </w:p>
-    <w:p>
-      <w:r>
-        <w:t xml:space="preserve">Hemos seleccionado la licencia </w:t>
-      </w:r>
-      <w:r>
-        <w:rPr>
-          <w:i/>
-        </w:rPr>
-        <w:t xml:space="preserve">Open </w:t>
-      </w:r>
-      <w:proofErr w:type="spellStart"/>
-      <w:r>
-        <w:rPr>
-          <w:i/>
-        </w:rPr>
-        <w:t>Database</w:t>
-      </w:r>
-      <w:proofErr w:type="spellEnd"/>
-      <w:r>
-        <w:rPr>
-          <w:i/>
-        </w:rPr>
-        <w:t xml:space="preserve"> </w:t>
-      </w:r>
-      <w:proofErr w:type="spellStart"/>
-      <w:r>
-        <w:rPr>
-          <w:i/>
-        </w:rPr>
-        <w:t>License</w:t>
-      </w:r>
-      <w:proofErr w:type="spellEnd"/>
-      <w:r>
-        <w:rPr>
-          <w:i/>
-        </w:rPr>
-        <w:t xml:space="preserve"> </w:t>
-      </w:r>
-      <w:r>
-        <w:rPr>
-          <w:i/>
-        </w:rPr>
-        <w:t>(</w:t>
-      </w:r>
-      <w:proofErr w:type="spellStart"/>
-      <w:r>
-        <w:rPr>
-          <w:i/>
-        </w:rPr>
-        <w:t>ODbL</w:t>
-      </w:r>
-      <w:proofErr w:type="spellEnd"/>
-      <w:r>
-        <w:rPr>
-          <w:i/>
-        </w:rPr>
-        <w:t xml:space="preserve">) </w:t>
-      </w:r>
-      <w:r>
-        <w:t xml:space="preserve">para nuestro </w:t>
-      </w:r>
-      <w:proofErr w:type="spellStart"/>
-      <w:r>
-        <w:t>dataset</w:t>
-      </w:r>
-      <w:proofErr w:type="spellEnd"/>
-      <w:r>
-        <w:t xml:space="preserve">. Esto quiere decir que los usuarios pueden compartir sus datos con libertad y sin temor a los derechos de autor o cuestiones de propiedad. Cualquier puede hacer uso libre de los datos contenidos en este </w:t>
+        <w:t xml:space="preserve">derechos de autor o cuestiones de propiedad. Cualquier puede hacer uso libre de los datos contenidos en este </w:t>
       </w:r>
       <w:proofErr w:type="spellStart"/>
       <w:r>
@@ -4089,12 +4196,9 @@
     <w:p/>
     <w:p/>
     <w:p/>
-    <w:p>
-      <w:bookmarkStart w:id="12" w:name="_GoBack"/>
-      <w:bookmarkEnd w:id="12"/>
-    </w:p>
     <w:p/>
     <w:p/>
+    <w:p/>
     <w:p>
       <w:pPr>
         <w:spacing w:after="0"/>
@@ -4114,7 +4218,6 @@
         <w:rPr>
           <w:lang w:val="en-US"/>
         </w:rPr>
-        <w:lastRenderedPageBreak/>
         <w:t>C</w:t>
       </w:r>
       <w:r>
@@ -4281,6 +4384,7 @@
           <w:szCs w:val="24"/>
           <w:lang w:val="en-US"/>
         </w:rPr>
+        <w:lastRenderedPageBreak/>
         <w:t>from</w:t>
       </w:r>
       <w:r>
@@ -4610,7 +4714,6 @@
         </w:rPr>
         <w:t xml:space="preserve"> </w:t>
       </w:r>
-      <w:proofErr w:type="spellStart"/>
       <w:r>
         <w:rPr>
           <w:rFonts w:cs="Arial"/>
@@ -4623,7 +4726,6 @@
         </w:rPr>
         <w:t>pd</w:t>
       </w:r>
-      <w:proofErr w:type="spellEnd"/>
     </w:p>
     <w:p>
       <w:pPr>
@@ -4708,7 +4810,6 @@
         </w:rPr>
         <w:t xml:space="preserve"> </w:t>
       </w:r>
-      <w:proofErr w:type="spellStart"/>
       <w:r>
         <w:rPr>
           <w:rFonts w:cs="Arial"/>
@@ -4721,7 +4822,6 @@
         </w:rPr>
         <w:t>datetime</w:t>
       </w:r>
-      <w:proofErr w:type="spellEnd"/>
     </w:p>
     <w:p>
       <w:pPr>
@@ -5649,29 +5749,7 @@
           <w:szCs w:val="24"/>
           <w:lang w:val="en-US"/>
         </w:rPr>
-        <w:t>"//label[@id='flight-type-one-way-label-</w:t>
-      </w:r>
-      <w:proofErr w:type="spellStart"/>
-      <w:r>
-        <w:rPr>
-          <w:rFonts w:cs="Arial"/>
-          <w:color w:val="BA2121"/>
-          <w:sz w:val="22"/>
-          <w:szCs w:val="24"/>
-          <w:lang w:val="en-US"/>
-        </w:rPr>
-        <w:t>hp</w:t>
-      </w:r>
-      <w:proofErr w:type="spellEnd"/>
-      <w:r>
-        <w:rPr>
-          <w:rFonts w:cs="Arial"/>
-          <w:color w:val="BA2121"/>
-          <w:sz w:val="22"/>
-          <w:szCs w:val="24"/>
-          <w:lang w:val="en-US"/>
-        </w:rPr>
-        <w:t>-flight']"</w:t>
+        <w:t>"//label[@id='flight-type-one-way-label-hp-flight']"</w:t>
       </w:r>
     </w:p>
     <w:p>
@@ -5724,33 +5802,7 @@
           <w:szCs w:val="24"/>
           <w:lang w:val="en-US"/>
         </w:rPr>
-        <w:t xml:space="preserve"> = "//label[@id='flight-type-roundtrip-label-</w:t>
-      </w:r>
-      <w:proofErr w:type="spellStart"/>
-      <w:r>
-        <w:rPr>
-          <w:rFonts w:cs="Arial"/>
-          <w:i/>
-          <w:iCs/>
-          <w:color w:val="408080"/>
-          <w:sz w:val="22"/>
-          <w:szCs w:val="24"/>
-          <w:lang w:val="en-US"/>
-        </w:rPr>
-        <w:t>hp</w:t>
-      </w:r>
-      <w:proofErr w:type="spellEnd"/>
-      <w:r>
-        <w:rPr>
-          <w:rFonts w:cs="Arial"/>
-          <w:i/>
-          <w:iCs/>
-          <w:color w:val="408080"/>
-          <w:sz w:val="22"/>
-          <w:szCs w:val="24"/>
-          <w:lang w:val="en-US"/>
-        </w:rPr>
-        <w:t>-flight']"</w:t>
+        <w:t xml:space="preserve"> = "//label[@id='flight-type-roundtrip-label-hp-flight']"</w:t>
       </w:r>
     </w:p>
     <w:p>
@@ -5829,33 +5881,7 @@
           <w:szCs w:val="24"/>
           <w:lang w:val="en-US"/>
         </w:rPr>
-        <w:t>-label-</w:t>
-      </w:r>
-      <w:proofErr w:type="spellStart"/>
-      <w:r>
-        <w:rPr>
-          <w:rFonts w:cs="Arial"/>
-          <w:i/>
-          <w:iCs/>
-          <w:color w:val="408080"/>
-          <w:sz w:val="22"/>
-          <w:szCs w:val="24"/>
-          <w:lang w:val="en-US"/>
-        </w:rPr>
-        <w:t>hp</w:t>
-      </w:r>
-      <w:proofErr w:type="spellEnd"/>
-      <w:r>
-        <w:rPr>
-          <w:rFonts w:cs="Arial"/>
-          <w:i/>
-          <w:iCs/>
-          <w:color w:val="408080"/>
-          <w:sz w:val="22"/>
-          <w:szCs w:val="24"/>
-          <w:lang w:val="en-US"/>
-        </w:rPr>
-        <w:t>-flight']"</w:t>
+        <w:t>-label-hp-flight']"</w:t>
       </w:r>
     </w:p>
     <w:p>
@@ -5914,7 +5940,6 @@
           <w:lang w:val="en-US"/>
         </w:rPr>
       </w:pPr>
-      <w:proofErr w:type="spellStart"/>
       <w:r>
         <w:rPr>
           <w:rFonts w:cs="Arial"/>
@@ -5927,7 +5952,6 @@
         </w:rPr>
         <w:t>def</w:t>
       </w:r>
-      <w:proofErr w:type="spellEnd"/>
       <w:r>
         <w:rPr>
           <w:rFonts w:cs="Arial"/>
@@ -6370,7 +6394,6 @@
           <w:lang w:val="en-US"/>
         </w:rPr>
       </w:pPr>
-      <w:proofErr w:type="spellStart"/>
       <w:r>
         <w:rPr>
           <w:rFonts w:cs="Arial"/>
@@ -6383,7 +6406,6 @@
         </w:rPr>
         <w:t>def</w:t>
       </w:r>
-      <w:proofErr w:type="spellEnd"/>
       <w:r>
         <w:rPr>
           <w:rFonts w:cs="Arial"/>
@@ -7494,7 +7516,6 @@
           <w:lang w:val="en-US"/>
         </w:rPr>
       </w:pPr>
-      <w:proofErr w:type="spellStart"/>
       <w:r>
         <w:rPr>
           <w:rFonts w:cs="Arial"/>
@@ -7507,7 +7528,6 @@
         </w:rPr>
         <w:t>def</w:t>
       </w:r>
-      <w:proofErr w:type="spellEnd"/>
       <w:r>
         <w:rPr>
           <w:rFonts w:cs="Arial"/>
@@ -7983,6 +8003,7 @@
           <w:szCs w:val="24"/>
           <w:lang w:val="en-US"/>
         </w:rPr>
+        <w:lastRenderedPageBreak/>
         <w:t xml:space="preserve">    </w:t>
       </w:r>
       <w:proofErr w:type="spellStart"/>
@@ -8573,7 +8594,6 @@
           <w:lang w:val="en-US"/>
         </w:rPr>
       </w:pPr>
-      <w:proofErr w:type="spellStart"/>
       <w:r>
         <w:rPr>
           <w:rFonts w:cs="Arial"/>
@@ -8586,7 +8606,6 @@
         </w:rPr>
         <w:t>def</w:t>
       </w:r>
-      <w:proofErr w:type="spellEnd"/>
       <w:r>
         <w:rPr>
           <w:rFonts w:cs="Arial"/>
@@ -9087,7 +9106,6 @@
           <w:lang w:val="en-US"/>
         </w:rPr>
       </w:pPr>
-      <w:proofErr w:type="spellStart"/>
       <w:r>
         <w:rPr>
           <w:rFonts w:cs="Arial"/>
@@ -9100,7 +9118,6 @@
         </w:rPr>
         <w:t>def</w:t>
       </w:r>
-      <w:proofErr w:type="spellEnd"/>
       <w:r>
         <w:rPr>
           <w:rFonts w:cs="Arial"/>
@@ -9544,25 +9561,14 @@
           <w:lang w:val="en-US"/>
         </w:rPr>
       </w:pPr>
-      <w:proofErr w:type="spellStart"/>
-      <w:r>
-        <w:rPr>
-          <w:rFonts w:cs="Arial"/>
-          <w:sz w:val="22"/>
-          <w:szCs w:val="24"/>
-          <w:lang w:val="en-US"/>
-        </w:rPr>
-        <w:t>df</w:t>
-      </w:r>
-      <w:proofErr w:type="spellEnd"/>
-      <w:r>
-        <w:rPr>
-          <w:rFonts w:cs="Arial"/>
-          <w:sz w:val="22"/>
-          <w:szCs w:val="24"/>
-          <w:lang w:val="en-US"/>
-        </w:rPr>
-        <w:t xml:space="preserve"> </w:t>
+      <w:r>
+        <w:rPr>
+          <w:rFonts w:cs="Arial"/>
+          <w:sz w:val="22"/>
+          <w:szCs w:val="24"/>
+          <w:lang w:val="en-US"/>
+        </w:rPr>
+        <w:t xml:space="preserve">df </w:t>
       </w:r>
       <w:r>
         <w:rPr>
@@ -9639,7 +9645,6 @@
           <w:lang w:val="en-US"/>
         </w:rPr>
       </w:pPr>
-      <w:proofErr w:type="spellStart"/>
       <w:r>
         <w:rPr>
           <w:rFonts w:cs="Arial"/>
@@ -9652,7 +9657,6 @@
         </w:rPr>
         <w:t>def</w:t>
       </w:r>
-      <w:proofErr w:type="spellEnd"/>
       <w:r>
         <w:rPr>
           <w:rFonts w:cs="Arial"/>
@@ -9787,19 +9791,8 @@
           <w:szCs w:val="24"/>
           <w:lang w:val="en-US"/>
         </w:rPr>
-        <w:t xml:space="preserve"> </w:t>
-      </w:r>
-      <w:proofErr w:type="spellStart"/>
-      <w:r>
-        <w:rPr>
-          <w:rFonts w:cs="Arial"/>
-          <w:sz w:val="22"/>
-          <w:szCs w:val="24"/>
-          <w:lang w:val="en-US"/>
-        </w:rPr>
-        <w:t>df</w:t>
-      </w:r>
-      <w:proofErr w:type="spellEnd"/>
+        <w:t xml:space="preserve"> df</w:t>
+      </w:r>
     </w:p>
     <w:p>
       <w:pPr>
@@ -11618,7 +11611,6 @@
           <w:szCs w:val="24"/>
           <w:lang w:val="en-US"/>
         </w:rPr>
-        <w:lastRenderedPageBreak/>
         <w:t xml:space="preserve">    </w:t>
       </w:r>
       <w:r>
@@ -16262,7 +16254,6 @@
           <w:szCs w:val="24"/>
           <w:lang w:val="en-US"/>
         </w:rPr>
-        <w:lastRenderedPageBreak/>
         <w:t># Run code</w:t>
       </w:r>
     </w:p>
@@ -16774,6 +16765,7 @@
           <w:szCs w:val="24"/>
           <w:lang w:val="en-US"/>
         </w:rPr>
+        <w:lastRenderedPageBreak/>
         <w:t xml:space="preserve">        </w:t>
       </w:r>
       <w:r>
@@ -17475,27 +17467,7 @@
           <w:szCs w:val="24"/>
           <w:lang w:val="en-US"/>
         </w:rPr>
-        <w:t>(</w:t>
-      </w:r>
-      <w:proofErr w:type="spellStart"/>
-      <w:r>
-        <w:rPr>
-          <w:rFonts w:cs="Arial"/>
-          <w:sz w:val="22"/>
-          <w:szCs w:val="24"/>
-          <w:lang w:val="en-US"/>
-        </w:rPr>
-        <w:t>df</w:t>
-      </w:r>
-      <w:proofErr w:type="spellEnd"/>
-      <w:r>
-        <w:rPr>
-          <w:rFonts w:cs="Arial"/>
-          <w:sz w:val="22"/>
-          <w:szCs w:val="24"/>
-          <w:lang w:val="en-US"/>
-        </w:rPr>
-        <w:t>)</w:t>
+        <w:t>(df)</w:t>
       </w:r>
     </w:p>
     <w:p>
@@ -18011,6 +17983,7 @@
       </w:pPr>
       <w:bookmarkStart w:id="15" w:name="_Toc5898506"/>
       <w:r>
+        <w:lastRenderedPageBreak/>
         <w:t>DATASET</w:t>
       </w:r>
       <w:bookmarkEnd w:id="15"/>
@@ -18036,6 +18009,9 @@
         <w:jc w:val="center"/>
       </w:pPr>
       <w:r>
+        <w:rPr>
+          <w:noProof/>
+        </w:rPr>
         <w:drawing>
           <wp:inline distT="0" distB="0" distL="0" distR="0" wp14:anchorId="59BD3970" wp14:editId="6B70E01E">
             <wp:extent cx="5537200" cy="4614994"/>
@@ -18052,7 +18028,7 @@
                     <pic:cNvPicPr/>
                   </pic:nvPicPr>
                   <pic:blipFill>
-                    <a:blip r:embed="rId23"/>
+                    <a:blip r:embed="rId26"/>
                     <a:stretch>
                       <a:fillRect/>
                     </a:stretch>
@@ -18223,8 +18199,8 @@
       </w:pPr>
     </w:p>
     <w:sectPr>
-      <w:headerReference w:type="default" r:id="rId24"/>
-      <w:footerReference w:type="default" r:id="rId25"/>
+      <w:headerReference w:type="default" r:id="rId27"/>
+      <w:footerReference w:type="default" r:id="rId28"/>
       <w:pgSz w:w="11906" w:h="16838"/>
       <w:pgMar w:top="1417" w:right="991" w:bottom="851" w:left="1134" w:header="426" w:footer="82" w:gutter="0"/>
       <w:cols w:space="708"/>
@@ -18235,7 +18211,7 @@
 </file>
 
 <file path=word/comments.xml><?xml version="1.0" encoding="utf-8"?>
-<w:comments xmlns:wpc="http://schemas.microsoft.com/office/word/2010/wordprocessingCanvas" xmlns:cx="http://schemas.microsoft.com/office/drawing/2014/chartex" xmlns:mc="http://schemas.openxmlformats.org/markup-compatibility/2006" xmlns:o="urn:schemas-microsoft-com:office:office" xmlns:r="http://schemas.openxmlformats.org/officeDocument/2006/relationships" xmlns:m="http://schemas.openxmlformats.org/officeDocument/2006/math" xmlns:v="urn:schemas-microsoft-com:vml" xmlns:wp14="http://schemas.microsoft.com/office/word/2010/wordprocessingDrawing" xmlns:wp="http://schemas.openxmlformats.org/drawingml/2006/wordprocessingDrawing" xmlns:w10="urn:schemas-microsoft-com:office:word" xmlns:w="http://schemas.openxmlformats.org/wordprocessingml/2006/main" xmlns:w14="http://schemas.microsoft.com/office/word/2010/wordml" xmlns:w15="http://schemas.microsoft.com/office/word/2012/wordml" xmlns:w16se="http://schemas.microsoft.com/office/word/2015/wordml/symex" xmlns:wpg="http://schemas.microsoft.com/office/word/2010/wordprocessingGroup" xmlns:wpi="http://schemas.microsoft.com/office/word/2010/wordprocessingInk" xmlns:wne="http://schemas.microsoft.com/office/word/2006/wordml" xmlns:wps="http://schemas.microsoft.com/office/word/2010/wordprocessingShape" mc:Ignorable="w14 w15 w16se wp14">
+<w:comments xmlns:wpc="http://schemas.microsoft.com/office/word/2010/wordprocessingCanvas" xmlns:cx="http://schemas.microsoft.com/office/drawing/2014/chartex" xmlns:cx1="http://schemas.microsoft.com/office/drawing/2015/9/8/chartex" xmlns:cx2="http://schemas.microsoft.com/office/drawing/2015/10/21/chartex" xmlns:cx3="http://schemas.microsoft.com/office/drawing/2016/5/9/chartex" xmlns:cx4="http://schemas.microsoft.com/office/drawing/2016/5/10/chartex" xmlns:cx5="http://schemas.microsoft.com/office/drawing/2016/5/11/chartex" xmlns:cx6="http://schemas.microsoft.com/office/drawing/2016/5/12/chartex" xmlns:cx7="http://schemas.microsoft.com/office/drawing/2016/5/13/chartex" xmlns:cx8="http://schemas.microsoft.com/office/drawing/2016/5/14/chartex" xmlns:mc="http://schemas.openxmlformats.org/markup-compatibility/2006" xmlns:aink="http://schemas.microsoft.com/office/drawing/2016/ink" xmlns:am3d="http://schemas.microsoft.com/office/drawing/2017/model3d" xmlns:o="urn:schemas-microsoft-com:office:office" xmlns:r="http://schemas.openxmlformats.org/officeDocument/2006/relationships" xmlns:m="http://schemas.openxmlformats.org/officeDocument/2006/math" xmlns:v="urn:schemas-microsoft-com:vml" xmlns:wp14="http://schemas.microsoft.com/office/word/2010/wordprocessingDrawing" xmlns:wp="http://schemas.openxmlformats.org/drawingml/2006/wordprocessingDrawing" xmlns:w10="urn:schemas-microsoft-com:office:word" xmlns:w="http://schemas.openxmlformats.org/wordprocessingml/2006/main" xmlns:w14="http://schemas.microsoft.com/office/word/2010/wordml" xmlns:w15="http://schemas.microsoft.com/office/word/2012/wordml" xmlns:w16cid="http://schemas.microsoft.com/office/word/2016/wordml/cid" xmlns:w16se="http://schemas.microsoft.com/office/word/2015/wordml/symex" xmlns:wpg="http://schemas.microsoft.com/office/word/2010/wordprocessingGroup" xmlns:wpi="http://schemas.microsoft.com/office/word/2010/wordprocessingInk" xmlns:wne="http://schemas.microsoft.com/office/word/2006/wordml" xmlns:wps="http://schemas.microsoft.com/office/word/2010/wordprocessingShape" mc:Ignorable="w14 w15 w16se w16cid wp14">
   <w:comment w:id="4" w:author="JONANDER DIEZ" w:date="2019-04-11T12:45:00Z" w:initials="JD">
     <w:p>
       <w:pPr>
@@ -18274,7 +18250,7 @@
       </w:r>
     </w:p>
   </w:comment>
-  <w:comment w:id="9" w:author="Beñat Aramburu Berasategui" w:date="2019-04-08T21:52:00Z" w:initials="BAB">
+  <w:comment w:id="10" w:author="Beñat Aramburu Berasategui" w:date="2019-04-08T21:52:00Z" w:initials="BAB">
     <w:p>
       <w:pPr>
         <w:pStyle w:val="Textocomentario"/>
@@ -18290,7 +18266,7 @@
       </w:r>
     </w:p>
   </w:comment>
-  <w:comment w:id="10" w:author="JONANDER DIEZ" w:date="2019-04-11T17:26:00Z" w:initials="JD">
+  <w:comment w:id="11" w:author="JONANDER DIEZ" w:date="2019-04-11T17:26:00Z" w:initials="JD">
     <w:p>
       <w:pPr>
         <w:pStyle w:val="Textocomentario"/>
@@ -18302,19 +18278,7 @@
         <w:annotationRef/>
       </w:r>
       <w:r>
-        <w:t>Creo que va en el de INSPIRACIÓN, en el que hay que hablar acerca de “</w:t>
-      </w:r>
-      <w:r>
-        <w:t>Explique por qué es interesan</w:t>
-      </w:r>
-      <w:r>
-        <w:t xml:space="preserve">te este conjunto de datos y qué </w:t>
-      </w:r>
-      <w:r>
-        <w:t>preguntas se pretenden responder.</w:t>
-      </w:r>
-      <w:r>
-        <w:t>”</w:t>
+        <w:t>Creo que va en el de INSPIRACIÓN, en el que hay que hablar acerca de “Explique por qué es interesante este conjunto de datos y qué preguntas se pretenden responder.”</w:t>
       </w:r>
     </w:p>
     <w:p>
@@ -18351,7 +18315,7 @@
 </file>
 
 <file path=word/commentsExtended.xml><?xml version="1.0" encoding="utf-8"?>
-<w15:commentsEx xmlns:wpc="http://schemas.microsoft.com/office/word/2010/wordprocessingCanvas" xmlns:cx="http://schemas.microsoft.com/office/drawing/2014/chartex" xmlns:mc="http://schemas.openxmlformats.org/markup-compatibility/2006" xmlns:o="urn:schemas-microsoft-com:office:office" xmlns:r="http://schemas.openxmlformats.org/officeDocument/2006/relationships" xmlns:m="http://schemas.openxmlformats.org/officeDocument/2006/math" xmlns:v="urn:schemas-microsoft-com:vml" xmlns:wp14="http://schemas.microsoft.com/office/word/2010/wordprocessingDrawing" xmlns:wp="http://schemas.openxmlformats.org/drawingml/2006/wordprocessingDrawing" xmlns:w10="urn:schemas-microsoft-com:office:word" xmlns:w="http://schemas.openxmlformats.org/wordprocessingml/2006/main" xmlns:w14="http://schemas.microsoft.com/office/word/2010/wordml" xmlns:w15="http://schemas.microsoft.com/office/word/2012/wordml" xmlns:w16se="http://schemas.microsoft.com/office/word/2015/wordml/symex" xmlns:wpg="http://schemas.microsoft.com/office/word/2010/wordprocessingGroup" xmlns:wpi="http://schemas.microsoft.com/office/word/2010/wordprocessingInk" xmlns:wne="http://schemas.microsoft.com/office/word/2006/wordml" xmlns:wps="http://schemas.microsoft.com/office/word/2010/wordprocessingShape" mc:Ignorable="w14 w15 w16se wp14">
+<w15:commentsEx xmlns:wpc="http://schemas.microsoft.com/office/word/2010/wordprocessingCanvas" xmlns:cx="http://schemas.microsoft.com/office/drawing/2014/chartex" xmlns:cx1="http://schemas.microsoft.com/office/drawing/2015/9/8/chartex" xmlns:cx2="http://schemas.microsoft.com/office/drawing/2015/10/21/chartex" xmlns:cx3="http://schemas.microsoft.com/office/drawing/2016/5/9/chartex" xmlns:cx4="http://schemas.microsoft.com/office/drawing/2016/5/10/chartex" xmlns:cx5="http://schemas.microsoft.com/office/drawing/2016/5/11/chartex" xmlns:cx6="http://schemas.microsoft.com/office/drawing/2016/5/12/chartex" xmlns:cx7="http://schemas.microsoft.com/office/drawing/2016/5/13/chartex" xmlns:cx8="http://schemas.microsoft.com/office/drawing/2016/5/14/chartex" xmlns:mc="http://schemas.openxmlformats.org/markup-compatibility/2006" xmlns:aink="http://schemas.microsoft.com/office/drawing/2016/ink" xmlns:am3d="http://schemas.microsoft.com/office/drawing/2017/model3d" xmlns:o="urn:schemas-microsoft-com:office:office" xmlns:r="http://schemas.openxmlformats.org/officeDocument/2006/relationships" xmlns:m="http://schemas.openxmlformats.org/officeDocument/2006/math" xmlns:v="urn:schemas-microsoft-com:vml" xmlns:wp14="http://schemas.microsoft.com/office/word/2010/wordprocessingDrawing" xmlns:wp="http://schemas.openxmlformats.org/drawingml/2006/wordprocessingDrawing" xmlns:w10="urn:schemas-microsoft-com:office:word" xmlns:w="http://schemas.openxmlformats.org/wordprocessingml/2006/main" xmlns:w14="http://schemas.microsoft.com/office/word/2010/wordml" xmlns:w15="http://schemas.microsoft.com/office/word/2012/wordml" xmlns:w16cid="http://schemas.microsoft.com/office/word/2016/wordml/cid" xmlns:w16se="http://schemas.microsoft.com/office/word/2015/wordml/symex" xmlns:wpg="http://schemas.microsoft.com/office/word/2010/wordprocessingGroup" xmlns:wpi="http://schemas.microsoft.com/office/word/2010/wordprocessingInk" xmlns:wne="http://schemas.microsoft.com/office/word/2006/wordml" xmlns:wps="http://schemas.microsoft.com/office/word/2010/wordprocessingShape" mc:Ignorable="w14 w15 w16se w16cid wp14">
   <w15:commentEx w15:paraId="421D016A" w15:done="0"/>
   <w15:commentEx w15:paraId="79815140" w15:done="0"/>
   <w15:commentEx w15:paraId="3A108820" w15:done="0"/>
@@ -18362,12 +18326,16 @@
 
 <file path=word/commentsIds.xml><?xml version="1.0" encoding="utf-8"?>
 <w16cid:commentsIds xmlns:wpc="http://schemas.microsoft.com/office/word/2010/wordprocessingCanvas" xmlns:cx="http://schemas.microsoft.com/office/drawing/2014/chartex" xmlns:cx1="http://schemas.microsoft.com/office/drawing/2015/9/8/chartex" xmlns:cx2="http://schemas.microsoft.com/office/drawing/2015/10/21/chartex" xmlns:cx3="http://schemas.microsoft.com/office/drawing/2016/5/9/chartex" xmlns:cx4="http://schemas.microsoft.com/office/drawing/2016/5/10/chartex" xmlns:cx5="http://schemas.microsoft.com/office/drawing/2016/5/11/chartex" xmlns:cx6="http://schemas.microsoft.com/office/drawing/2016/5/12/chartex" xmlns:cx7="http://schemas.microsoft.com/office/drawing/2016/5/13/chartex" xmlns:cx8="http://schemas.microsoft.com/office/drawing/2016/5/14/chartex" xmlns:mc="http://schemas.openxmlformats.org/markup-compatibility/2006" xmlns:aink="http://schemas.microsoft.com/office/drawing/2016/ink" xmlns:am3d="http://schemas.microsoft.com/office/drawing/2017/model3d" xmlns:o="urn:schemas-microsoft-com:office:office" xmlns:r="http://schemas.openxmlformats.org/officeDocument/2006/relationships" xmlns:m="http://schemas.openxmlformats.org/officeDocument/2006/math" xmlns:v="urn:schemas-microsoft-com:vml" xmlns:wp14="http://schemas.microsoft.com/office/word/2010/wordprocessingDrawing" xmlns:wp="http://schemas.openxmlformats.org/drawingml/2006/wordprocessingDrawing" xmlns:w10="urn:schemas-microsoft-com:office:word" xmlns:w="http://schemas.openxmlformats.org/wordprocessingml/2006/main" xmlns:w14="http://schemas.microsoft.com/office/word/2010/wordml" xmlns:w15="http://schemas.microsoft.com/office/word/2012/wordml" xmlns:w16cid="http://schemas.microsoft.com/office/word/2016/wordml/cid" xmlns:w16se="http://schemas.microsoft.com/office/word/2015/wordml/symex" xmlns:wpg="http://schemas.microsoft.com/office/word/2010/wordprocessingGroup" xmlns:wpi="http://schemas.microsoft.com/office/word/2010/wordprocessingInk" xmlns:wne="http://schemas.microsoft.com/office/word/2006/wordml" xmlns:wps="http://schemas.microsoft.com/office/word/2010/wordprocessingShape" mc:Ignorable="w14 w15 w16se w16cid wp14">
-  <w16cid:commentId w16cid:paraId="1DDF515A" w16cid:durableId="20564117"/>
+  <w16cid:commentId w16cid:paraId="421D016A" w16cid:durableId="205E0B18"/>
+  <w16cid:commentId w16cid:paraId="79815140" w16cid:durableId="205E0B19"/>
+  <w16cid:commentId w16cid:paraId="3A108820" w16cid:durableId="205E0B1A"/>
+  <w16cid:commentId w16cid:paraId="00BD38B2" w16cid:durableId="205E0B1B"/>
+  <w16cid:commentId w16cid:paraId="623A82BE" w16cid:durableId="205E0B1C"/>
 </w16cid:commentsIds>
 </file>
 
 <file path=word/endnotes.xml><?xml version="1.0" encoding="utf-8"?>
-<w:endnotes xmlns:wpc="http://schemas.microsoft.com/office/word/2010/wordprocessingCanvas" xmlns:cx="http://schemas.microsoft.com/office/drawing/2014/chartex" xmlns:mc="http://schemas.openxmlformats.org/markup-compatibility/2006" xmlns:o="urn:schemas-microsoft-com:office:office" xmlns:r="http://schemas.openxmlformats.org/officeDocument/2006/relationships" xmlns:m="http://schemas.openxmlformats.org/officeDocument/2006/math" xmlns:v="urn:schemas-microsoft-com:vml" xmlns:wp14="http://schemas.microsoft.com/office/word/2010/wordprocessingDrawing" xmlns:wp="http://schemas.openxmlformats.org/drawingml/2006/wordprocessingDrawing" xmlns:w10="urn:schemas-microsoft-com:office:word" xmlns:w="http://schemas.openxmlformats.org/wordprocessingml/2006/main" xmlns:w14="http://schemas.microsoft.com/office/word/2010/wordml" xmlns:w15="http://schemas.microsoft.com/office/word/2012/wordml" xmlns:w16se="http://schemas.microsoft.com/office/word/2015/wordml/symex" xmlns:wpg="http://schemas.microsoft.com/office/word/2010/wordprocessingGroup" xmlns:wpi="http://schemas.microsoft.com/office/word/2010/wordprocessingInk" xmlns:wne="http://schemas.microsoft.com/office/word/2006/wordml" xmlns:wps="http://schemas.microsoft.com/office/word/2010/wordprocessingShape" mc:Ignorable="w14 w15 w16se wp14">
+<w:endnotes xmlns:wpc="http://schemas.microsoft.com/office/word/2010/wordprocessingCanvas" xmlns:cx="http://schemas.microsoft.com/office/drawing/2014/chartex" xmlns:cx1="http://schemas.microsoft.com/office/drawing/2015/9/8/chartex" xmlns:cx2="http://schemas.microsoft.com/office/drawing/2015/10/21/chartex" xmlns:cx3="http://schemas.microsoft.com/office/drawing/2016/5/9/chartex" xmlns:cx4="http://schemas.microsoft.com/office/drawing/2016/5/10/chartex" xmlns:cx5="http://schemas.microsoft.com/office/drawing/2016/5/11/chartex" xmlns:cx6="http://schemas.microsoft.com/office/drawing/2016/5/12/chartex" xmlns:cx7="http://schemas.microsoft.com/office/drawing/2016/5/13/chartex" xmlns:cx8="http://schemas.microsoft.com/office/drawing/2016/5/14/chartex" xmlns:mc="http://schemas.openxmlformats.org/markup-compatibility/2006" xmlns:aink="http://schemas.microsoft.com/office/drawing/2016/ink" xmlns:am3d="http://schemas.microsoft.com/office/drawing/2017/model3d" xmlns:o="urn:schemas-microsoft-com:office:office" xmlns:r="http://schemas.openxmlformats.org/officeDocument/2006/relationships" xmlns:m="http://schemas.openxmlformats.org/officeDocument/2006/math" xmlns:v="urn:schemas-microsoft-com:vml" xmlns:wp14="http://schemas.microsoft.com/office/word/2010/wordprocessingDrawing" xmlns:wp="http://schemas.openxmlformats.org/drawingml/2006/wordprocessingDrawing" xmlns:w10="urn:schemas-microsoft-com:office:word" xmlns:w="http://schemas.openxmlformats.org/wordprocessingml/2006/main" xmlns:w14="http://schemas.microsoft.com/office/word/2010/wordml" xmlns:w15="http://schemas.microsoft.com/office/word/2012/wordml" xmlns:w16cid="http://schemas.microsoft.com/office/word/2016/wordml/cid" xmlns:w16se="http://schemas.microsoft.com/office/word/2015/wordml/symex" xmlns:wpg="http://schemas.microsoft.com/office/word/2010/wordprocessingGroup" xmlns:wpi="http://schemas.microsoft.com/office/word/2010/wordprocessingInk" xmlns:wne="http://schemas.microsoft.com/office/word/2006/wordml" xmlns:wps="http://schemas.microsoft.com/office/word/2010/wordprocessingShape" mc:Ignorable="w14 w15 w16se w16cid wp14">
   <w:endnote w:type="separator" w:id="-1">
     <w:p>
       <w:pPr>
@@ -18392,7 +18360,7 @@
 </file>
 
 <file path=word/footer1.xml><?xml version="1.0" encoding="utf-8"?>
-<w:ftr xmlns:wpc="http://schemas.microsoft.com/office/word/2010/wordprocessingCanvas" xmlns:cx="http://schemas.microsoft.com/office/drawing/2014/chartex" xmlns:mc="http://schemas.openxmlformats.org/markup-compatibility/2006" xmlns:o="urn:schemas-microsoft-com:office:office" xmlns:r="http://schemas.openxmlformats.org/officeDocument/2006/relationships" xmlns:m="http://schemas.openxmlformats.org/officeDocument/2006/math" xmlns:v="urn:schemas-microsoft-com:vml" xmlns:wp14="http://schemas.microsoft.com/office/word/2010/wordprocessingDrawing" xmlns:wp="http://schemas.openxmlformats.org/drawingml/2006/wordprocessingDrawing" xmlns:w10="urn:schemas-microsoft-com:office:word" xmlns:w="http://schemas.openxmlformats.org/wordprocessingml/2006/main" xmlns:w14="http://schemas.microsoft.com/office/word/2010/wordml" xmlns:w15="http://schemas.microsoft.com/office/word/2012/wordml" xmlns:w16se="http://schemas.microsoft.com/office/word/2015/wordml/symex" xmlns:wpg="http://schemas.microsoft.com/office/word/2010/wordprocessingGroup" xmlns:wpi="http://schemas.microsoft.com/office/word/2010/wordprocessingInk" xmlns:wne="http://schemas.microsoft.com/office/word/2006/wordml" xmlns:wps="http://schemas.microsoft.com/office/word/2010/wordprocessingShape" mc:Ignorable="w14 w15 w16se wp14">
+<w:ftr xmlns:wpc="http://schemas.microsoft.com/office/word/2010/wordprocessingCanvas" xmlns:cx="http://schemas.microsoft.com/office/drawing/2014/chartex" xmlns:cx1="http://schemas.microsoft.com/office/drawing/2015/9/8/chartex" xmlns:cx2="http://schemas.microsoft.com/office/drawing/2015/10/21/chartex" xmlns:cx3="http://schemas.microsoft.com/office/drawing/2016/5/9/chartex" xmlns:cx4="http://schemas.microsoft.com/office/drawing/2016/5/10/chartex" xmlns:cx5="http://schemas.microsoft.com/office/drawing/2016/5/11/chartex" xmlns:cx6="http://schemas.microsoft.com/office/drawing/2016/5/12/chartex" xmlns:cx7="http://schemas.microsoft.com/office/drawing/2016/5/13/chartex" xmlns:cx8="http://schemas.microsoft.com/office/drawing/2016/5/14/chartex" xmlns:mc="http://schemas.openxmlformats.org/markup-compatibility/2006" xmlns:aink="http://schemas.microsoft.com/office/drawing/2016/ink" xmlns:am3d="http://schemas.microsoft.com/office/drawing/2017/model3d" xmlns:o="urn:schemas-microsoft-com:office:office" xmlns:r="http://schemas.openxmlformats.org/officeDocument/2006/relationships" xmlns:m="http://schemas.openxmlformats.org/officeDocument/2006/math" xmlns:v="urn:schemas-microsoft-com:vml" xmlns:wp14="http://schemas.microsoft.com/office/word/2010/wordprocessingDrawing" xmlns:wp="http://schemas.openxmlformats.org/drawingml/2006/wordprocessingDrawing" xmlns:w10="urn:schemas-microsoft-com:office:word" xmlns:w="http://schemas.openxmlformats.org/wordprocessingml/2006/main" xmlns:w14="http://schemas.microsoft.com/office/word/2010/wordml" xmlns:w15="http://schemas.microsoft.com/office/word/2012/wordml" xmlns:w16cid="http://schemas.microsoft.com/office/word/2016/wordml/cid" xmlns:w16se="http://schemas.microsoft.com/office/word/2015/wordml/symex" xmlns:wpg="http://schemas.microsoft.com/office/word/2010/wordprocessingGroup" xmlns:wpi="http://schemas.microsoft.com/office/word/2010/wordprocessingInk" xmlns:wne="http://schemas.microsoft.com/office/word/2006/wordml" xmlns:wps="http://schemas.microsoft.com/office/word/2010/wordprocessingShape" mc:Ignorable="w14 w15 w16se w16cid wp14">
   <w:p>
     <w:pPr>
       <w:tabs>
@@ -18515,7 +18483,7 @@
 </file>
 
 <file path=word/footnotes.xml><?xml version="1.0" encoding="utf-8"?>
-<w:footnotes xmlns:wpc="http://schemas.microsoft.com/office/word/2010/wordprocessingCanvas" xmlns:cx="http://schemas.microsoft.com/office/drawing/2014/chartex" xmlns:mc="http://schemas.openxmlformats.org/markup-compatibility/2006" xmlns:o="urn:schemas-microsoft-com:office:office" xmlns:r="http://schemas.openxmlformats.org/officeDocument/2006/relationships" xmlns:m="http://schemas.openxmlformats.org/officeDocument/2006/math" xmlns:v="urn:schemas-microsoft-com:vml" xmlns:wp14="http://schemas.microsoft.com/office/word/2010/wordprocessingDrawing" xmlns:wp="http://schemas.openxmlformats.org/drawingml/2006/wordprocessingDrawing" xmlns:w10="urn:schemas-microsoft-com:office:word" xmlns:w="http://schemas.openxmlformats.org/wordprocessingml/2006/main" xmlns:w14="http://schemas.microsoft.com/office/word/2010/wordml" xmlns:w15="http://schemas.microsoft.com/office/word/2012/wordml" xmlns:w16se="http://schemas.microsoft.com/office/word/2015/wordml/symex" xmlns:wpg="http://schemas.microsoft.com/office/word/2010/wordprocessingGroup" xmlns:wpi="http://schemas.microsoft.com/office/word/2010/wordprocessingInk" xmlns:wne="http://schemas.microsoft.com/office/word/2006/wordml" xmlns:wps="http://schemas.microsoft.com/office/word/2010/wordprocessingShape" mc:Ignorable="w14 w15 w16se wp14">
+<w:footnotes xmlns:wpc="http://schemas.microsoft.com/office/word/2010/wordprocessingCanvas" xmlns:cx="http://schemas.microsoft.com/office/drawing/2014/chartex" xmlns:cx1="http://schemas.microsoft.com/office/drawing/2015/9/8/chartex" xmlns:cx2="http://schemas.microsoft.com/office/drawing/2015/10/21/chartex" xmlns:cx3="http://schemas.microsoft.com/office/drawing/2016/5/9/chartex" xmlns:cx4="http://schemas.microsoft.com/office/drawing/2016/5/10/chartex" xmlns:cx5="http://schemas.microsoft.com/office/drawing/2016/5/11/chartex" xmlns:cx6="http://schemas.microsoft.com/office/drawing/2016/5/12/chartex" xmlns:cx7="http://schemas.microsoft.com/office/drawing/2016/5/13/chartex" xmlns:cx8="http://schemas.microsoft.com/office/drawing/2016/5/14/chartex" xmlns:mc="http://schemas.openxmlformats.org/markup-compatibility/2006" xmlns:aink="http://schemas.microsoft.com/office/drawing/2016/ink" xmlns:am3d="http://schemas.microsoft.com/office/drawing/2017/model3d" xmlns:o="urn:schemas-microsoft-com:office:office" xmlns:r="http://schemas.openxmlformats.org/officeDocument/2006/relationships" xmlns:m="http://schemas.openxmlformats.org/officeDocument/2006/math" xmlns:v="urn:schemas-microsoft-com:vml" xmlns:wp14="http://schemas.microsoft.com/office/word/2010/wordprocessingDrawing" xmlns:wp="http://schemas.openxmlformats.org/drawingml/2006/wordprocessingDrawing" xmlns:w10="urn:schemas-microsoft-com:office:word" xmlns:w="http://schemas.openxmlformats.org/wordprocessingml/2006/main" xmlns:w14="http://schemas.microsoft.com/office/word/2010/wordml" xmlns:w15="http://schemas.microsoft.com/office/word/2012/wordml" xmlns:w16cid="http://schemas.microsoft.com/office/word/2016/wordml/cid" xmlns:w16se="http://schemas.microsoft.com/office/word/2015/wordml/symex" xmlns:wpg="http://schemas.microsoft.com/office/word/2010/wordprocessingGroup" xmlns:wpi="http://schemas.microsoft.com/office/word/2010/wordprocessingInk" xmlns:wne="http://schemas.microsoft.com/office/word/2006/wordml" xmlns:wps="http://schemas.microsoft.com/office/word/2010/wordprocessingShape" mc:Ignorable="w14 w15 w16se w16cid wp14">
   <w:footnote w:type="separator" w:id="-1">
     <w:p>
       <w:pPr>
@@ -18540,7 +18508,7 @@
 </file>
 
 <file path=word/header1.xml><?xml version="1.0" encoding="utf-8"?>
-<w:hdr xmlns:wpc="http://schemas.microsoft.com/office/word/2010/wordprocessingCanvas" xmlns:cx="http://schemas.microsoft.com/office/drawing/2014/chartex" xmlns:mc="http://schemas.openxmlformats.org/markup-compatibility/2006" xmlns:o="urn:schemas-microsoft-com:office:office" xmlns:r="http://schemas.openxmlformats.org/officeDocument/2006/relationships" xmlns:m="http://schemas.openxmlformats.org/officeDocument/2006/math" xmlns:v="urn:schemas-microsoft-com:vml" xmlns:wp14="http://schemas.microsoft.com/office/word/2010/wordprocessingDrawing" xmlns:wp="http://schemas.openxmlformats.org/drawingml/2006/wordprocessingDrawing" xmlns:w10="urn:schemas-microsoft-com:office:word" xmlns:w="http://schemas.openxmlformats.org/wordprocessingml/2006/main" xmlns:w14="http://schemas.microsoft.com/office/word/2010/wordml" xmlns:w15="http://schemas.microsoft.com/office/word/2012/wordml" xmlns:w16se="http://schemas.microsoft.com/office/word/2015/wordml/symex" xmlns:wpg="http://schemas.microsoft.com/office/word/2010/wordprocessingGroup" xmlns:wpi="http://schemas.microsoft.com/office/word/2010/wordprocessingInk" xmlns:wne="http://schemas.microsoft.com/office/word/2006/wordml" xmlns:wps="http://schemas.microsoft.com/office/word/2010/wordprocessingShape" mc:Ignorable="w14 w15 w16se wp14">
+<w:hdr xmlns:wpc="http://schemas.microsoft.com/office/word/2010/wordprocessingCanvas" xmlns:cx="http://schemas.microsoft.com/office/drawing/2014/chartex" xmlns:cx1="http://schemas.microsoft.com/office/drawing/2015/9/8/chartex" xmlns:cx2="http://schemas.microsoft.com/office/drawing/2015/10/21/chartex" xmlns:cx3="http://schemas.microsoft.com/office/drawing/2016/5/9/chartex" xmlns:cx4="http://schemas.microsoft.com/office/drawing/2016/5/10/chartex" xmlns:cx5="http://schemas.microsoft.com/office/drawing/2016/5/11/chartex" xmlns:cx6="http://schemas.microsoft.com/office/drawing/2016/5/12/chartex" xmlns:cx7="http://schemas.microsoft.com/office/drawing/2016/5/13/chartex" xmlns:cx8="http://schemas.microsoft.com/office/drawing/2016/5/14/chartex" xmlns:mc="http://schemas.openxmlformats.org/markup-compatibility/2006" xmlns:aink="http://schemas.microsoft.com/office/drawing/2016/ink" xmlns:am3d="http://schemas.microsoft.com/office/drawing/2017/model3d" xmlns:o="urn:schemas-microsoft-com:office:office" xmlns:r="http://schemas.openxmlformats.org/officeDocument/2006/relationships" xmlns:m="http://schemas.openxmlformats.org/officeDocument/2006/math" xmlns:v="urn:schemas-microsoft-com:vml" xmlns:wp14="http://schemas.microsoft.com/office/word/2010/wordprocessingDrawing" xmlns:wp="http://schemas.openxmlformats.org/drawingml/2006/wordprocessingDrawing" xmlns:w10="urn:schemas-microsoft-com:office:word" xmlns:w="http://schemas.openxmlformats.org/wordprocessingml/2006/main" xmlns:w14="http://schemas.microsoft.com/office/word/2010/wordml" xmlns:w15="http://schemas.microsoft.com/office/word/2012/wordml" xmlns:w16cid="http://schemas.microsoft.com/office/word/2016/wordml/cid" xmlns:w16se="http://schemas.microsoft.com/office/word/2015/wordml/symex" xmlns:wpg="http://schemas.microsoft.com/office/word/2010/wordprocessingGroup" xmlns:wpi="http://schemas.microsoft.com/office/word/2010/wordprocessingInk" xmlns:wne="http://schemas.microsoft.com/office/word/2006/wordml" xmlns:wps="http://schemas.microsoft.com/office/word/2010/wordprocessingShape" mc:Ignorable="w14 w15 w16se w16cid wp14">
   <w:p>
     <w:pPr>
       <w:pStyle w:val="Encabezado"/>
@@ -18594,31 +18562,13 @@
                               <w:color w:val="1C1C98"/>
                             </w:rPr>
                           </w:pPr>
-                          <w:proofErr w:type="spellStart"/>
                           <w:r>
                             <w:rPr>
                               <w:b/>
                               <w:color w:val="1C1C98"/>
                             </w:rPr>
-                            <w:t>Beñat</w:t>
+                            <w:t>Beñat Aranburu</w:t>
                           </w:r>
-                          <w:proofErr w:type="spellEnd"/>
-                          <w:r>
-                            <w:rPr>
-                              <w:b/>
-                              <w:color w:val="1C1C98"/>
-                            </w:rPr>
-                            <w:t xml:space="preserve"> </w:t>
-                          </w:r>
-                          <w:proofErr w:type="spellStart"/>
-                          <w:r>
-                            <w:rPr>
-                              <w:b/>
-                              <w:color w:val="1C1C98"/>
-                            </w:rPr>
-                            <w:t>Aranburu</w:t>
-                          </w:r>
-                          <w:proofErr w:type="spellEnd"/>
                         </w:p>
                         <w:p>
                           <w:pPr>
@@ -18769,7 +18719,7 @@
 </file>
 
 <file path=word/numbering.xml><?xml version="1.0" encoding="utf-8"?>
-<w:numbering xmlns:wpc="http://schemas.microsoft.com/office/word/2010/wordprocessingCanvas" xmlns:cx="http://schemas.microsoft.com/office/drawing/2014/chartex" xmlns:mc="http://schemas.openxmlformats.org/markup-compatibility/2006" xmlns:o="urn:schemas-microsoft-com:office:office" xmlns:r="http://schemas.openxmlformats.org/officeDocument/2006/relationships" xmlns:m="http://schemas.openxmlformats.org/officeDocument/2006/math" xmlns:v="urn:schemas-microsoft-com:vml" xmlns:wp14="http://schemas.microsoft.com/office/word/2010/wordprocessingDrawing" xmlns:wp="http://schemas.openxmlformats.org/drawingml/2006/wordprocessingDrawing" xmlns:w10="urn:schemas-microsoft-com:office:word" xmlns:w="http://schemas.openxmlformats.org/wordprocessingml/2006/main" xmlns:w14="http://schemas.microsoft.com/office/word/2010/wordml" xmlns:w15="http://schemas.microsoft.com/office/word/2012/wordml" xmlns:w16se="http://schemas.microsoft.com/office/word/2015/wordml/symex" xmlns:wpg="http://schemas.microsoft.com/office/word/2010/wordprocessingGroup" xmlns:wpi="http://schemas.microsoft.com/office/word/2010/wordprocessingInk" xmlns:wne="http://schemas.microsoft.com/office/word/2006/wordml" xmlns:wps="http://schemas.microsoft.com/office/word/2010/wordprocessingShape" mc:Ignorable="w14 w15 w16se wp14">
+<w:numbering xmlns:wpc="http://schemas.microsoft.com/office/word/2010/wordprocessingCanvas" xmlns:cx="http://schemas.microsoft.com/office/drawing/2014/chartex" xmlns:cx1="http://schemas.microsoft.com/office/drawing/2015/9/8/chartex" xmlns:cx2="http://schemas.microsoft.com/office/drawing/2015/10/21/chartex" xmlns:cx3="http://schemas.microsoft.com/office/drawing/2016/5/9/chartex" xmlns:cx4="http://schemas.microsoft.com/office/drawing/2016/5/10/chartex" xmlns:cx5="http://schemas.microsoft.com/office/drawing/2016/5/11/chartex" xmlns:cx6="http://schemas.microsoft.com/office/drawing/2016/5/12/chartex" xmlns:cx7="http://schemas.microsoft.com/office/drawing/2016/5/13/chartex" xmlns:cx8="http://schemas.microsoft.com/office/drawing/2016/5/14/chartex" xmlns:mc="http://schemas.openxmlformats.org/markup-compatibility/2006" xmlns:aink="http://schemas.microsoft.com/office/drawing/2016/ink" xmlns:am3d="http://schemas.microsoft.com/office/drawing/2017/model3d" xmlns:o="urn:schemas-microsoft-com:office:office" xmlns:r="http://schemas.openxmlformats.org/officeDocument/2006/relationships" xmlns:m="http://schemas.openxmlformats.org/officeDocument/2006/math" xmlns:v="urn:schemas-microsoft-com:vml" xmlns:wp14="http://schemas.microsoft.com/office/word/2010/wordprocessingDrawing" xmlns:wp="http://schemas.openxmlformats.org/drawingml/2006/wordprocessingDrawing" xmlns:w10="urn:schemas-microsoft-com:office:word" xmlns:w="http://schemas.openxmlformats.org/wordprocessingml/2006/main" xmlns:w14="http://schemas.microsoft.com/office/word/2010/wordml" xmlns:w15="http://schemas.microsoft.com/office/word/2012/wordml" xmlns:w16cid="http://schemas.microsoft.com/office/word/2016/wordml/cid" xmlns:w16se="http://schemas.microsoft.com/office/word/2015/wordml/symex" xmlns:wpg="http://schemas.microsoft.com/office/word/2010/wordprocessingGroup" xmlns:wpi="http://schemas.microsoft.com/office/word/2010/wordprocessingInk" xmlns:wne="http://schemas.microsoft.com/office/word/2006/wordml" xmlns:wps="http://schemas.microsoft.com/office/word/2010/wordprocessingShape" mc:Ignorable="w14 w15 w16se w16cid wp14">
   <w:abstractNum w:abstractNumId="0" w15:restartNumberingAfterBreak="0">
     <w:nsid w:val="0AC15196"/>
     <w:multiLevelType w:val="hybridMultilevel"/>
@@ -18995,17 +18945,133 @@
       </w:rPr>
     </w:lvl>
   </w:abstractNum>
+  <w:abstractNum w:abstractNumId="2" w15:restartNumberingAfterBreak="0">
+    <w:nsid w:val="3AFA52D3"/>
+    <w:multiLevelType w:val="hybridMultilevel"/>
+    <w:tmpl w:val="7076F79C"/>
+    <w:lvl w:ilvl="0" w:tplc="0C0A0001">
+      <w:start w:val="1"/>
+      <w:numFmt w:val="bullet"/>
+      <w:lvlText w:val=""/>
+      <w:lvlJc w:val="left"/>
+      <w:pPr>
+        <w:ind w:left="720" w:hanging="360"/>
+      </w:pPr>
+      <w:rPr>
+        <w:rFonts w:ascii="Symbol" w:hAnsi="Symbol" w:hint="default"/>
+      </w:rPr>
+    </w:lvl>
+    <w:lvl w:ilvl="1" w:tplc="0C0A0003" w:tentative="1">
+      <w:start w:val="1"/>
+      <w:numFmt w:val="bullet"/>
+      <w:lvlText w:val="o"/>
+      <w:lvlJc w:val="left"/>
+      <w:pPr>
+        <w:ind w:left="1440" w:hanging="360"/>
+      </w:pPr>
+      <w:rPr>
+        <w:rFonts w:ascii="Courier New" w:hAnsi="Courier New" w:cs="Courier New" w:hint="default"/>
+      </w:rPr>
+    </w:lvl>
+    <w:lvl w:ilvl="2" w:tplc="0C0A0005" w:tentative="1">
+      <w:start w:val="1"/>
+      <w:numFmt w:val="bullet"/>
+      <w:lvlText w:val=""/>
+      <w:lvlJc w:val="left"/>
+      <w:pPr>
+        <w:ind w:left="2160" w:hanging="360"/>
+      </w:pPr>
+      <w:rPr>
+        <w:rFonts w:ascii="Wingdings" w:hAnsi="Wingdings" w:hint="default"/>
+      </w:rPr>
+    </w:lvl>
+    <w:lvl w:ilvl="3" w:tplc="0C0A0001" w:tentative="1">
+      <w:start w:val="1"/>
+      <w:numFmt w:val="bullet"/>
+      <w:lvlText w:val=""/>
+      <w:lvlJc w:val="left"/>
+      <w:pPr>
+        <w:ind w:left="2880" w:hanging="360"/>
+      </w:pPr>
+      <w:rPr>
+        <w:rFonts w:ascii="Symbol" w:hAnsi="Symbol" w:hint="default"/>
+      </w:rPr>
+    </w:lvl>
+    <w:lvl w:ilvl="4" w:tplc="0C0A0003" w:tentative="1">
+      <w:start w:val="1"/>
+      <w:numFmt w:val="bullet"/>
+      <w:lvlText w:val="o"/>
+      <w:lvlJc w:val="left"/>
+      <w:pPr>
+        <w:ind w:left="3600" w:hanging="360"/>
+      </w:pPr>
+      <w:rPr>
+        <w:rFonts w:ascii="Courier New" w:hAnsi="Courier New" w:cs="Courier New" w:hint="default"/>
+      </w:rPr>
+    </w:lvl>
+    <w:lvl w:ilvl="5" w:tplc="0C0A0005" w:tentative="1">
+      <w:start w:val="1"/>
+      <w:numFmt w:val="bullet"/>
+      <w:lvlText w:val=""/>
+      <w:lvlJc w:val="left"/>
+      <w:pPr>
+        <w:ind w:left="4320" w:hanging="360"/>
+      </w:pPr>
+      <w:rPr>
+        <w:rFonts w:ascii="Wingdings" w:hAnsi="Wingdings" w:hint="default"/>
+      </w:rPr>
+    </w:lvl>
+    <w:lvl w:ilvl="6" w:tplc="0C0A0001" w:tentative="1">
+      <w:start w:val="1"/>
+      <w:numFmt w:val="bullet"/>
+      <w:lvlText w:val=""/>
+      <w:lvlJc w:val="left"/>
+      <w:pPr>
+        <w:ind w:left="5040" w:hanging="360"/>
+      </w:pPr>
+      <w:rPr>
+        <w:rFonts w:ascii="Symbol" w:hAnsi="Symbol" w:hint="default"/>
+      </w:rPr>
+    </w:lvl>
+    <w:lvl w:ilvl="7" w:tplc="0C0A0003" w:tentative="1">
+      <w:start w:val="1"/>
+      <w:numFmt w:val="bullet"/>
+      <w:lvlText w:val="o"/>
+      <w:lvlJc w:val="left"/>
+      <w:pPr>
+        <w:ind w:left="5760" w:hanging="360"/>
+      </w:pPr>
+      <w:rPr>
+        <w:rFonts w:ascii="Courier New" w:hAnsi="Courier New" w:cs="Courier New" w:hint="default"/>
+      </w:rPr>
+    </w:lvl>
+    <w:lvl w:ilvl="8" w:tplc="0C0A0005" w:tentative="1">
+      <w:start w:val="1"/>
+      <w:numFmt w:val="bullet"/>
+      <w:lvlText w:val=""/>
+      <w:lvlJc w:val="left"/>
+      <w:pPr>
+        <w:ind w:left="6480" w:hanging="360"/>
+      </w:pPr>
+      <w:rPr>
+        <w:rFonts w:ascii="Wingdings" w:hAnsi="Wingdings" w:hint="default"/>
+      </w:rPr>
+    </w:lvl>
+  </w:abstractNum>
   <w:num w:numId="1">
     <w:abstractNumId w:val="1"/>
   </w:num>
   <w:num w:numId="2">
     <w:abstractNumId w:val="0"/>
   </w:num>
+  <w:num w:numId="3">
+    <w:abstractNumId w:val="2"/>
+  </w:num>
 </w:numbering>
 </file>
 
 <file path=word/people.xml><?xml version="1.0" encoding="utf-8"?>
-<w15:people xmlns:wpc="http://schemas.microsoft.com/office/word/2010/wordprocessingCanvas" xmlns:cx="http://schemas.microsoft.com/office/drawing/2014/chartex" xmlns:mc="http://schemas.openxmlformats.org/markup-compatibility/2006" xmlns:o="urn:schemas-microsoft-com:office:office" xmlns:r="http://schemas.openxmlformats.org/officeDocument/2006/relationships" xmlns:m="http://schemas.openxmlformats.org/officeDocument/2006/math" xmlns:v="urn:schemas-microsoft-com:vml" xmlns:wp14="http://schemas.microsoft.com/office/word/2010/wordprocessingDrawing" xmlns:wp="http://schemas.openxmlformats.org/drawingml/2006/wordprocessingDrawing" xmlns:w10="urn:schemas-microsoft-com:office:word" xmlns:w="http://schemas.openxmlformats.org/wordprocessingml/2006/main" xmlns:w14="http://schemas.microsoft.com/office/word/2010/wordml" xmlns:w15="http://schemas.microsoft.com/office/word/2012/wordml" xmlns:w16se="http://schemas.microsoft.com/office/word/2015/wordml/symex" xmlns:wpg="http://schemas.microsoft.com/office/word/2010/wordprocessingGroup" xmlns:wpi="http://schemas.microsoft.com/office/word/2010/wordprocessingInk" xmlns:wne="http://schemas.microsoft.com/office/word/2006/wordml" xmlns:wps="http://schemas.microsoft.com/office/word/2010/wordprocessingShape" mc:Ignorable="w14 w15 w16se wp14">
+<w15:people xmlns:wpc="http://schemas.microsoft.com/office/word/2010/wordprocessingCanvas" xmlns:cx="http://schemas.microsoft.com/office/drawing/2014/chartex" xmlns:cx1="http://schemas.microsoft.com/office/drawing/2015/9/8/chartex" xmlns:cx2="http://schemas.microsoft.com/office/drawing/2015/10/21/chartex" xmlns:cx3="http://schemas.microsoft.com/office/drawing/2016/5/9/chartex" xmlns:cx4="http://schemas.microsoft.com/office/drawing/2016/5/10/chartex" xmlns:cx5="http://schemas.microsoft.com/office/drawing/2016/5/11/chartex" xmlns:cx6="http://schemas.microsoft.com/office/drawing/2016/5/12/chartex" xmlns:cx7="http://schemas.microsoft.com/office/drawing/2016/5/13/chartex" xmlns:cx8="http://schemas.microsoft.com/office/drawing/2016/5/14/chartex" xmlns:mc="http://schemas.openxmlformats.org/markup-compatibility/2006" xmlns:aink="http://schemas.microsoft.com/office/drawing/2016/ink" xmlns:am3d="http://schemas.microsoft.com/office/drawing/2017/model3d" xmlns:o="urn:schemas-microsoft-com:office:office" xmlns:r="http://schemas.openxmlformats.org/officeDocument/2006/relationships" xmlns:m="http://schemas.openxmlformats.org/officeDocument/2006/math" xmlns:v="urn:schemas-microsoft-com:vml" xmlns:wp14="http://schemas.microsoft.com/office/word/2010/wordprocessingDrawing" xmlns:wp="http://schemas.openxmlformats.org/drawingml/2006/wordprocessingDrawing" xmlns:w10="urn:schemas-microsoft-com:office:word" xmlns:w="http://schemas.openxmlformats.org/wordprocessingml/2006/main" xmlns:w14="http://schemas.microsoft.com/office/word/2010/wordml" xmlns:w15="http://schemas.microsoft.com/office/word/2012/wordml" xmlns:w16cid="http://schemas.microsoft.com/office/word/2016/wordml/cid" xmlns:w16se="http://schemas.microsoft.com/office/word/2015/wordml/symex" xmlns:wpg="http://schemas.microsoft.com/office/word/2010/wordprocessingGroup" xmlns:wpi="http://schemas.microsoft.com/office/word/2010/wordprocessingInk" xmlns:wne="http://schemas.microsoft.com/office/word/2006/wordml" xmlns:wps="http://schemas.microsoft.com/office/word/2010/wordprocessingShape" mc:Ignorable="w14 w15 w16se w16cid wp14">
   <w15:person w15:author="JONANDER DIEZ">
     <w15:presenceInfo w15:providerId="Windows Live" w15:userId="6f038fdaa19b5a8e"/>
   </w15:person>
@@ -19016,7 +19082,7 @@
 </file>
 
 <file path=word/styles.xml><?xml version="1.0" encoding="utf-8"?>
-<w:styles xmlns:mc="http://schemas.openxmlformats.org/markup-compatibility/2006" xmlns:r="http://schemas.openxmlformats.org/officeDocument/2006/relationships" xmlns:w="http://schemas.openxmlformats.org/wordprocessingml/2006/main" xmlns:w14="http://schemas.microsoft.com/office/word/2010/wordml" xmlns:w15="http://schemas.microsoft.com/office/word/2012/wordml" xmlns:w16se="http://schemas.microsoft.com/office/word/2015/wordml/symex" mc:Ignorable="w14 w15 w16se">
+<w:styles xmlns:mc="http://schemas.openxmlformats.org/markup-compatibility/2006" xmlns:r="http://schemas.openxmlformats.org/officeDocument/2006/relationships" xmlns:w="http://schemas.openxmlformats.org/wordprocessingml/2006/main" xmlns:w14="http://schemas.microsoft.com/office/word/2010/wordml" xmlns:w15="http://schemas.microsoft.com/office/word/2012/wordml" xmlns:w16cid="http://schemas.microsoft.com/office/word/2016/wordml/cid" xmlns:w16se="http://schemas.microsoft.com/office/word/2015/wordml/symex" mc:Ignorable="w14 w15 w16se w16cid">
   <w:docDefaults>
     <w:rPrDefault>
       <w:rPr>
@@ -19032,7 +19098,7 @@
       </w:pPr>
     </w:pPrDefault>
   </w:docDefaults>
-  <w:latentStyles w:defLockedState="0" w:defUIPriority="99" w:defSemiHidden="0" w:defUnhideWhenUsed="0" w:defQFormat="0" w:count="371">
+  <w:latentStyles w:defLockedState="0" w:defUIPriority="99" w:defSemiHidden="0" w:defUnhideWhenUsed="0" w:defQFormat="0" w:count="376">
     <w:lsdException w:name="Normal" w:uiPriority="0" w:qFormat="1"/>
     <w:lsdException w:name="heading 1" w:uiPriority="9" w:qFormat="1"/>
     <w:lsdException w:name="heading 2" w:semiHidden="1" w:uiPriority="9" w:unhideWhenUsed="1" w:qFormat="1"/>
@@ -19138,7 +19204,6 @@
     <w:lsdException w:name="HTML Sample" w:semiHidden="1" w:unhideWhenUsed="1"/>
     <w:lsdException w:name="HTML Typewriter" w:semiHidden="1" w:unhideWhenUsed="1"/>
     <w:lsdException w:name="HTML Variable" w:semiHidden="1" w:unhideWhenUsed="1"/>
-    <w:lsdException w:name="Normal Table" w:semiHidden="1" w:unhideWhenUsed="1"/>
     <w:lsdException w:name="annotation subject" w:semiHidden="1" w:unhideWhenUsed="1"/>
     <w:lsdException w:name="No List" w:semiHidden="1" w:unhideWhenUsed="1"/>
     <w:lsdException w:name="Outline List 1" w:semiHidden="1" w:unhideWhenUsed="1"/>
@@ -19181,11 +19246,8 @@
     <w:lsdException w:name="Table Contemporary" w:semiHidden="1" w:unhideWhenUsed="1"/>
     <w:lsdException w:name="Table Elegant" w:semiHidden="1" w:unhideWhenUsed="1"/>
     <w:lsdException w:name="Table Professional" w:semiHidden="1" w:unhideWhenUsed="1"/>
-    <w:lsdException w:name="Table Subtle 1" w:semiHidden="1" w:unhideWhenUsed="1"/>
     <w:lsdException w:name="Table Subtle 2" w:semiHidden="1" w:unhideWhenUsed="1"/>
     <w:lsdException w:name="Table Web 1" w:semiHidden="1" w:unhideWhenUsed="1"/>
-    <w:lsdException w:name="Table Web 2" w:semiHidden="1" w:unhideWhenUsed="1"/>
-    <w:lsdException w:name="Table Web 3" w:semiHidden="1" w:unhideWhenUsed="1"/>
     <w:lsdException w:name="Balloon Text" w:semiHidden="1" w:unhideWhenUsed="1"/>
     <w:lsdException w:name="Table Grid" w:uiPriority="39"/>
     <w:lsdException w:name="Table Theme" w:semiHidden="1" w:unhideWhenUsed="1"/>
@@ -19404,6 +19466,11 @@
     <w:lsdException w:name="List Table 5 Dark Accent 6" w:uiPriority="50"/>
     <w:lsdException w:name="List Table 6 Colorful Accent 6" w:uiPriority="51"/>
     <w:lsdException w:name="List Table 7 Colorful Accent 6" w:uiPriority="52"/>
+    <w:lsdException w:name="Mention" w:semiHidden="1" w:unhideWhenUsed="1"/>
+    <w:lsdException w:name="Smart Hyperlink" w:semiHidden="1" w:unhideWhenUsed="1"/>
+    <w:lsdException w:name="Hashtag" w:semiHidden="1" w:unhideWhenUsed="1"/>
+    <w:lsdException w:name="Unresolved Mention" w:semiHidden="1" w:unhideWhenUsed="1"/>
+    <w:lsdException w:name="Smart Link" w:semiHidden="1" w:unhideWhenUsed="1"/>
   </w:latentStyles>
   <w:style w:type="paragraph" w:default="1" w:styleId="Normal">
     <w:name w:val="Normal"/>
@@ -20252,7 +20319,7 @@
 </file>
 
 <file path=customXml/itemProps1.xml><?xml version="1.0" encoding="utf-8"?>
-<ds:datastoreItem xmlns:ds="http://schemas.openxmlformats.org/officeDocument/2006/customXml" ds:itemID="{1EC6ED13-CE3F-42E2-8351-A08AA29F5901}">
+<ds:datastoreItem xmlns:ds="http://schemas.openxmlformats.org/officeDocument/2006/customXml" ds:itemID="{BB706809-BAFF-4CE1-9A49-758B2BC61665}">
   <ds:schemaRefs>
     <ds:schemaRef ds:uri="http://schemas.openxmlformats.org/officeDocument/2006/bibliography"/>
   </ds:schemaRefs>

</xml_diff>